<commit_message>
upcasting and downcasting done
</commit_message>
<xml_diff>
--- a/notes/inheritance diagram.docx
+++ b/notes/inheritance diagram.docx
@@ -3,6 +3,396 @@
 <w:document xmlns:wpc="http://schemas.microsoft.com/office/word/2010/wordprocessingCanvas" xmlns:mc="http://schemas.openxmlformats.org/markup-compatibility/2006" xmlns:o="urn:schemas-microsoft-com:office:office" xmlns:r="http://schemas.openxmlformats.org/officeDocument/2006/relationships" xmlns:m="http://schemas.openxmlformats.org/officeDocument/2006/math" xmlns:v="urn:schemas-microsoft-com:vml" xmlns:wp14="http://schemas.microsoft.com/office/word/2010/wordprocessingDrawing" xmlns:wp="http://schemas.openxmlformats.org/drawingml/2006/wordprocessingDrawing" xmlns:w10="urn:schemas-microsoft-com:office:word" xmlns:w="http://schemas.openxmlformats.org/wordprocessingml/2006/main" xmlns:w14="http://schemas.microsoft.com/office/word/2010/wordml" xmlns:w15="http://schemas.microsoft.com/office/word/2012/wordml" xmlns:wpg="http://schemas.microsoft.com/office/word/2010/wordprocessingGroup" xmlns:wpi="http://schemas.microsoft.com/office/word/2010/wordprocessingInk" xmlns:wne="http://schemas.microsoft.com/office/word/2006/wordml" xmlns:wps="http://schemas.microsoft.com/office/word/2010/wordprocessingShape" mc:Ignorable="w14 w15 wp14">
   <w:body>
     <w:p>
+      <w:r>
+        <w:rPr>
+          <w:noProof/>
+        </w:rPr>
+        <mc:AlternateContent>
+          <mc:Choice Requires="wps">
+            <w:drawing>
+              <wp:anchor distT="0" distB="0" distL="114300" distR="114300" simplePos="0" relativeHeight="251660288" behindDoc="0" locked="0" layoutInCell="1" allowOverlap="1">
+                <wp:simplePos x="0" y="0"/>
+                <wp:positionH relativeFrom="column">
+                  <wp:posOffset>1495425</wp:posOffset>
+                </wp:positionH>
+                <wp:positionV relativeFrom="paragraph">
+                  <wp:posOffset>-219075</wp:posOffset>
+                </wp:positionV>
+                <wp:extent cx="4010025" cy="2343150"/>
+                <wp:effectExtent l="0" t="0" r="28575" b="19050"/>
+                <wp:wrapNone/>
+                <wp:docPr id="2" name="Rectangle 2"/>
+                <wp:cNvGraphicFramePr/>
+                <a:graphic xmlns:a="http://schemas.openxmlformats.org/drawingml/2006/main">
+                  <a:graphicData uri="http://schemas.microsoft.com/office/word/2010/wordprocessingShape">
+                    <wps:wsp>
+                      <wps:cNvSpPr/>
+                      <wps:spPr>
+                        <a:xfrm>
+                          <a:off x="0" y="0"/>
+                          <a:ext cx="4010025" cy="2343150"/>
+                        </a:xfrm>
+                        <a:prstGeom prst="rect">
+                          <a:avLst/>
+                        </a:prstGeom>
+                        <a:solidFill>
+                          <a:schemeClr val="bg1">
+                            <a:lumMod val="85000"/>
+                          </a:schemeClr>
+                        </a:solidFill>
+                      </wps:spPr>
+                      <wps:style>
+                        <a:lnRef idx="2">
+                          <a:schemeClr val="accent1">
+                            <a:shade val="50000"/>
+                          </a:schemeClr>
+                        </a:lnRef>
+                        <a:fillRef idx="1">
+                          <a:schemeClr val="accent1"/>
+                        </a:fillRef>
+                        <a:effectRef idx="0">
+                          <a:schemeClr val="accent1"/>
+                        </a:effectRef>
+                        <a:fontRef idx="minor">
+                          <a:schemeClr val="lt1"/>
+                        </a:fontRef>
+                      </wps:style>
+                      <wps:bodyPr rot="0" spcFirstLastPara="0" vertOverflow="overflow" horzOverflow="overflow" vert="horz" wrap="square" lIns="91440" tIns="45720" rIns="91440" bIns="45720" numCol="1" spcCol="0" rtlCol="0" fromWordArt="0" anchor="ctr" anchorCtr="0" forceAA="0" compatLnSpc="1">
+                        <a:prstTxWarp prst="textNoShape">
+                          <a:avLst/>
+                        </a:prstTxWarp>
+                        <a:noAutofit/>
+                      </wps:bodyPr>
+                    </wps:wsp>
+                  </a:graphicData>
+                </a:graphic>
+              </wp:anchor>
+            </w:drawing>
+          </mc:Choice>
+          <mc:Fallback>
+            <w:pict>
+              <v:rect w14:anchorId="53A6C933" id="Rectangle 2" o:spid="_x0000_s1026" style="position:absolute;margin-left:117.75pt;margin-top:-17.25pt;width:315.75pt;height:184.5pt;z-index:251660288;visibility:visible;mso-wrap-style:square;mso-wrap-distance-left:9pt;mso-wrap-distance-top:0;mso-wrap-distance-right:9pt;mso-wrap-distance-bottom:0;mso-position-horizontal:absolute;mso-position-horizontal-relative:text;mso-position-vertical:absolute;mso-position-vertical-relative:text;v-text-anchor:middle" o:gfxdata="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" fillcolor="#d8d8d8 [2732]" strokecolor="#1f4d78 [1604]" strokeweight="1pt"/>
+            </w:pict>
+          </mc:Fallback>
+        </mc:AlternateContent>
+      </w:r>
+      <w:bookmarkStart w:id="0" w:name="_GoBack"/>
+      <w:bookmarkEnd w:id="0"/>
+      <w:r>
+        <w:rPr>
+          <w:noProof/>
+        </w:rPr>
+        <mc:AlternateContent>
+          <mc:Choice Requires="wps">
+            <w:drawing>
+              <wp:anchor distT="0" distB="0" distL="114300" distR="114300" simplePos="0" relativeHeight="251669504" behindDoc="0" locked="0" layoutInCell="1" allowOverlap="1">
+                <wp:simplePos x="0" y="0"/>
+                <wp:positionH relativeFrom="column">
+                  <wp:posOffset>257175</wp:posOffset>
+                </wp:positionH>
+                <wp:positionV relativeFrom="paragraph">
+                  <wp:posOffset>28575</wp:posOffset>
+                </wp:positionV>
+                <wp:extent cx="680720" cy="628650"/>
+                <wp:effectExtent l="0" t="0" r="24130" b="19050"/>
+                <wp:wrapNone/>
+                <wp:docPr id="11" name="Text Box 11"/>
+                <wp:cNvGraphicFramePr/>
+                <a:graphic xmlns:a="http://schemas.openxmlformats.org/drawingml/2006/main">
+                  <a:graphicData uri="http://schemas.microsoft.com/office/word/2010/wordprocessingShape">
+                    <wps:wsp>
+                      <wps:cNvSpPr txBox="1"/>
+                      <wps:spPr>
+                        <a:xfrm>
+                          <a:off x="0" y="0"/>
+                          <a:ext cx="680720" cy="628650"/>
+                        </a:xfrm>
+                        <a:prstGeom prst="rect">
+                          <a:avLst/>
+                        </a:prstGeom>
+                        <a:solidFill>
+                          <a:schemeClr val="lt1"/>
+                        </a:solidFill>
+                        <a:ln w="6350">
+                          <a:solidFill>
+                            <a:prstClr val="black"/>
+                          </a:solidFill>
+                        </a:ln>
+                        <a:effectLst/>
+                      </wps:spPr>
+                      <wps:style>
+                        <a:lnRef idx="0">
+                          <a:schemeClr val="accent1"/>
+                        </a:lnRef>
+                        <a:fillRef idx="0">
+                          <a:schemeClr val="accent1"/>
+                        </a:fillRef>
+                        <a:effectRef idx="0">
+                          <a:schemeClr val="accent1"/>
+                        </a:effectRef>
+                        <a:fontRef idx="minor">
+                          <a:schemeClr val="dk1"/>
+                        </a:fontRef>
+                      </wps:style>
+                      <wps:txbx>
+                        <w:txbxContent>
+                          <w:p>
+                            <w:proofErr w:type="gramStart"/>
+                            <w:r>
+                              <w:t>a</w:t>
+                            </w:r>
+                            <w:proofErr w:type="gramEnd"/>
+                            <w:r>
+                              <w:t xml:space="preserve"> </w:t>
+                            </w:r>
+                            <w:r>
+                              <w:t>(</w:t>
+                            </w:r>
+                            <w:r>
+                              <w:t>A</w:t>
+                            </w:r>
+                            <w:r>
+                              <w:t>)</w:t>
+                            </w:r>
+                          </w:p>
+                        </w:txbxContent>
+                      </wps:txbx>
+                      <wps:bodyPr rot="0" spcFirstLastPara="0" vertOverflow="overflow" horzOverflow="overflow" vert="horz" wrap="square" lIns="91440" tIns="45720" rIns="91440" bIns="45720" numCol="1" spcCol="0" rtlCol="0" fromWordArt="0" anchor="t" anchorCtr="0" forceAA="0" compatLnSpc="1">
+                        <a:prstTxWarp prst="textNoShape">
+                          <a:avLst/>
+                        </a:prstTxWarp>
+                        <a:noAutofit/>
+                      </wps:bodyPr>
+                    </wps:wsp>
+                  </a:graphicData>
+                </a:graphic>
+                <wp14:sizeRelV relativeFrom="margin">
+                  <wp14:pctHeight>0</wp14:pctHeight>
+                </wp14:sizeRelV>
+              </wp:anchor>
+            </w:drawing>
+          </mc:Choice>
+          <mc:Fallback>
+            <w:pict>
+              <v:shapetype id="_x0000_t202" coordsize="21600,21600" o:spt="202" path="m,l,21600r21600,l21600,xe">
+                <v:stroke joinstyle="miter"/>
+                <v:path gradientshapeok="t" o:connecttype="rect"/>
+              </v:shapetype>
+              <v:shape id="Text Box 11" o:spid="_x0000_s1026" type="#_x0000_t202" style="position:absolute;margin-left:20.25pt;margin-top:2.25pt;width:53.6pt;height:49.5pt;z-index:251669504;visibility:visible;mso-wrap-style:square;mso-height-percent:0;mso-wrap-distance-left:9pt;mso-wrap-distance-top:0;mso-wrap-distance-right:9pt;mso-wrap-distance-bottom:0;mso-position-horizontal:absolute;mso-position-horizontal-relative:text;mso-position-vertical:absolute;mso-position-vertical-relative:text;mso-height-percent:0;mso-height-relative:margin;v-text-anchor:top" o:gfxdata="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" fillcolor="white [3201]" strokeweight=".5pt">
+                <v:textbox>
+                  <w:txbxContent>
+                    <w:p>
+                      <w:proofErr w:type="gramStart"/>
+                      <w:r>
+                        <w:t>a</w:t>
+                      </w:r>
+                      <w:proofErr w:type="gramEnd"/>
+                      <w:r>
+                        <w:t xml:space="preserve"> </w:t>
+                      </w:r>
+                      <w:r>
+                        <w:t>(</w:t>
+                      </w:r>
+                      <w:r>
+                        <w:t>A</w:t>
+                      </w:r>
+                      <w:r>
+                        <w:t>)</w:t>
+                      </w:r>
+                    </w:p>
+                  </w:txbxContent>
+                </v:textbox>
+              </v:shape>
+            </w:pict>
+          </mc:Fallback>
+        </mc:AlternateContent>
+      </w:r>
+      <w:r>
+        <w:rPr>
+          <w:noProof/>
+        </w:rPr>
+        <mc:AlternateContent>
+          <mc:Choice Requires="wps">
+            <w:drawing>
+              <wp:anchor distT="0" distB="0" distL="114300" distR="114300" simplePos="0" relativeHeight="251673600" behindDoc="0" locked="0" layoutInCell="1" allowOverlap="1" wp14:anchorId="562AF682" wp14:editId="493FC965">
+                <wp:simplePos x="0" y="0"/>
+                <wp:positionH relativeFrom="column">
+                  <wp:posOffset>3342958</wp:posOffset>
+                </wp:positionH>
+                <wp:positionV relativeFrom="paragraph">
+                  <wp:posOffset>823912</wp:posOffset>
+                </wp:positionV>
+                <wp:extent cx="681037" cy="228600"/>
+                <wp:effectExtent l="0" t="0" r="24130" b="19050"/>
+                <wp:wrapNone/>
+                <wp:docPr id="14" name="Rectangle 14"/>
+                <wp:cNvGraphicFramePr/>
+                <a:graphic xmlns:a="http://schemas.openxmlformats.org/drawingml/2006/main">
+                  <a:graphicData uri="http://schemas.microsoft.com/office/word/2010/wordprocessingShape">
+                    <wps:wsp>
+                      <wps:cNvSpPr/>
+                      <wps:spPr>
+                        <a:xfrm>
+                          <a:off x="0" y="0"/>
+                          <a:ext cx="681037" cy="228600"/>
+                        </a:xfrm>
+                        <a:prstGeom prst="rect">
+                          <a:avLst/>
+                        </a:prstGeom>
+                      </wps:spPr>
+                      <wps:style>
+                        <a:lnRef idx="2">
+                          <a:schemeClr val="accent1">
+                            <a:shade val="50000"/>
+                          </a:schemeClr>
+                        </a:lnRef>
+                        <a:fillRef idx="1">
+                          <a:schemeClr val="accent1"/>
+                        </a:fillRef>
+                        <a:effectRef idx="0">
+                          <a:schemeClr val="accent1"/>
+                        </a:effectRef>
+                        <a:fontRef idx="minor">
+                          <a:schemeClr val="lt1"/>
+                        </a:fontRef>
+                      </wps:style>
+                      <wps:txbx>
+                        <w:txbxContent>
+                          <w:p>
+                            <w:pPr>
+                              <w:jc w:val="center"/>
+                            </w:pPr>
+                            <w:r>
+                              <w:t>M1</w:t>
+                            </w:r>
+                          </w:p>
+                        </w:txbxContent>
+                      </wps:txbx>
+                      <wps:bodyPr rot="0" spcFirstLastPara="0" vertOverflow="overflow" horzOverflow="overflow" vert="horz" wrap="square" lIns="91440" tIns="45720" rIns="91440" bIns="45720" numCol="1" spcCol="0" rtlCol="0" fromWordArt="0" anchor="ctr" anchorCtr="0" forceAA="0" compatLnSpc="1">
+                        <a:prstTxWarp prst="textNoShape">
+                          <a:avLst/>
+                        </a:prstTxWarp>
+                        <a:noAutofit/>
+                      </wps:bodyPr>
+                    </wps:wsp>
+                  </a:graphicData>
+                </a:graphic>
+              </wp:anchor>
+            </w:drawing>
+          </mc:Choice>
+          <mc:Fallback>
+            <w:pict>
+              <v:rect w14:anchorId="562AF682" id="Rectangle 14" o:spid="_x0000_s1027" style="position:absolute;margin-left:263.25pt;margin-top:64.85pt;width:53.6pt;height:18pt;z-index:251673600;visibility:visible;mso-wrap-style:square;mso-wrap-distance-left:9pt;mso-wrap-distance-top:0;mso-wrap-distance-right:9pt;mso-wrap-distance-bottom:0;mso-position-horizontal:absolute;mso-position-horizontal-relative:text;mso-position-vertical:absolute;mso-position-vertical-relative:text;v-text-anchor:middle" o:gfxdata="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" fillcolor="#5b9bd5 [3204]" strokecolor="#1f4d78 [1604]" strokeweight="1pt">
+                <v:textbox>
+                  <w:txbxContent>
+                    <w:p>
+                      <w:pPr>
+                        <w:jc w:val="center"/>
+                      </w:pPr>
+                      <w:r>
+                        <w:t>M1</w:t>
+                      </w:r>
+                    </w:p>
+                  </w:txbxContent>
+                </v:textbox>
+              </v:rect>
+            </w:pict>
+          </mc:Fallback>
+        </mc:AlternateContent>
+      </w:r>
+      <w:r>
+        <w:rPr>
+          <w:noProof/>
+        </w:rPr>
+        <mc:AlternateContent>
+          <mc:Choice Requires="wps">
+            <w:drawing>
+              <wp:anchor distT="0" distB="0" distL="114300" distR="114300" simplePos="0" relativeHeight="251671552" behindDoc="0" locked="0" layoutInCell="1" allowOverlap="1">
+                <wp:simplePos x="0" y="0"/>
+                <wp:positionH relativeFrom="column">
+                  <wp:posOffset>3271838</wp:posOffset>
+                </wp:positionH>
+                <wp:positionV relativeFrom="paragraph">
+                  <wp:posOffset>171450</wp:posOffset>
+                </wp:positionV>
+                <wp:extent cx="681037" cy="228600"/>
+                <wp:effectExtent l="0" t="0" r="24130" b="19050"/>
+                <wp:wrapNone/>
+                <wp:docPr id="13" name="Rectangle 13"/>
+                <wp:cNvGraphicFramePr/>
+                <a:graphic xmlns:a="http://schemas.openxmlformats.org/drawingml/2006/main">
+                  <a:graphicData uri="http://schemas.microsoft.com/office/word/2010/wordprocessingShape">
+                    <wps:wsp>
+                      <wps:cNvSpPr/>
+                      <wps:spPr>
+                        <a:xfrm>
+                          <a:off x="0" y="0"/>
+                          <a:ext cx="681037" cy="228600"/>
+                        </a:xfrm>
+                        <a:prstGeom prst="rect">
+                          <a:avLst/>
+                        </a:prstGeom>
+                      </wps:spPr>
+                      <wps:style>
+                        <a:lnRef idx="2">
+                          <a:schemeClr val="accent1">
+                            <a:shade val="50000"/>
+                          </a:schemeClr>
+                        </a:lnRef>
+                        <a:fillRef idx="1">
+                          <a:schemeClr val="accent1"/>
+                        </a:fillRef>
+                        <a:effectRef idx="0">
+                          <a:schemeClr val="accent1"/>
+                        </a:effectRef>
+                        <a:fontRef idx="minor">
+                          <a:schemeClr val="lt1"/>
+                        </a:fontRef>
+                      </wps:style>
+                      <wps:txbx>
+                        <w:txbxContent>
+                          <w:p>
+                            <w:pPr>
+                              <w:jc w:val="center"/>
+                            </w:pPr>
+                            <w:r>
+                              <w:t>M1</w:t>
+                            </w:r>
+                          </w:p>
+                        </w:txbxContent>
+                      </wps:txbx>
+                      <wps:bodyPr rot="0" spcFirstLastPara="0" vertOverflow="overflow" horzOverflow="overflow" vert="horz" wrap="square" lIns="91440" tIns="45720" rIns="91440" bIns="45720" numCol="1" spcCol="0" rtlCol="0" fromWordArt="0" anchor="ctr" anchorCtr="0" forceAA="0" compatLnSpc="1">
+                        <a:prstTxWarp prst="textNoShape">
+                          <a:avLst/>
+                        </a:prstTxWarp>
+                        <a:noAutofit/>
+                      </wps:bodyPr>
+                    </wps:wsp>
+                  </a:graphicData>
+                </a:graphic>
+              </wp:anchor>
+            </w:drawing>
+          </mc:Choice>
+          <mc:Fallback>
+            <w:pict>
+              <v:rect id="Rectangle 13" o:spid="_x0000_s1028" style="position:absolute;margin-left:257.65pt;margin-top:13.5pt;width:53.6pt;height:18pt;z-index:251671552;visibility:visible;mso-wrap-style:square;mso-wrap-distance-left:9pt;mso-wrap-distance-top:0;mso-wrap-distance-right:9pt;mso-wrap-distance-bottom:0;mso-position-horizontal:absolute;mso-position-horizontal-relative:text;mso-position-vertical:absolute;mso-position-vertical-relative:text;v-text-anchor:middle" o:gfxdata="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" fillcolor="#5b9bd5 [3204]" strokecolor="#1f4d78 [1604]" strokeweight="1pt">
+                <v:textbox>
+                  <w:txbxContent>
+                    <w:p>
+                      <w:pPr>
+                        <w:jc w:val="center"/>
+                      </w:pPr>
+                      <w:r>
+                        <w:t>M1</w:t>
+                      </w:r>
+                    </w:p>
+                  </w:txbxContent>
+                </v:textbox>
+              </v:rect>
+            </w:pict>
+          </mc:Fallback>
+        </mc:AlternateContent>
+      </w:r>
       <w:r>
         <w:rPr>
           <w:noProof/>
@@ -65,102 +455,12 @@
           </mc:Choice>
           <mc:Fallback>
             <w:pict>
-              <v:shapetype w14:anchorId="0D1E4A17" id="_x0000_t32" coordsize="21600,21600" o:spt="32" o:oned="t" path="m,l21600,21600e" filled="f">
+              <v:shapetype w14:anchorId="3B7A9FF4" id="_x0000_t32" coordsize="21600,21600" o:spt="32" o:oned="t" path="m,l21600,21600e" filled="f">
                 <v:path arrowok="t" fillok="f" o:connecttype="none"/>
                 <o:lock v:ext="edit" shapetype="t"/>
               </v:shapetype>
               <v:shape id="Straight Arrow Connector 12" o:spid="_x0000_s1026" type="#_x0000_t32" style="position:absolute;margin-left:74.25pt;margin-top:4.9pt;width:88.15pt;height:10.85pt;flip:y;z-index:251670528;visibility:visible;mso-wrap-style:square;mso-wrap-distance-left:9pt;mso-wrap-distance-top:0;mso-wrap-distance-right:9pt;mso-wrap-distance-bottom:0;mso-position-horizontal:absolute;mso-position-horizontal-relative:text;mso-position-vertical:absolute;mso-position-vertical-relative:text" o:gfxdata="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" strokecolor="black [3213]" strokeweight=".5pt">
                 <v:stroke endarrow="block" joinstyle="miter"/>
-              </v:shape>
-            </w:pict>
-          </mc:Fallback>
-        </mc:AlternateContent>
-      </w:r>
-      <w:r>
-        <w:rPr>
-          <w:noProof/>
-        </w:rPr>
-        <mc:AlternateContent>
-          <mc:Choice Requires="wps">
-            <w:drawing>
-              <wp:anchor distT="0" distB="0" distL="114300" distR="114300" simplePos="0" relativeHeight="251669504" behindDoc="0" locked="0" layoutInCell="1" allowOverlap="1">
-                <wp:simplePos x="0" y="0"/>
-                <wp:positionH relativeFrom="column">
-                  <wp:posOffset>257175</wp:posOffset>
-                </wp:positionH>
-                <wp:positionV relativeFrom="paragraph">
-                  <wp:posOffset>28575</wp:posOffset>
-                </wp:positionV>
-                <wp:extent cx="681038" cy="342900"/>
-                <wp:effectExtent l="0" t="0" r="24130" b="19050"/>
-                <wp:wrapNone/>
-                <wp:docPr id="11" name="Text Box 11"/>
-                <wp:cNvGraphicFramePr/>
-                <a:graphic xmlns:a="http://schemas.openxmlformats.org/drawingml/2006/main">
-                  <a:graphicData uri="http://schemas.microsoft.com/office/word/2010/wordprocessingShape">
-                    <wps:wsp>
-                      <wps:cNvSpPr txBox="1"/>
-                      <wps:spPr>
-                        <a:xfrm>
-                          <a:off x="0" y="0"/>
-                          <a:ext cx="681038" cy="342900"/>
-                        </a:xfrm>
-                        <a:prstGeom prst="rect">
-                          <a:avLst/>
-                        </a:prstGeom>
-                        <a:solidFill>
-                          <a:schemeClr val="lt1"/>
-                        </a:solidFill>
-                        <a:ln w="6350">
-                          <a:solidFill>
-                            <a:prstClr val="black"/>
-                          </a:solidFill>
-                        </a:ln>
-                        <a:effectLst/>
-                      </wps:spPr>
-                      <wps:style>
-                        <a:lnRef idx="0">
-                          <a:schemeClr val="accent1"/>
-                        </a:lnRef>
-                        <a:fillRef idx="0">
-                          <a:schemeClr val="accent1"/>
-                        </a:fillRef>
-                        <a:effectRef idx="0">
-                          <a:schemeClr val="accent1"/>
-                        </a:effectRef>
-                        <a:fontRef idx="minor">
-                          <a:schemeClr val="dk1"/>
-                        </a:fontRef>
-                      </wps:style>
-                      <wps:txbx>
-                        <w:txbxContent>
-                          <w:p/>
-                        </w:txbxContent>
-                      </wps:txbx>
-                      <wps:bodyPr rot="0" spcFirstLastPara="0" vertOverflow="overflow" horzOverflow="overflow" vert="horz" wrap="square" lIns="91440" tIns="45720" rIns="91440" bIns="45720" numCol="1" spcCol="0" rtlCol="0" fromWordArt="0" anchor="t" anchorCtr="0" forceAA="0" compatLnSpc="1">
-                        <a:prstTxWarp prst="textNoShape">
-                          <a:avLst/>
-                        </a:prstTxWarp>
-                        <a:noAutofit/>
-                      </wps:bodyPr>
-                    </wps:wsp>
-                  </a:graphicData>
-                </a:graphic>
-              </wp:anchor>
-            </w:drawing>
-          </mc:Choice>
-          <mc:Fallback>
-            <w:pict>
-              <v:shapetype id="_x0000_t202" coordsize="21600,21600" o:spt="202" path="m,l,21600r21600,l21600,xe">
-                <v:stroke joinstyle="miter"/>
-                <v:path gradientshapeok="t" o:connecttype="rect"/>
-              </v:shapetype>
-              <v:shape id="Text Box 11" o:spid="_x0000_s1026" type="#_x0000_t202" style="position:absolute;margin-left:20.25pt;margin-top:2.25pt;width:53.65pt;height:27pt;z-index:251669504;visibility:visible;mso-wrap-style:square;mso-wrap-distance-left:9pt;mso-wrap-distance-top:0;mso-wrap-distance-right:9pt;mso-wrap-distance-bottom:0;mso-position-horizontal:absolute;mso-position-horizontal-relative:text;mso-position-vertical:absolute;mso-position-vertical-relative:text;v-text-anchor:top" o:gfxdata="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" fillcolor="white [3201]" strokeweight=".5pt">
-                <v:textbox>
-                  <w:txbxContent>
-                    <w:p/>
-                  </w:txbxContent>
-                </v:textbox>
               </v:shape>
             </w:pict>
           </mc:Fallback>
@@ -234,7 +534,7 @@
           </mc:Choice>
           <mc:Fallback>
             <w:pict>
-              <v:rect w14:anchorId="02914285" id="Rectangle 10" o:spid="_x0000_s1026" style="position:absolute;margin-left:15.4pt;margin-top:-8.25pt;width:1in;height:177.75pt;z-index:251668480;visibility:visible;mso-wrap-style:square;mso-wrap-distance-left:9pt;mso-wrap-distance-top:0;mso-wrap-distance-right:9pt;mso-wrap-distance-bottom:0;mso-position-horizontal:absolute;mso-position-horizontal-relative:text;mso-position-vertical:absolute;mso-position-vertical-relative:text;v-text-anchor:middle" o:gfxdata="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" fillcolor="#d8d8d8 [2732]" strokecolor="#1f4d78 [1604]" strokeweight="1pt"/>
+              <v:rect w14:anchorId="7B8FD065" id="Rectangle 10" o:spid="_x0000_s1026" style="position:absolute;margin-left:15.4pt;margin-top:-8.25pt;width:1in;height:177.75pt;z-index:251668480;visibility:visible;mso-wrap-style:square;mso-wrap-distance-left:9pt;mso-wrap-distance-top:0;mso-wrap-distance-right:9pt;mso-wrap-distance-bottom:0;mso-position-horizontal:absolute;mso-position-horizontal-relative:text;mso-position-vertical:absolute;mso-position-vertical-relative:text;v-text-anchor:middle" o:gfxdata="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" fillcolor="#d8d8d8 [2732]" strokecolor="#1f4d78 [1604]" strokeweight="1pt"/>
             </w:pict>
           </mc:Fallback>
         </mc:AlternateContent>
@@ -300,7 +600,7 @@
           </mc:Choice>
           <mc:Fallback>
             <w:pict>
-              <v:line w14:anchorId="0D523FC0" id="Straight Connector 9" o:spid="_x0000_s1026" style="position:absolute;flip:y;z-index:251667456;visibility:visible;mso-wrap-style:square;mso-wrap-distance-left:9pt;mso-wrap-distance-top:0;mso-wrap-distance-right:9pt;mso-wrap-distance-bottom:0;mso-position-horizontal:absolute;mso-position-horizontal-relative:text;mso-position-vertical:absolute;mso-position-vertical-relative:text" from="154.85pt,50.65pt" to="251.95pt,51pt" o:gfxdata="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" strokecolor="black [3213]" strokeweight=".5pt">
+              <v:line w14:anchorId="35AEA33A" id="Straight Connector 9" o:spid="_x0000_s1026" style="position:absolute;flip:y;z-index:251667456;visibility:visible;mso-wrap-style:square;mso-wrap-distance-left:9pt;mso-wrap-distance-top:0;mso-wrap-distance-right:9pt;mso-wrap-distance-bottom:0;mso-position-horizontal:absolute;mso-position-horizontal-relative:text;mso-position-vertical:absolute;mso-position-vertical-relative:text" from="154.85pt,50.65pt" to="251.95pt,51pt" o:gfxdata="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" strokecolor="black [3213]" strokeweight=".5pt">
                 <v:stroke joinstyle="miter"/>
               </v:line>
             </w:pict>
@@ -373,7 +673,7 @@
           </mc:Choice>
           <mc:Fallback>
             <w:pict>
-              <v:shapetype w14:anchorId="7BB3F61B" id="_x0000_t88" coordsize="21600,21600" o:spt="88" adj="1800,10800" path="m,qx10800@0l10800@2qy21600@11,10800@3l10800@1qy,21600e" filled="f">
+              <v:shapetype w14:anchorId="1192492C" id="_x0000_t88" coordsize="21600,21600" o:spt="88" adj="1800,10800" path="m,qx10800@0l10800@2qy21600@11,10800@3l10800@1qy,21600e" filled="f">
                 <v:formulas>
                   <v:f eqn="val #0"/>
                   <v:f eqn="sum 21600 0 #0"/>
@@ -467,7 +767,7 @@
           </mc:Choice>
           <mc:Fallback>
             <w:pict>
-              <v:shape w14:anchorId="14157F39" id="Right Brace 7" o:spid="_x0000_s1026" type="#_x0000_t88" style="position:absolute;margin-left:233.25pt;margin-top:3.4pt;width:9.75pt;height:39.35pt;z-index:251665408;visibility:visible;mso-wrap-style:square;mso-wrap-distance-left:9pt;mso-wrap-distance-top:0;mso-wrap-distance-right:9pt;mso-wrap-distance-bottom:0;mso-position-horizontal:absolute;mso-position-horizontal-relative:text;mso-position-vertical:absolute;mso-position-vertical-relative:text;v-text-anchor:middle" o:gfxdata="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" adj="446" strokecolor="black [3213]" strokeweight=".5pt">
+              <v:shape w14:anchorId="40486AB3" id="Right Brace 7" o:spid="_x0000_s1026" type="#_x0000_t88" style="position:absolute;margin-left:233.25pt;margin-top:3.4pt;width:9.75pt;height:39.35pt;z-index:251665408;visibility:visible;mso-wrap-style:square;mso-wrap-distance-left:9pt;mso-wrap-distance-top:0;mso-wrap-distance-right:9pt;mso-wrap-distance-bottom:0;mso-position-horizontal:absolute;mso-position-horizontal-relative:text;mso-position-vertical:absolute;mso-position-vertical-relative:text;v-text-anchor:middle" o:gfxdata="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" adj="446" strokecolor="black [3213]" strokeweight=".5pt">
                 <v:stroke joinstyle="miter"/>
               </v:shape>
             </w:pict>
@@ -558,7 +858,7 @@
           </mc:Choice>
           <mc:Fallback>
             <w:pict>
-              <v:shape id="Text Box 4" o:spid="_x0000_s1027" type="#_x0000_t202" style="position:absolute;margin-left:173.25pt;margin-top:2.65pt;width:45pt;height:19.1pt;z-index:251662336;visibility:visible;mso-wrap-style:square;mso-height-percent:0;mso-wrap-distance-left:9pt;mso-wrap-distance-top:0;mso-wrap-distance-right:9pt;mso-wrap-distance-bottom:0;mso-position-horizontal:absolute;mso-position-horizontal-relative:text;mso-position-vertical:absolute;mso-position-vertical-relative:text;mso-height-percent:0;mso-height-relative:margin;v-text-anchor:top" o:gfxdata="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" fillcolor="white [3201]" strokeweight=".5pt">
+              <v:shape id="Text Box 4" o:spid="_x0000_s1029" type="#_x0000_t202" style="position:absolute;margin-left:173.25pt;margin-top:2.65pt;width:45pt;height:19.1pt;z-index:251662336;visibility:visible;mso-wrap-style:square;mso-height-percent:0;mso-wrap-distance-left:9pt;mso-wrap-distance-top:0;mso-wrap-distance-right:9pt;mso-wrap-distance-bottom:0;mso-position-horizontal:absolute;mso-position-horizontal-relative:text;mso-position-vertical:absolute;mso-position-vertical-relative:text;mso-height-percent:0;mso-height-relative:margin;v-text-anchor:top" o:gfxdata="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" fillcolor="white [3201]" strokeweight=".5pt">
                 <v:textbox>
                   <w:txbxContent>
                     <w:p>
@@ -661,7 +961,7 @@
           </mc:Choice>
           <mc:Fallback>
             <w:pict>
-              <v:shape id="Text Box 5" o:spid="_x0000_s1028" type="#_x0000_t202" style="position:absolute;margin-left:166.5pt;margin-top:27pt;width:60.75pt;height:18pt;z-index:251663360;visibility:visible;mso-wrap-style:square;mso-width-percent:0;mso-wrap-distance-left:9pt;mso-wrap-distance-top:0;mso-wrap-distance-right:9pt;mso-wrap-distance-bottom:0;mso-position-horizontal:absolute;mso-position-horizontal-relative:text;mso-position-vertical:absolute;mso-position-vertical-relative:text;mso-width-percent:0;mso-width-relative:margin;v-text-anchor:top" o:gfxdata="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" fillcolor="white [3201]" strokeweight=".5pt">
+              <v:shape id="Text Box 5" o:spid="_x0000_s1030" type="#_x0000_t202" style="position:absolute;margin-left:166.5pt;margin-top:27pt;width:60.75pt;height:18pt;z-index:251663360;visibility:visible;mso-wrap-style:square;mso-width-percent:0;mso-wrap-distance-left:9pt;mso-wrap-distance-top:0;mso-wrap-distance-right:9pt;mso-wrap-distance-bottom:0;mso-position-horizontal:absolute;mso-position-horizontal-relative:text;mso-position-vertical:absolute;mso-position-vertical-relative:text;mso-width-percent:0;mso-width-relative:margin;v-text-anchor:top" o:gfxdata="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" fillcolor="white [3201]" strokeweight=".5pt">
                 <v:textbox>
                   <w:txbxContent>
                     <w:p>
@@ -763,7 +1063,7 @@
           </mc:Choice>
           <mc:Fallback>
             <w:pict>
-              <v:shape id="Text Box 6" o:spid="_x0000_s1029" type="#_x0000_t202" style="position:absolute;margin-left:174pt;margin-top:55.9pt;width:45.4pt;height:21pt;z-index:251664384;visibility:visible;mso-wrap-style:square;mso-wrap-distance-left:9pt;mso-wrap-distance-top:0;mso-wrap-distance-right:9pt;mso-wrap-distance-bottom:0;mso-position-horizontal:absolute;mso-position-horizontal-relative:text;mso-position-vertical:absolute;mso-position-vertical-relative:text;v-text-anchor:top" o:gfxdata="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" fillcolor="white [3201]" strokeweight=".5pt">
+              <v:shape id="Text Box 6" o:spid="_x0000_s1031" type="#_x0000_t202" style="position:absolute;margin-left:174pt;margin-top:55.9pt;width:45.4pt;height:21pt;z-index:251664384;visibility:visible;mso-wrap-style:square;mso-wrap-distance-left:9pt;mso-wrap-distance-top:0;mso-wrap-distance-right:9pt;mso-wrap-distance-bottom:0;mso-position-horizontal:absolute;mso-position-horizontal-relative:text;mso-position-vertical:absolute;mso-position-vertical-relative:text;v-text-anchor:top" o:gfxdata="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" fillcolor="white [3201]" strokeweight=".5pt">
                 <v:textbox>
                   <w:txbxContent>
                     <w:p>
@@ -782,7 +1082,6 @@
           </mc:Fallback>
         </mc:AlternateContent>
       </w:r>
-      <w:bookmarkStart w:id="0" w:name="_GoBack"/>
       <w:r>
         <w:rPr>
           <w:noProof/>
@@ -852,83 +1151,9 @@
           </mc:Choice>
           <mc:Fallback>
             <w:pict>
-              <v:roundrect w14:anchorId="6B8CBCE5" id="Rounded Rectangle 3" o:spid="_x0000_s1026" style="position:absolute;margin-left:165.4pt;margin-top:-1.5pt;width:58.5pt;height:102pt;z-index:251661312;visibility:visible;mso-wrap-style:square;mso-width-percent:0;mso-height-percent:0;mso-wrap-distance-left:9pt;mso-wrap-distance-top:0;mso-wrap-distance-right:9pt;mso-wrap-distance-bottom:0;mso-position-horizontal:absolute;mso-position-horizontal-relative:text;mso-position-vertical:absolute;mso-position-vertical-relative:text;mso-width-percent:0;mso-height-percent:0;mso-width-relative:margin;mso-height-relative:margin;v-text-anchor:middle" arcsize="10923f" o:gfxdata="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" fillcolor="#5b9bd5 [3204]" strokecolor="#1f4d78 [1604]" strokeweight="1pt">
+              <v:roundrect w14:anchorId="0D5AEE9B" id="Rounded Rectangle 3" o:spid="_x0000_s1026" style="position:absolute;margin-left:165.4pt;margin-top:-1.5pt;width:58.5pt;height:102pt;z-index:251661312;visibility:visible;mso-wrap-style:square;mso-width-percent:0;mso-height-percent:0;mso-wrap-distance-left:9pt;mso-wrap-distance-top:0;mso-wrap-distance-right:9pt;mso-wrap-distance-bottom:0;mso-position-horizontal:absolute;mso-position-horizontal-relative:text;mso-position-vertical:absolute;mso-position-vertical-relative:text;mso-width-percent:0;mso-height-percent:0;mso-width-relative:margin;mso-height-relative:margin;v-text-anchor:middle" arcsize="10923f" o:gfxdata="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" fillcolor="#5b9bd5 [3204]" strokecolor="#1f4d78 [1604]" strokeweight="1pt">
                 <v:stroke joinstyle="miter"/>
               </v:roundrect>
-            </w:pict>
-          </mc:Fallback>
-        </mc:AlternateContent>
-      </w:r>
-      <w:bookmarkEnd w:id="0"/>
-      <w:r>
-        <w:rPr>
-          <w:noProof/>
-        </w:rPr>
-        <mc:AlternateContent>
-          <mc:Choice Requires="wps">
-            <w:drawing>
-              <wp:anchor distT="0" distB="0" distL="114300" distR="114300" simplePos="0" relativeHeight="251660288" behindDoc="0" locked="0" layoutInCell="1" allowOverlap="1">
-                <wp:simplePos x="0" y="0"/>
-                <wp:positionH relativeFrom="column">
-                  <wp:posOffset>1495425</wp:posOffset>
-                </wp:positionH>
-                <wp:positionV relativeFrom="paragraph">
-                  <wp:posOffset>-190500</wp:posOffset>
-                </wp:positionV>
-                <wp:extent cx="4010025" cy="2343150"/>
-                <wp:effectExtent l="0" t="0" r="28575" b="19050"/>
-                <wp:wrapNone/>
-                <wp:docPr id="2" name="Rectangle 2"/>
-                <wp:cNvGraphicFramePr/>
-                <a:graphic xmlns:a="http://schemas.openxmlformats.org/drawingml/2006/main">
-                  <a:graphicData uri="http://schemas.microsoft.com/office/word/2010/wordprocessingShape">
-                    <wps:wsp>
-                      <wps:cNvSpPr/>
-                      <wps:spPr>
-                        <a:xfrm>
-                          <a:off x="0" y="0"/>
-                          <a:ext cx="4010025" cy="2343150"/>
-                        </a:xfrm>
-                        <a:prstGeom prst="rect">
-                          <a:avLst/>
-                        </a:prstGeom>
-                        <a:solidFill>
-                          <a:schemeClr val="bg1">
-                            <a:lumMod val="85000"/>
-                          </a:schemeClr>
-                        </a:solidFill>
-                      </wps:spPr>
-                      <wps:style>
-                        <a:lnRef idx="2">
-                          <a:schemeClr val="accent1">
-                            <a:shade val="50000"/>
-                          </a:schemeClr>
-                        </a:lnRef>
-                        <a:fillRef idx="1">
-                          <a:schemeClr val="accent1"/>
-                        </a:fillRef>
-                        <a:effectRef idx="0">
-                          <a:schemeClr val="accent1"/>
-                        </a:effectRef>
-                        <a:fontRef idx="minor">
-                          <a:schemeClr val="lt1"/>
-                        </a:fontRef>
-                      </wps:style>
-                      <wps:bodyPr rot="0" spcFirstLastPara="0" vertOverflow="overflow" horzOverflow="overflow" vert="horz" wrap="square" lIns="91440" tIns="45720" rIns="91440" bIns="45720" numCol="1" spcCol="0" rtlCol="0" fromWordArt="0" anchor="ctr" anchorCtr="0" forceAA="0" compatLnSpc="1">
-                        <a:prstTxWarp prst="textNoShape">
-                          <a:avLst/>
-                        </a:prstTxWarp>
-                        <a:noAutofit/>
-                      </wps:bodyPr>
-                    </wps:wsp>
-                  </a:graphicData>
-                </a:graphic>
-              </wp:anchor>
-            </w:drawing>
-          </mc:Choice>
-          <mc:Fallback>
-            <w:pict>
-              <v:rect w14:anchorId="77AF2CAB" id="Rectangle 2" o:spid="_x0000_s1026" style="position:absolute;margin-left:117.75pt;margin-top:-15pt;width:315.75pt;height:184.5pt;z-index:251660288;visibility:visible;mso-wrap-style:square;mso-wrap-distance-left:9pt;mso-wrap-distance-top:0;mso-wrap-distance-right:9pt;mso-wrap-distance-bottom:0;mso-position-horizontal:absolute;mso-position-horizontal-relative:text;mso-position-vertical:absolute;mso-position-vertical-relative:text;v-text-anchor:middle" o:gfxdata="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" fillcolor="#d8d8d8 [2732]" strokecolor="#1f4d78 [1604]" strokeweight="1pt"/>
             </w:pict>
           </mc:Fallback>
         </mc:AlternateContent>
@@ -996,7 +1221,7 @@
           </mc:Choice>
           <mc:Fallback>
             <w:pict>
-              <v:roundrect w14:anchorId="301C260B" id="Rounded Rectangle 1" o:spid="_x0000_s1026" style="position:absolute;margin-left:-2.25pt;margin-top:-31.85pt;width:462.75pt;height:221.25pt;z-index:251659264;visibility:visible;mso-wrap-style:square;mso-wrap-distance-left:9pt;mso-wrap-distance-top:0;mso-wrap-distance-right:9pt;mso-wrap-distance-bottom:0;mso-position-horizontal:absolute;mso-position-horizontal-relative:text;mso-position-vertical:absolute;mso-position-vertical-relative:text;v-text-anchor:middle" arcsize="10923f" o:gfxdata="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" fillcolor="#5b9bd5 [3204]" strokecolor="#1f4d78 [1604]" strokeweight="1pt">
+              <v:roundrect w14:anchorId="380C6692" id="Rounded Rectangle 1" o:spid="_x0000_s1026" style="position:absolute;margin-left:-2.25pt;margin-top:-31.85pt;width:462.75pt;height:221.25pt;z-index:251659264;visibility:visible;mso-wrap-style:square;mso-wrap-distance-left:9pt;mso-wrap-distance-top:0;mso-wrap-distance-right:9pt;mso-wrap-distance-bottom:0;mso-position-horizontal:absolute;mso-position-horizontal-relative:text;mso-position-vertical:absolute;mso-position-vertical-relative:text;v-text-anchor:middle" arcsize="10923f" o:gfxdata="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" fillcolor="#5b9bd5 [3204]" strokecolor="#1f4d78 [1604]" strokeweight="1pt">
                 <v:stroke joinstyle="miter"/>
               </v:roundrect>
             </w:pict>
@@ -1407,6 +1632,7 @@
   <w:style w:type="paragraph" w:default="1" w:styleId="Normal">
     <w:name w:val="Normal"/>
     <w:qFormat/>
+    <w:rsid w:val="001A360F"/>
   </w:style>
   <w:style w:type="character" w:default="1" w:styleId="DefaultParagraphFont">
     <w:name w:val="Default Paragraph Font"/>

</xml_diff>

<commit_message>
Upcasting and down casting implemented
</commit_message>
<xml_diff>
--- a/notes/inheritance diagram.docx
+++ b/notes/inheritance diagram.docx
@@ -3,6 +3,1655 @@
 <w:document xmlns:wpc="http://schemas.microsoft.com/office/word/2010/wordprocessingCanvas" xmlns:mc="http://schemas.openxmlformats.org/markup-compatibility/2006" xmlns:o="urn:schemas-microsoft-com:office:office" xmlns:r="http://schemas.openxmlformats.org/officeDocument/2006/relationships" xmlns:m="http://schemas.openxmlformats.org/officeDocument/2006/math" xmlns:v="urn:schemas-microsoft-com:vml" xmlns:wp14="http://schemas.microsoft.com/office/word/2010/wordprocessingDrawing" xmlns:wp="http://schemas.openxmlformats.org/drawingml/2006/wordprocessingDrawing" xmlns:w10="urn:schemas-microsoft-com:office:word" xmlns:w="http://schemas.openxmlformats.org/wordprocessingml/2006/main" xmlns:w14="http://schemas.microsoft.com/office/word/2010/wordml" xmlns:w15="http://schemas.microsoft.com/office/word/2012/wordml" xmlns:wpg="http://schemas.microsoft.com/office/word/2010/wordprocessingGroup" xmlns:wpi="http://schemas.microsoft.com/office/word/2010/wordprocessingInk" xmlns:wne="http://schemas.microsoft.com/office/word/2006/wordml" xmlns:wps="http://schemas.microsoft.com/office/word/2010/wordprocessingShape" mc:Ignorable="w14 w15 wp14">
   <w:body>
     <w:p>
+      <w:r>
+        <w:rPr>
+          <w:noProof/>
+        </w:rPr>
+        <mc:AlternateContent>
+          <mc:Choice Requires="wps">
+            <w:drawing>
+              <wp:anchor distT="0" distB="0" distL="114300" distR="114300" simplePos="0" relativeHeight="251697152" behindDoc="0" locked="0" layoutInCell="1" allowOverlap="1">
+                <wp:simplePos x="0" y="0"/>
+                <wp:positionH relativeFrom="column">
+                  <wp:posOffset>3814763</wp:posOffset>
+                </wp:positionH>
+                <wp:positionV relativeFrom="paragraph">
+                  <wp:posOffset>409575</wp:posOffset>
+                </wp:positionV>
+                <wp:extent cx="42862" cy="333375"/>
+                <wp:effectExtent l="57150" t="38100" r="52705" b="28575"/>
+                <wp:wrapNone/>
+                <wp:docPr id="34" name="Straight Arrow Connector 34"/>
+                <wp:cNvGraphicFramePr/>
+                <a:graphic xmlns:a="http://schemas.openxmlformats.org/drawingml/2006/main">
+                  <a:graphicData uri="http://schemas.microsoft.com/office/word/2010/wordprocessingShape">
+                    <wps:wsp>
+                      <wps:cNvCnPr/>
+                      <wps:spPr>
+                        <a:xfrm flipH="1" flipV="1">
+                          <a:off x="0" y="0"/>
+                          <a:ext cx="42862" cy="333375"/>
+                        </a:xfrm>
+                        <a:prstGeom prst="straightConnector1">
+                          <a:avLst/>
+                        </a:prstGeom>
+                        <a:ln>
+                          <a:solidFill>
+                            <a:schemeClr val="tx1"/>
+                          </a:solidFill>
+                          <a:tailEnd type="triangle"/>
+                        </a:ln>
+                      </wps:spPr>
+                      <wps:style>
+                        <a:lnRef idx="1">
+                          <a:schemeClr val="accent1"/>
+                        </a:lnRef>
+                        <a:fillRef idx="0">
+                          <a:schemeClr val="accent1"/>
+                        </a:fillRef>
+                        <a:effectRef idx="0">
+                          <a:schemeClr val="accent1"/>
+                        </a:effectRef>
+                        <a:fontRef idx="minor">
+                          <a:schemeClr val="tx1"/>
+                        </a:fontRef>
+                      </wps:style>
+                      <wps:bodyPr/>
+                    </wps:wsp>
+                  </a:graphicData>
+                </a:graphic>
+              </wp:anchor>
+            </w:drawing>
+          </mc:Choice>
+          <mc:Fallback>
+            <w:pict>
+              <v:shapetype w14:anchorId="0A3109C1" id="_x0000_t32" coordsize="21600,21600" o:spt="32" o:oned="t" path="m,l21600,21600e" filled="f">
+                <v:path arrowok="t" fillok="f" o:connecttype="none"/>
+                <o:lock v:ext="edit" shapetype="t"/>
+              </v:shapetype>
+              <v:shape id="Straight Arrow Connector 34" o:spid="_x0000_s1026" type="#_x0000_t32" style="position:absolute;margin-left:300.4pt;margin-top:32.25pt;width:3.35pt;height:26.25pt;flip:x y;z-index:251697152;visibility:visible;mso-wrap-style:square;mso-wrap-distance-left:9pt;mso-wrap-distance-top:0;mso-wrap-distance-right:9pt;mso-wrap-distance-bottom:0;mso-position-horizontal:absolute;mso-position-horizontal-relative:text;mso-position-vertical:absolute;mso-position-vertical-relative:text" o:gfxdata="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" strokecolor="black [3213]" strokeweight=".5pt">
+                <v:stroke endarrow="block" joinstyle="miter"/>
+              </v:shape>
+            </w:pict>
+          </mc:Fallback>
+        </mc:AlternateContent>
+      </w:r>
+      <w:r>
+        <w:rPr>
+          <w:noProof/>
+        </w:rPr>
+        <mc:AlternateContent>
+          <mc:Choice Requires="wps">
+            <w:drawing>
+              <wp:anchor distT="0" distB="0" distL="114300" distR="114300" simplePos="0" relativeHeight="251696128" behindDoc="0" locked="0" layoutInCell="1" allowOverlap="1">
+                <wp:simplePos x="0" y="0"/>
+                <wp:positionH relativeFrom="column">
+                  <wp:posOffset>871220</wp:posOffset>
+                </wp:positionH>
+                <wp:positionV relativeFrom="paragraph">
+                  <wp:posOffset>4291013</wp:posOffset>
+                </wp:positionV>
+                <wp:extent cx="2838768" cy="61912"/>
+                <wp:effectExtent l="0" t="19050" r="95250" b="90805"/>
+                <wp:wrapNone/>
+                <wp:docPr id="33" name="Straight Arrow Connector 33"/>
+                <wp:cNvGraphicFramePr/>
+                <a:graphic xmlns:a="http://schemas.openxmlformats.org/drawingml/2006/main">
+                  <a:graphicData uri="http://schemas.microsoft.com/office/word/2010/wordprocessingShape">
+                    <wps:wsp>
+                      <wps:cNvCnPr/>
+                      <wps:spPr>
+                        <a:xfrm>
+                          <a:off x="0" y="0"/>
+                          <a:ext cx="2838768" cy="61912"/>
+                        </a:xfrm>
+                        <a:prstGeom prst="straightConnector1">
+                          <a:avLst/>
+                        </a:prstGeom>
+                        <a:ln>
+                          <a:solidFill>
+                            <a:schemeClr val="tx1"/>
+                          </a:solidFill>
+                          <a:tailEnd type="triangle"/>
+                        </a:ln>
+                      </wps:spPr>
+                      <wps:style>
+                        <a:lnRef idx="1">
+                          <a:schemeClr val="accent1"/>
+                        </a:lnRef>
+                        <a:fillRef idx="0">
+                          <a:schemeClr val="accent1"/>
+                        </a:fillRef>
+                        <a:effectRef idx="0">
+                          <a:schemeClr val="accent1"/>
+                        </a:effectRef>
+                        <a:fontRef idx="minor">
+                          <a:schemeClr val="tx1"/>
+                        </a:fontRef>
+                      </wps:style>
+                      <wps:bodyPr/>
+                    </wps:wsp>
+                  </a:graphicData>
+                </a:graphic>
+              </wp:anchor>
+            </w:drawing>
+          </mc:Choice>
+          <mc:Fallback>
+            <w:pict>
+              <v:shape w14:anchorId="2C76FD67" id="Straight Arrow Connector 33" o:spid="_x0000_s1026" type="#_x0000_t32" style="position:absolute;margin-left:68.6pt;margin-top:337.9pt;width:223.55pt;height:4.85pt;z-index:251696128;visibility:visible;mso-wrap-style:square;mso-wrap-distance-left:9pt;mso-wrap-distance-top:0;mso-wrap-distance-right:9pt;mso-wrap-distance-bottom:0;mso-position-horizontal:absolute;mso-position-horizontal-relative:text;mso-position-vertical:absolute;mso-position-vertical-relative:text" o:gfxdata="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" strokecolor="black [3213]" strokeweight=".5pt">
+                <v:stroke endarrow="block" joinstyle="miter"/>
+              </v:shape>
+            </w:pict>
+          </mc:Fallback>
+        </mc:AlternateContent>
+      </w:r>
+      <w:r>
+        <w:rPr>
+          <w:noProof/>
+        </w:rPr>
+        <mc:AlternateContent>
+          <mc:Choice Requires="wps">
+            <w:drawing>
+              <wp:anchor distT="0" distB="0" distL="114300" distR="114300" simplePos="0" relativeHeight="251695104" behindDoc="0" locked="0" layoutInCell="1" allowOverlap="1">
+                <wp:simplePos x="0" y="0"/>
+                <wp:positionH relativeFrom="column">
+                  <wp:posOffset>862013</wp:posOffset>
+                </wp:positionH>
+                <wp:positionV relativeFrom="paragraph">
+                  <wp:posOffset>4133850</wp:posOffset>
+                </wp:positionV>
+                <wp:extent cx="714375" cy="128588"/>
+                <wp:effectExtent l="0" t="57150" r="9525" b="24130"/>
+                <wp:wrapNone/>
+                <wp:docPr id="32" name="Straight Arrow Connector 32"/>
+                <wp:cNvGraphicFramePr/>
+                <a:graphic xmlns:a="http://schemas.openxmlformats.org/drawingml/2006/main">
+                  <a:graphicData uri="http://schemas.microsoft.com/office/word/2010/wordprocessingShape">
+                    <wps:wsp>
+                      <wps:cNvCnPr/>
+                      <wps:spPr>
+                        <a:xfrm flipV="1">
+                          <a:off x="0" y="0"/>
+                          <a:ext cx="714375" cy="128588"/>
+                        </a:xfrm>
+                        <a:prstGeom prst="straightConnector1">
+                          <a:avLst/>
+                        </a:prstGeom>
+                        <a:ln>
+                          <a:solidFill>
+                            <a:schemeClr val="tx1"/>
+                          </a:solidFill>
+                          <a:tailEnd type="triangle"/>
+                        </a:ln>
+                      </wps:spPr>
+                      <wps:style>
+                        <a:lnRef idx="1">
+                          <a:schemeClr val="accent1"/>
+                        </a:lnRef>
+                        <a:fillRef idx="0">
+                          <a:schemeClr val="accent1"/>
+                        </a:fillRef>
+                        <a:effectRef idx="0">
+                          <a:schemeClr val="accent1"/>
+                        </a:effectRef>
+                        <a:fontRef idx="minor">
+                          <a:schemeClr val="tx1"/>
+                        </a:fontRef>
+                      </wps:style>
+                      <wps:bodyPr/>
+                    </wps:wsp>
+                  </a:graphicData>
+                </a:graphic>
+              </wp:anchor>
+            </w:drawing>
+          </mc:Choice>
+          <mc:Fallback>
+            <w:pict>
+              <v:shape w14:anchorId="60B1DF3A" id="Straight Arrow Connector 32" o:spid="_x0000_s1026" type="#_x0000_t32" style="position:absolute;margin-left:67.9pt;margin-top:325.5pt;width:56.25pt;height:10.15pt;flip:y;z-index:251695104;visibility:visible;mso-wrap-style:square;mso-wrap-distance-left:9pt;mso-wrap-distance-top:0;mso-wrap-distance-right:9pt;mso-wrap-distance-bottom:0;mso-position-horizontal:absolute;mso-position-horizontal-relative:text;mso-position-vertical:absolute;mso-position-vertical-relative:text" o:gfxdata="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" strokecolor="black [3213]" strokeweight=".5pt">
+                <v:stroke endarrow="block" joinstyle="miter"/>
+              </v:shape>
+            </w:pict>
+          </mc:Fallback>
+        </mc:AlternateContent>
+      </w:r>
+      <w:r>
+        <w:rPr>
+          <w:noProof/>
+        </w:rPr>
+        <mc:AlternateContent>
+          <mc:Choice Requires="wps">
+            <w:drawing>
+              <wp:anchor distT="0" distB="0" distL="114300" distR="114300" simplePos="0" relativeHeight="251694080" behindDoc="0" locked="0" layoutInCell="1" allowOverlap="1">
+                <wp:simplePos x="0" y="0"/>
+                <wp:positionH relativeFrom="column">
+                  <wp:posOffset>571500</wp:posOffset>
+                </wp:positionH>
+                <wp:positionV relativeFrom="paragraph">
+                  <wp:posOffset>3981450</wp:posOffset>
+                </wp:positionV>
+                <wp:extent cx="300038" cy="619125"/>
+                <wp:effectExtent l="0" t="0" r="24130" b="28575"/>
+                <wp:wrapNone/>
+                <wp:docPr id="31" name="Rectangle 31"/>
+                <wp:cNvGraphicFramePr/>
+                <a:graphic xmlns:a="http://schemas.openxmlformats.org/drawingml/2006/main">
+                  <a:graphicData uri="http://schemas.microsoft.com/office/word/2010/wordprocessingShape">
+                    <wps:wsp>
+                      <wps:cNvSpPr/>
+                      <wps:spPr>
+                        <a:xfrm>
+                          <a:off x="0" y="0"/>
+                          <a:ext cx="300038" cy="619125"/>
+                        </a:xfrm>
+                        <a:prstGeom prst="rect">
+                          <a:avLst/>
+                        </a:prstGeom>
+                      </wps:spPr>
+                      <wps:style>
+                        <a:lnRef idx="2">
+                          <a:schemeClr val="accent1">
+                            <a:shade val="50000"/>
+                          </a:schemeClr>
+                        </a:lnRef>
+                        <a:fillRef idx="1">
+                          <a:schemeClr val="accent1"/>
+                        </a:fillRef>
+                        <a:effectRef idx="0">
+                          <a:schemeClr val="accent1"/>
+                        </a:effectRef>
+                        <a:fontRef idx="minor">
+                          <a:schemeClr val="lt1"/>
+                        </a:fontRef>
+                      </wps:style>
+                      <wps:txbx>
+                        <w:txbxContent>
+                          <w:p>
+                            <w:pPr>
+                              <w:jc w:val="center"/>
+                            </w:pPr>
+                            <w:proofErr w:type="gramStart"/>
+                            <w:r>
+                              <w:t>e</w:t>
+                            </w:r>
+                            <w:proofErr w:type="gramEnd"/>
+                          </w:p>
+                        </w:txbxContent>
+                      </wps:txbx>
+                      <wps:bodyPr rot="0" spcFirstLastPara="0" vertOverflow="overflow" horzOverflow="overflow" vert="horz" wrap="square" lIns="91440" tIns="45720" rIns="91440" bIns="45720" numCol="1" spcCol="0" rtlCol="0" fromWordArt="0" anchor="ctr" anchorCtr="0" forceAA="0" compatLnSpc="1">
+                        <a:prstTxWarp prst="textNoShape">
+                          <a:avLst/>
+                        </a:prstTxWarp>
+                        <a:noAutofit/>
+                      </wps:bodyPr>
+                    </wps:wsp>
+                  </a:graphicData>
+                </a:graphic>
+              </wp:anchor>
+            </w:drawing>
+          </mc:Choice>
+          <mc:Fallback>
+            <w:pict>
+              <v:rect id="Rectangle 31" o:spid="_x0000_s1026" style="position:absolute;margin-left:45pt;margin-top:313.5pt;width:23.65pt;height:48.75pt;z-index:251694080;visibility:visible;mso-wrap-style:square;mso-wrap-distance-left:9pt;mso-wrap-distance-top:0;mso-wrap-distance-right:9pt;mso-wrap-distance-bottom:0;mso-position-horizontal:absolute;mso-position-horizontal-relative:text;mso-position-vertical:absolute;mso-position-vertical-relative:text;v-text-anchor:middle" o:gfxdata="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" fillcolor="#5b9bd5 [3204]" strokecolor="#1f4d78 [1604]" strokeweight="1pt">
+                <v:textbox>
+                  <w:txbxContent>
+                    <w:p>
+                      <w:pPr>
+                        <w:jc w:val="center"/>
+                      </w:pPr>
+                      <w:proofErr w:type="gramStart"/>
+                      <w:r>
+                        <w:t>e</w:t>
+                      </w:r>
+                      <w:proofErr w:type="gramEnd"/>
+                    </w:p>
+                  </w:txbxContent>
+                </v:textbox>
+              </v:rect>
+            </w:pict>
+          </mc:Fallback>
+        </mc:AlternateContent>
+      </w:r>
+      <w:r>
+        <w:rPr>
+          <w:noProof/>
+        </w:rPr>
+        <mc:AlternateContent>
+          <mc:Choice Requires="wps">
+            <w:drawing>
+              <wp:anchor distT="0" distB="0" distL="114300" distR="114300" simplePos="0" relativeHeight="251693056" behindDoc="0" locked="0" layoutInCell="1" allowOverlap="1">
+                <wp:simplePos x="0" y="0"/>
+                <wp:positionH relativeFrom="column">
+                  <wp:posOffset>1042988</wp:posOffset>
+                </wp:positionH>
+                <wp:positionV relativeFrom="paragraph">
+                  <wp:posOffset>3248025</wp:posOffset>
+                </wp:positionV>
+                <wp:extent cx="862012" cy="166688"/>
+                <wp:effectExtent l="0" t="57150" r="14605" b="24130"/>
+                <wp:wrapNone/>
+                <wp:docPr id="30" name="Straight Arrow Connector 30"/>
+                <wp:cNvGraphicFramePr/>
+                <a:graphic xmlns:a="http://schemas.openxmlformats.org/drawingml/2006/main">
+                  <a:graphicData uri="http://schemas.microsoft.com/office/word/2010/wordprocessingShape">
+                    <wps:wsp>
+                      <wps:cNvCnPr/>
+                      <wps:spPr>
+                        <a:xfrm flipV="1">
+                          <a:off x="0" y="0"/>
+                          <a:ext cx="862012" cy="166688"/>
+                        </a:xfrm>
+                        <a:prstGeom prst="straightConnector1">
+                          <a:avLst/>
+                        </a:prstGeom>
+                        <a:ln>
+                          <a:solidFill>
+                            <a:schemeClr val="tx1"/>
+                          </a:solidFill>
+                          <a:tailEnd type="triangle"/>
+                        </a:ln>
+                      </wps:spPr>
+                      <wps:style>
+                        <a:lnRef idx="1">
+                          <a:schemeClr val="accent1"/>
+                        </a:lnRef>
+                        <a:fillRef idx="0">
+                          <a:schemeClr val="accent1"/>
+                        </a:fillRef>
+                        <a:effectRef idx="0">
+                          <a:schemeClr val="accent1"/>
+                        </a:effectRef>
+                        <a:fontRef idx="minor">
+                          <a:schemeClr val="tx1"/>
+                        </a:fontRef>
+                      </wps:style>
+                      <wps:bodyPr/>
+                    </wps:wsp>
+                  </a:graphicData>
+                </a:graphic>
+              </wp:anchor>
+            </w:drawing>
+          </mc:Choice>
+          <mc:Fallback>
+            <w:pict>
+              <v:shape w14:anchorId="5784568F" id="Straight Arrow Connector 30" o:spid="_x0000_s1026" type="#_x0000_t32" style="position:absolute;margin-left:82.15pt;margin-top:255.75pt;width:67.85pt;height:13.15pt;flip:y;z-index:251693056;visibility:visible;mso-wrap-style:square;mso-wrap-distance-left:9pt;mso-wrap-distance-top:0;mso-wrap-distance-right:9pt;mso-wrap-distance-bottom:0;mso-position-horizontal:absolute;mso-position-horizontal-relative:text;mso-position-vertical:absolute;mso-position-vertical-relative:text" o:gfxdata="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" strokecolor="black [3213]" strokeweight=".5pt">
+                <v:stroke endarrow="block" joinstyle="miter"/>
+              </v:shape>
+            </w:pict>
+          </mc:Fallback>
+        </mc:AlternateContent>
+      </w:r>
+      <w:r>
+        <w:rPr>
+          <w:noProof/>
+        </w:rPr>
+        <mc:AlternateContent>
+          <mc:Choice Requires="wps">
+            <w:drawing>
+              <wp:anchor distT="0" distB="0" distL="114300" distR="114300" simplePos="0" relativeHeight="251692032" behindDoc="0" locked="0" layoutInCell="1" allowOverlap="1">
+                <wp:simplePos x="0" y="0"/>
+                <wp:positionH relativeFrom="column">
+                  <wp:posOffset>509588</wp:posOffset>
+                </wp:positionH>
+                <wp:positionV relativeFrom="paragraph">
+                  <wp:posOffset>3109913</wp:posOffset>
+                </wp:positionV>
+                <wp:extent cx="500062" cy="595312"/>
+                <wp:effectExtent l="0" t="0" r="14605" b="14605"/>
+                <wp:wrapNone/>
+                <wp:docPr id="29" name="Text Box 29"/>
+                <wp:cNvGraphicFramePr/>
+                <a:graphic xmlns:a="http://schemas.openxmlformats.org/drawingml/2006/main">
+                  <a:graphicData uri="http://schemas.microsoft.com/office/word/2010/wordprocessingShape">
+                    <wps:wsp>
+                      <wps:cNvSpPr txBox="1"/>
+                      <wps:spPr>
+                        <a:xfrm>
+                          <a:off x="0" y="0"/>
+                          <a:ext cx="500062" cy="595312"/>
+                        </a:xfrm>
+                        <a:prstGeom prst="rect">
+                          <a:avLst/>
+                        </a:prstGeom>
+                        <a:solidFill>
+                          <a:schemeClr val="lt1"/>
+                        </a:solidFill>
+                        <a:ln w="6350">
+                          <a:solidFill>
+                            <a:prstClr val="black"/>
+                          </a:solidFill>
+                        </a:ln>
+                        <a:effectLst/>
+                      </wps:spPr>
+                      <wps:style>
+                        <a:lnRef idx="0">
+                          <a:schemeClr val="accent1"/>
+                        </a:lnRef>
+                        <a:fillRef idx="0">
+                          <a:schemeClr val="accent1"/>
+                        </a:fillRef>
+                        <a:effectRef idx="0">
+                          <a:schemeClr val="accent1"/>
+                        </a:effectRef>
+                        <a:fontRef idx="minor">
+                          <a:schemeClr val="dk1"/>
+                        </a:fontRef>
+                      </wps:style>
+                      <wps:txbx>
+                        <w:txbxContent>
+                          <w:p>
+                            <w:proofErr w:type="gramStart"/>
+                            <w:r>
+                              <w:t>employees</w:t>
+                            </w:r>
+                            <w:proofErr w:type="gramEnd"/>
+                          </w:p>
+                        </w:txbxContent>
+                      </wps:txbx>
+                      <wps:bodyPr rot="0" spcFirstLastPara="0" vertOverflow="overflow" horzOverflow="overflow" vert="horz" wrap="square" lIns="91440" tIns="45720" rIns="91440" bIns="45720" numCol="1" spcCol="0" rtlCol="0" fromWordArt="0" anchor="t" anchorCtr="0" forceAA="0" compatLnSpc="1">
+                        <a:prstTxWarp prst="textNoShape">
+                          <a:avLst/>
+                        </a:prstTxWarp>
+                        <a:noAutofit/>
+                      </wps:bodyPr>
+                    </wps:wsp>
+                  </a:graphicData>
+                </a:graphic>
+              </wp:anchor>
+            </w:drawing>
+          </mc:Choice>
+          <mc:Fallback>
+            <w:pict>
+              <v:shapetype id="_x0000_t202" coordsize="21600,21600" o:spt="202" path="m,l,21600r21600,l21600,xe">
+                <v:stroke joinstyle="miter"/>
+                <v:path gradientshapeok="t" o:connecttype="rect"/>
+              </v:shapetype>
+              <v:shape id="Text Box 29" o:spid="_x0000_s1027" type="#_x0000_t202" style="position:absolute;margin-left:40.15pt;margin-top:244.9pt;width:39.35pt;height:46.85pt;z-index:251692032;visibility:visible;mso-wrap-style:square;mso-wrap-distance-left:9pt;mso-wrap-distance-top:0;mso-wrap-distance-right:9pt;mso-wrap-distance-bottom:0;mso-position-horizontal:absolute;mso-position-horizontal-relative:text;mso-position-vertical:absolute;mso-position-vertical-relative:text;v-text-anchor:top" o:gfxdata="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" fillcolor="white [3201]" strokeweight=".5pt">
+                <v:textbox>
+                  <w:txbxContent>
+                    <w:p>
+                      <w:proofErr w:type="gramStart"/>
+                      <w:r>
+                        <w:t>employees</w:t>
+                      </w:r>
+                      <w:proofErr w:type="gramEnd"/>
+                    </w:p>
+                  </w:txbxContent>
+                </v:textbox>
+              </v:shape>
+            </w:pict>
+          </mc:Fallback>
+        </mc:AlternateContent>
+      </w:r>
+      <w:r>
+        <w:rPr>
+          <w:noProof/>
+        </w:rPr>
+        <mc:AlternateContent>
+          <mc:Choice Requires="wps">
+            <w:drawing>
+              <wp:anchor distT="0" distB="0" distL="114300" distR="114300" simplePos="0" relativeHeight="251691008" behindDoc="0" locked="0" layoutInCell="1" allowOverlap="1">
+                <wp:simplePos x="0" y="0"/>
+                <wp:positionH relativeFrom="column">
+                  <wp:posOffset>447675</wp:posOffset>
+                </wp:positionH>
+                <wp:positionV relativeFrom="paragraph">
+                  <wp:posOffset>2995613</wp:posOffset>
+                </wp:positionV>
+                <wp:extent cx="652463" cy="1776412"/>
+                <wp:effectExtent l="0" t="0" r="14605" b="14605"/>
+                <wp:wrapNone/>
+                <wp:docPr id="28" name="Rectangle 28"/>
+                <wp:cNvGraphicFramePr/>
+                <a:graphic xmlns:a="http://schemas.openxmlformats.org/drawingml/2006/main">
+                  <a:graphicData uri="http://schemas.microsoft.com/office/word/2010/wordprocessingShape">
+                    <wps:wsp>
+                      <wps:cNvSpPr/>
+                      <wps:spPr>
+                        <a:xfrm>
+                          <a:off x="0" y="0"/>
+                          <a:ext cx="652463" cy="1776412"/>
+                        </a:xfrm>
+                        <a:prstGeom prst="rect">
+                          <a:avLst/>
+                        </a:prstGeom>
+                      </wps:spPr>
+                      <wps:style>
+                        <a:lnRef idx="2">
+                          <a:schemeClr val="accent1">
+                            <a:shade val="50000"/>
+                          </a:schemeClr>
+                        </a:lnRef>
+                        <a:fillRef idx="1">
+                          <a:schemeClr val="accent1"/>
+                        </a:fillRef>
+                        <a:effectRef idx="0">
+                          <a:schemeClr val="accent1"/>
+                        </a:effectRef>
+                        <a:fontRef idx="minor">
+                          <a:schemeClr val="lt1"/>
+                        </a:fontRef>
+                      </wps:style>
+                      <wps:bodyPr rot="0" spcFirstLastPara="0" vertOverflow="overflow" horzOverflow="overflow" vert="horz" wrap="square" lIns="91440" tIns="45720" rIns="91440" bIns="45720" numCol="1" spcCol="0" rtlCol="0" fromWordArt="0" anchor="ctr" anchorCtr="0" forceAA="0" compatLnSpc="1">
+                        <a:prstTxWarp prst="textNoShape">
+                          <a:avLst/>
+                        </a:prstTxWarp>
+                        <a:noAutofit/>
+                      </wps:bodyPr>
+                    </wps:wsp>
+                  </a:graphicData>
+                </a:graphic>
+              </wp:anchor>
+            </w:drawing>
+          </mc:Choice>
+          <mc:Fallback>
+            <w:pict>
+              <v:rect w14:anchorId="063708C9" id="Rectangle 28" o:spid="_x0000_s1026" style="position:absolute;margin-left:35.25pt;margin-top:235.9pt;width:51.4pt;height:139.85pt;z-index:251691008;visibility:visible;mso-wrap-style:square;mso-wrap-distance-left:9pt;mso-wrap-distance-top:0;mso-wrap-distance-right:9pt;mso-wrap-distance-bottom:0;mso-position-horizontal:absolute;mso-position-horizontal-relative:text;mso-position-vertical:absolute;mso-position-vertical-relative:text;v-text-anchor:middle" o:gfxdata="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" fillcolor="#5b9bd5 [3204]" strokecolor="#1f4d78 [1604]" strokeweight="1pt"/>
+            </w:pict>
+          </mc:Fallback>
+        </mc:AlternateContent>
+      </w:r>
+      <w:r>
+        <w:rPr>
+          <w:noProof/>
+        </w:rPr>
+        <mc:AlternateContent>
+          <mc:Choice Requires="wps">
+            <w:drawing>
+              <wp:anchor distT="0" distB="0" distL="114300" distR="114300" simplePos="0" relativeHeight="251689984" behindDoc="0" locked="0" layoutInCell="1" allowOverlap="1">
+                <wp:simplePos x="0" y="0"/>
+                <wp:positionH relativeFrom="column">
+                  <wp:posOffset>2947988</wp:posOffset>
+                </wp:positionH>
+                <wp:positionV relativeFrom="paragraph">
+                  <wp:posOffset>3309938</wp:posOffset>
+                </wp:positionV>
+                <wp:extent cx="995362" cy="566737"/>
+                <wp:effectExtent l="0" t="0" r="71755" b="62230"/>
+                <wp:wrapNone/>
+                <wp:docPr id="27" name="Straight Arrow Connector 27"/>
+                <wp:cNvGraphicFramePr/>
+                <a:graphic xmlns:a="http://schemas.openxmlformats.org/drawingml/2006/main">
+                  <a:graphicData uri="http://schemas.microsoft.com/office/word/2010/wordprocessingShape">
+                    <wps:wsp>
+                      <wps:cNvCnPr/>
+                      <wps:spPr>
+                        <a:xfrm>
+                          <a:off x="0" y="0"/>
+                          <a:ext cx="995362" cy="566737"/>
+                        </a:xfrm>
+                        <a:prstGeom prst="straightConnector1">
+                          <a:avLst/>
+                        </a:prstGeom>
+                        <a:ln>
+                          <a:solidFill>
+                            <a:schemeClr val="tx1"/>
+                          </a:solidFill>
+                          <a:tailEnd type="triangle"/>
+                        </a:ln>
+                      </wps:spPr>
+                      <wps:style>
+                        <a:lnRef idx="1">
+                          <a:schemeClr val="accent1"/>
+                        </a:lnRef>
+                        <a:fillRef idx="0">
+                          <a:schemeClr val="accent1"/>
+                        </a:fillRef>
+                        <a:effectRef idx="0">
+                          <a:schemeClr val="accent1"/>
+                        </a:effectRef>
+                        <a:fontRef idx="minor">
+                          <a:schemeClr val="tx1"/>
+                        </a:fontRef>
+                      </wps:style>
+                      <wps:bodyPr/>
+                    </wps:wsp>
+                  </a:graphicData>
+                </a:graphic>
+              </wp:anchor>
+            </w:drawing>
+          </mc:Choice>
+          <mc:Fallback>
+            <w:pict>
+              <v:shape w14:anchorId="6B483E7E" id="Straight Arrow Connector 27" o:spid="_x0000_s1026" type="#_x0000_t32" style="position:absolute;margin-left:232.15pt;margin-top:260.65pt;width:78.35pt;height:44.6pt;z-index:251689984;visibility:visible;mso-wrap-style:square;mso-wrap-distance-left:9pt;mso-wrap-distance-top:0;mso-wrap-distance-right:9pt;mso-wrap-distance-bottom:0;mso-position-horizontal:absolute;mso-position-horizontal-relative:text;mso-position-vertical:absolute;mso-position-vertical-relative:text" o:gfxdata="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" strokecolor="black [3213]" strokeweight=".5pt">
+                <v:stroke endarrow="block" joinstyle="miter"/>
+              </v:shape>
+            </w:pict>
+          </mc:Fallback>
+        </mc:AlternateContent>
+      </w:r>
+      <w:r>
+        <w:rPr>
+          <w:noProof/>
+        </w:rPr>
+        <mc:AlternateContent>
+          <mc:Choice Requires="wps">
+            <w:drawing>
+              <wp:anchor distT="0" distB="0" distL="114300" distR="114300" simplePos="0" relativeHeight="251688960" behindDoc="0" locked="0" layoutInCell="1" allowOverlap="1">
+                <wp:simplePos x="0" y="0"/>
+                <wp:positionH relativeFrom="column">
+                  <wp:posOffset>2090103</wp:posOffset>
+                </wp:positionH>
+                <wp:positionV relativeFrom="paragraph">
+                  <wp:posOffset>3300413</wp:posOffset>
+                </wp:positionV>
+                <wp:extent cx="10160" cy="633412"/>
+                <wp:effectExtent l="38100" t="0" r="66040" b="52705"/>
+                <wp:wrapNone/>
+                <wp:docPr id="26" name="Straight Arrow Connector 26"/>
+                <wp:cNvGraphicFramePr/>
+                <a:graphic xmlns:a="http://schemas.openxmlformats.org/drawingml/2006/main">
+                  <a:graphicData uri="http://schemas.microsoft.com/office/word/2010/wordprocessingShape">
+                    <wps:wsp>
+                      <wps:cNvCnPr/>
+                      <wps:spPr>
+                        <a:xfrm>
+                          <a:off x="0" y="0"/>
+                          <a:ext cx="10160" cy="633412"/>
+                        </a:xfrm>
+                        <a:prstGeom prst="straightConnector1">
+                          <a:avLst/>
+                        </a:prstGeom>
+                        <a:ln>
+                          <a:solidFill>
+                            <a:schemeClr val="tx1"/>
+                          </a:solidFill>
+                          <a:tailEnd type="triangle"/>
+                        </a:ln>
+                      </wps:spPr>
+                      <wps:style>
+                        <a:lnRef idx="1">
+                          <a:schemeClr val="accent1"/>
+                        </a:lnRef>
+                        <a:fillRef idx="0">
+                          <a:schemeClr val="accent1"/>
+                        </a:fillRef>
+                        <a:effectRef idx="0">
+                          <a:schemeClr val="accent1"/>
+                        </a:effectRef>
+                        <a:fontRef idx="minor">
+                          <a:schemeClr val="tx1"/>
+                        </a:fontRef>
+                      </wps:style>
+                      <wps:bodyPr/>
+                    </wps:wsp>
+                  </a:graphicData>
+                </a:graphic>
+              </wp:anchor>
+            </w:drawing>
+          </mc:Choice>
+          <mc:Fallback>
+            <w:pict>
+              <v:shape w14:anchorId="0420418D" id="Straight Arrow Connector 26" o:spid="_x0000_s1026" type="#_x0000_t32" style="position:absolute;margin-left:164.6pt;margin-top:259.9pt;width:.8pt;height:49.85pt;z-index:251688960;visibility:visible;mso-wrap-style:square;mso-wrap-distance-left:9pt;mso-wrap-distance-top:0;mso-wrap-distance-right:9pt;mso-wrap-distance-bottom:0;mso-position-horizontal:absolute;mso-position-horizontal-relative:text;mso-position-vertical:absolute;mso-position-vertical-relative:text" o:gfxdata="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" strokecolor="black [3213]" strokeweight=".5pt">
+                <v:stroke endarrow="block" joinstyle="miter"/>
+              </v:shape>
+            </w:pict>
+          </mc:Fallback>
+        </mc:AlternateContent>
+      </w:r>
+      <w:r>
+        <w:rPr>
+          <w:noProof/>
+        </w:rPr>
+        <mc:AlternateContent>
+          <mc:Choice Requires="wps">
+            <w:drawing>
+              <wp:anchor distT="0" distB="0" distL="114300" distR="114300" simplePos="0" relativeHeight="251687936" behindDoc="0" locked="0" layoutInCell="1" allowOverlap="1" wp14:anchorId="5008DD52" wp14:editId="7F1F6D39">
+                <wp:simplePos x="0" y="0"/>
+                <wp:positionH relativeFrom="column">
+                  <wp:posOffset>3452495</wp:posOffset>
+                </wp:positionH>
+                <wp:positionV relativeFrom="paragraph">
+                  <wp:posOffset>3476308</wp:posOffset>
+                </wp:positionV>
+                <wp:extent cx="1443037" cy="1247775"/>
+                <wp:effectExtent l="0" t="0" r="24130" b="28575"/>
+                <wp:wrapNone/>
+                <wp:docPr id="25" name="Oval 25"/>
+                <wp:cNvGraphicFramePr/>
+                <a:graphic xmlns:a="http://schemas.openxmlformats.org/drawingml/2006/main">
+                  <a:graphicData uri="http://schemas.microsoft.com/office/word/2010/wordprocessingShape">
+                    <wps:wsp>
+                      <wps:cNvSpPr/>
+                      <wps:spPr>
+                        <a:xfrm>
+                          <a:off x="0" y="0"/>
+                          <a:ext cx="1443037" cy="1247775"/>
+                        </a:xfrm>
+                        <a:prstGeom prst="ellipse">
+                          <a:avLst/>
+                        </a:prstGeom>
+                      </wps:spPr>
+                      <wps:style>
+                        <a:lnRef idx="2">
+                          <a:schemeClr val="accent1">
+                            <a:shade val="50000"/>
+                          </a:schemeClr>
+                        </a:lnRef>
+                        <a:fillRef idx="1">
+                          <a:schemeClr val="accent1"/>
+                        </a:fillRef>
+                        <a:effectRef idx="0">
+                          <a:schemeClr val="accent1"/>
+                        </a:effectRef>
+                        <a:fontRef idx="minor">
+                          <a:schemeClr val="lt1"/>
+                        </a:fontRef>
+                      </wps:style>
+                      <wps:txbx>
+                        <w:txbxContent>
+                          <w:p>
+                            <w:pPr>
+                              <w:jc w:val="center"/>
+                            </w:pPr>
+                            <w:r>
+                              <w:t xml:space="preserve">Id, name, </w:t>
+                            </w:r>
+                            <w:proofErr w:type="spellStart"/>
+                            <w:r>
+                              <w:t>pname</w:t>
+                            </w:r>
+                            <w:proofErr w:type="spellEnd"/>
+                            <w:r>
+                              <w:t xml:space="preserve">, </w:t>
+                            </w:r>
+                            <w:proofErr w:type="spellStart"/>
+                            <w:r>
+                              <w:t>loc</w:t>
+                            </w:r>
+                            <w:proofErr w:type="spellEnd"/>
+                            <w:r>
+                              <w:t xml:space="preserve">, basic, da, </w:t>
+                            </w:r>
+                            <w:proofErr w:type="spellStart"/>
+                            <w:r>
+                              <w:t>hra</w:t>
+                            </w:r>
+                            <w:proofErr w:type="spellEnd"/>
+                            <w:r>
+                              <w:t xml:space="preserve">, </w:t>
+                            </w:r>
+                            <w:r>
+                              <w:t>gratuity</w:t>
+                            </w:r>
+                          </w:p>
+                          <w:p>
+                            <w:pPr>
+                              <w:jc w:val="center"/>
+                            </w:pPr>
+                          </w:p>
+                        </w:txbxContent>
+                      </wps:txbx>
+                      <wps:bodyPr rot="0" spcFirstLastPara="0" vertOverflow="overflow" horzOverflow="overflow" vert="horz" wrap="square" lIns="91440" tIns="45720" rIns="91440" bIns="45720" numCol="1" spcCol="0" rtlCol="0" fromWordArt="0" anchor="ctr" anchorCtr="0" forceAA="0" compatLnSpc="1">
+                        <a:prstTxWarp prst="textNoShape">
+                          <a:avLst/>
+                        </a:prstTxWarp>
+                        <a:noAutofit/>
+                      </wps:bodyPr>
+                    </wps:wsp>
+                  </a:graphicData>
+                </a:graphic>
+                <wp14:sizeRelH relativeFrom="margin">
+                  <wp14:pctWidth>0</wp14:pctWidth>
+                </wp14:sizeRelH>
+                <wp14:sizeRelV relativeFrom="margin">
+                  <wp14:pctHeight>0</wp14:pctHeight>
+                </wp14:sizeRelV>
+              </wp:anchor>
+            </w:drawing>
+          </mc:Choice>
+          <mc:Fallback>
+            <w:pict>
+              <v:oval w14:anchorId="5008DD52" id="Oval 25" o:spid="_x0000_s1028" style="position:absolute;margin-left:271.85pt;margin-top:273.75pt;width:113.6pt;height:98.25pt;z-index:251687936;visibility:visible;mso-wrap-style:square;mso-width-percent:0;mso-height-percent:0;mso-wrap-distance-left:9pt;mso-wrap-distance-top:0;mso-wrap-distance-right:9pt;mso-wrap-distance-bottom:0;mso-position-horizontal:absolute;mso-position-horizontal-relative:text;mso-position-vertical:absolute;mso-position-vertical-relative:text;mso-width-percent:0;mso-height-percent:0;mso-width-relative:margin;mso-height-relative:margin;v-text-anchor:middle" o:gfxdata="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" fillcolor="#5b9bd5 [3204]" strokecolor="#1f4d78 [1604]" strokeweight="1pt">
+                <v:stroke joinstyle="miter"/>
+                <v:textbox>
+                  <w:txbxContent>
+                    <w:p>
+                      <w:pPr>
+                        <w:jc w:val="center"/>
+                      </w:pPr>
+                      <w:r>
+                        <w:t xml:space="preserve">Id, name, </w:t>
+                      </w:r>
+                      <w:proofErr w:type="spellStart"/>
+                      <w:r>
+                        <w:t>pname</w:t>
+                      </w:r>
+                      <w:proofErr w:type="spellEnd"/>
+                      <w:r>
+                        <w:t xml:space="preserve">, </w:t>
+                      </w:r>
+                      <w:proofErr w:type="spellStart"/>
+                      <w:r>
+                        <w:t>loc</w:t>
+                      </w:r>
+                      <w:proofErr w:type="spellEnd"/>
+                      <w:r>
+                        <w:t xml:space="preserve">, basic, da, </w:t>
+                      </w:r>
+                      <w:proofErr w:type="spellStart"/>
+                      <w:r>
+                        <w:t>hra</w:t>
+                      </w:r>
+                      <w:proofErr w:type="spellEnd"/>
+                      <w:r>
+                        <w:t xml:space="preserve">, </w:t>
+                      </w:r>
+                      <w:r>
+                        <w:t>gratuity</w:t>
+                      </w:r>
+                    </w:p>
+                    <w:p>
+                      <w:pPr>
+                        <w:jc w:val="center"/>
+                      </w:pPr>
+                    </w:p>
+                  </w:txbxContent>
+                </v:textbox>
+              </v:oval>
+            </w:pict>
+          </mc:Fallback>
+        </mc:AlternateContent>
+      </w:r>
+      <w:r>
+        <w:rPr>
+          <w:noProof/>
+        </w:rPr>
+        <mc:AlternateContent>
+          <mc:Choice Requires="wps">
+            <w:drawing>
+              <wp:anchor distT="0" distB="0" distL="114300" distR="114300" simplePos="0" relativeHeight="251685888" behindDoc="0" locked="0" layoutInCell="1" allowOverlap="1">
+                <wp:simplePos x="0" y="0"/>
+                <wp:positionH relativeFrom="column">
+                  <wp:posOffset>1614488</wp:posOffset>
+                </wp:positionH>
+                <wp:positionV relativeFrom="paragraph">
+                  <wp:posOffset>3576638</wp:posOffset>
+                </wp:positionV>
+                <wp:extent cx="1443037" cy="1247775"/>
+                <wp:effectExtent l="0" t="0" r="24130" b="28575"/>
+                <wp:wrapNone/>
+                <wp:docPr id="24" name="Oval 24"/>
+                <wp:cNvGraphicFramePr/>
+                <a:graphic xmlns:a="http://schemas.openxmlformats.org/drawingml/2006/main">
+                  <a:graphicData uri="http://schemas.microsoft.com/office/word/2010/wordprocessingShape">
+                    <wps:wsp>
+                      <wps:cNvSpPr/>
+                      <wps:spPr>
+                        <a:xfrm>
+                          <a:off x="0" y="0"/>
+                          <a:ext cx="1443037" cy="1247775"/>
+                        </a:xfrm>
+                        <a:prstGeom prst="ellipse">
+                          <a:avLst/>
+                        </a:prstGeom>
+                      </wps:spPr>
+                      <wps:style>
+                        <a:lnRef idx="2">
+                          <a:schemeClr val="accent1">
+                            <a:shade val="50000"/>
+                          </a:schemeClr>
+                        </a:lnRef>
+                        <a:fillRef idx="1">
+                          <a:schemeClr val="accent1"/>
+                        </a:fillRef>
+                        <a:effectRef idx="0">
+                          <a:schemeClr val="accent1"/>
+                        </a:effectRef>
+                        <a:fontRef idx="minor">
+                          <a:schemeClr val="lt1"/>
+                        </a:fontRef>
+                      </wps:style>
+                      <wps:txbx>
+                        <w:txbxContent>
+                          <w:p>
+                            <w:pPr>
+                              <w:jc w:val="center"/>
+                            </w:pPr>
+                            <w:r>
+                              <w:t xml:space="preserve">Id, name, </w:t>
+                            </w:r>
+                            <w:proofErr w:type="spellStart"/>
+                            <w:r>
+                              <w:t>pname</w:t>
+                            </w:r>
+                            <w:proofErr w:type="spellEnd"/>
+                            <w:r>
+                              <w:t xml:space="preserve">, </w:t>
+                            </w:r>
+                            <w:proofErr w:type="spellStart"/>
+                            <w:r>
+                              <w:t>loc</w:t>
+                            </w:r>
+                            <w:proofErr w:type="spellEnd"/>
+                            <w:r>
+                              <w:t xml:space="preserve">, basic, da, </w:t>
+                            </w:r>
+                            <w:proofErr w:type="spellStart"/>
+                            <w:r>
+                              <w:t>hra</w:t>
+                            </w:r>
+                            <w:proofErr w:type="spellEnd"/>
+                            <w:r>
+                              <w:t>, incentive</w:t>
+                            </w:r>
+                          </w:p>
+                        </w:txbxContent>
+                      </wps:txbx>
+                      <wps:bodyPr rot="0" spcFirstLastPara="0" vertOverflow="overflow" horzOverflow="overflow" vert="horz" wrap="square" lIns="91440" tIns="45720" rIns="91440" bIns="45720" numCol="1" spcCol="0" rtlCol="0" fromWordArt="0" anchor="ctr" anchorCtr="0" forceAA="0" compatLnSpc="1">
+                        <a:prstTxWarp prst="textNoShape">
+                          <a:avLst/>
+                        </a:prstTxWarp>
+                        <a:noAutofit/>
+                      </wps:bodyPr>
+                    </wps:wsp>
+                  </a:graphicData>
+                </a:graphic>
+                <wp14:sizeRelH relativeFrom="margin">
+                  <wp14:pctWidth>0</wp14:pctWidth>
+                </wp14:sizeRelH>
+                <wp14:sizeRelV relativeFrom="margin">
+                  <wp14:pctHeight>0</wp14:pctHeight>
+                </wp14:sizeRelV>
+              </wp:anchor>
+            </w:drawing>
+          </mc:Choice>
+          <mc:Fallback>
+            <w:pict>
+              <v:oval id="Oval 24" o:spid="_x0000_s1029" style="position:absolute;margin-left:127.15pt;margin-top:281.65pt;width:113.6pt;height:98.25pt;z-index:251685888;visibility:visible;mso-wrap-style:square;mso-width-percent:0;mso-height-percent:0;mso-wrap-distance-left:9pt;mso-wrap-distance-top:0;mso-wrap-distance-right:9pt;mso-wrap-distance-bottom:0;mso-position-horizontal:absolute;mso-position-horizontal-relative:text;mso-position-vertical:absolute;mso-position-vertical-relative:text;mso-width-percent:0;mso-height-percent:0;mso-width-relative:margin;mso-height-relative:margin;v-text-anchor:middle" o:gfxdata="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" fillcolor="#5b9bd5 [3204]" strokecolor="#1f4d78 [1604]" strokeweight="1pt">
+                <v:stroke joinstyle="miter"/>
+                <v:textbox>
+                  <w:txbxContent>
+                    <w:p>
+                      <w:pPr>
+                        <w:jc w:val="center"/>
+                      </w:pPr>
+                      <w:r>
+                        <w:t xml:space="preserve">Id, name, </w:t>
+                      </w:r>
+                      <w:proofErr w:type="spellStart"/>
+                      <w:r>
+                        <w:t>pname</w:t>
+                      </w:r>
+                      <w:proofErr w:type="spellEnd"/>
+                      <w:r>
+                        <w:t xml:space="preserve">, </w:t>
+                      </w:r>
+                      <w:proofErr w:type="spellStart"/>
+                      <w:r>
+                        <w:t>loc</w:t>
+                      </w:r>
+                      <w:proofErr w:type="spellEnd"/>
+                      <w:r>
+                        <w:t xml:space="preserve">, basic, da, </w:t>
+                      </w:r>
+                      <w:proofErr w:type="spellStart"/>
+                      <w:r>
+                        <w:t>hra</w:t>
+                      </w:r>
+                      <w:proofErr w:type="spellEnd"/>
+                      <w:r>
+                        <w:t>, incentive</w:t>
+                      </w:r>
+                    </w:p>
+                  </w:txbxContent>
+                </v:textbox>
+              </v:oval>
+            </w:pict>
+          </mc:Fallback>
+        </mc:AlternateContent>
+      </w:r>
+      <w:r>
+        <w:rPr>
+          <w:noProof/>
+        </w:rPr>
+        <mc:AlternateContent>
+          <mc:Choice Requires="wps">
+            <w:drawing>
+              <wp:anchor distT="0" distB="0" distL="114300" distR="114300" simplePos="0" relativeHeight="251684864" behindDoc="0" locked="0" layoutInCell="1" allowOverlap="1">
+                <wp:simplePos x="0" y="0"/>
+                <wp:positionH relativeFrom="column">
+                  <wp:posOffset>2690813</wp:posOffset>
+                </wp:positionH>
+                <wp:positionV relativeFrom="paragraph">
+                  <wp:posOffset>3209925</wp:posOffset>
+                </wp:positionV>
+                <wp:extent cx="419100" cy="171450"/>
+                <wp:effectExtent l="0" t="0" r="19050" b="19050"/>
+                <wp:wrapNone/>
+                <wp:docPr id="23" name="Text Box 23"/>
+                <wp:cNvGraphicFramePr/>
+                <a:graphic xmlns:a="http://schemas.openxmlformats.org/drawingml/2006/main">
+                  <a:graphicData uri="http://schemas.microsoft.com/office/word/2010/wordprocessingShape">
+                    <wps:wsp>
+                      <wps:cNvSpPr txBox="1"/>
+                      <wps:spPr>
+                        <a:xfrm>
+                          <a:off x="0" y="0"/>
+                          <a:ext cx="419100" cy="171450"/>
+                        </a:xfrm>
+                        <a:prstGeom prst="rect">
+                          <a:avLst/>
+                        </a:prstGeom>
+                        <a:solidFill>
+                          <a:schemeClr val="lt1"/>
+                        </a:solidFill>
+                        <a:ln w="6350">
+                          <a:solidFill>
+                            <a:prstClr val="black"/>
+                          </a:solidFill>
+                        </a:ln>
+                        <a:effectLst/>
+                      </wps:spPr>
+                      <wps:style>
+                        <a:lnRef idx="0">
+                          <a:schemeClr val="accent1"/>
+                        </a:lnRef>
+                        <a:fillRef idx="0">
+                          <a:schemeClr val="accent1"/>
+                        </a:fillRef>
+                        <a:effectRef idx="0">
+                          <a:schemeClr val="accent1"/>
+                        </a:effectRef>
+                        <a:fontRef idx="minor">
+                          <a:schemeClr val="dk1"/>
+                        </a:fontRef>
+                      </wps:style>
+                      <wps:txbx>
+                        <w:txbxContent>
+                          <w:p/>
+                        </w:txbxContent>
+                      </wps:txbx>
+                      <wps:bodyPr rot="0" spcFirstLastPara="0" vertOverflow="overflow" horzOverflow="overflow" vert="horz" wrap="square" lIns="91440" tIns="45720" rIns="91440" bIns="45720" numCol="1" spcCol="0" rtlCol="0" fromWordArt="0" anchor="t" anchorCtr="0" forceAA="0" compatLnSpc="1">
+                        <a:prstTxWarp prst="textNoShape">
+                          <a:avLst/>
+                        </a:prstTxWarp>
+                        <a:noAutofit/>
+                      </wps:bodyPr>
+                    </wps:wsp>
+                  </a:graphicData>
+                </a:graphic>
+              </wp:anchor>
+            </w:drawing>
+          </mc:Choice>
+          <mc:Fallback>
+            <w:pict>
+              <v:shape id="Text Box 23" o:spid="_x0000_s1030" type="#_x0000_t202" style="position:absolute;margin-left:211.9pt;margin-top:252.75pt;width:33pt;height:13.5pt;z-index:251684864;visibility:visible;mso-wrap-style:square;mso-wrap-distance-left:9pt;mso-wrap-distance-top:0;mso-wrap-distance-right:9pt;mso-wrap-distance-bottom:0;mso-position-horizontal:absolute;mso-position-horizontal-relative:text;mso-position-vertical:absolute;mso-position-vertical-relative:text;v-text-anchor:top" o:gfxdata="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" fillcolor="white [3201]" strokeweight=".5pt">
+                <v:textbox>
+                  <w:txbxContent>
+                    <w:p/>
+                  </w:txbxContent>
+                </v:textbox>
+              </v:shape>
+            </w:pict>
+          </mc:Fallback>
+        </mc:AlternateContent>
+      </w:r>
+      <w:r>
+        <w:rPr>
+          <w:noProof/>
+        </w:rPr>
+        <mc:AlternateContent>
+          <mc:Choice Requires="wps">
+            <w:drawing>
+              <wp:anchor distT="0" distB="0" distL="114300" distR="114300" simplePos="0" relativeHeight="251683840" behindDoc="0" locked="0" layoutInCell="1" allowOverlap="1">
+                <wp:simplePos x="0" y="0"/>
+                <wp:positionH relativeFrom="column">
+                  <wp:posOffset>2019300</wp:posOffset>
+                </wp:positionH>
+                <wp:positionV relativeFrom="paragraph">
+                  <wp:posOffset>3181350</wp:posOffset>
+                </wp:positionV>
+                <wp:extent cx="357188" cy="200025"/>
+                <wp:effectExtent l="0" t="0" r="24130" b="28575"/>
+                <wp:wrapNone/>
+                <wp:docPr id="22" name="Text Box 22"/>
+                <wp:cNvGraphicFramePr/>
+                <a:graphic xmlns:a="http://schemas.openxmlformats.org/drawingml/2006/main">
+                  <a:graphicData uri="http://schemas.microsoft.com/office/word/2010/wordprocessingShape">
+                    <wps:wsp>
+                      <wps:cNvSpPr txBox="1"/>
+                      <wps:spPr>
+                        <a:xfrm>
+                          <a:off x="0" y="0"/>
+                          <a:ext cx="357188" cy="200025"/>
+                        </a:xfrm>
+                        <a:prstGeom prst="rect">
+                          <a:avLst/>
+                        </a:prstGeom>
+                        <a:solidFill>
+                          <a:schemeClr val="lt1"/>
+                        </a:solidFill>
+                        <a:ln w="6350">
+                          <a:solidFill>
+                            <a:prstClr val="black"/>
+                          </a:solidFill>
+                        </a:ln>
+                        <a:effectLst/>
+                      </wps:spPr>
+                      <wps:style>
+                        <a:lnRef idx="0">
+                          <a:schemeClr val="accent1"/>
+                        </a:lnRef>
+                        <a:fillRef idx="0">
+                          <a:schemeClr val="accent1"/>
+                        </a:fillRef>
+                        <a:effectRef idx="0">
+                          <a:schemeClr val="accent1"/>
+                        </a:effectRef>
+                        <a:fontRef idx="minor">
+                          <a:schemeClr val="dk1"/>
+                        </a:fontRef>
+                      </wps:style>
+                      <wps:txbx>
+                        <w:txbxContent>
+                          <w:p/>
+                        </w:txbxContent>
+                      </wps:txbx>
+                      <wps:bodyPr rot="0" spcFirstLastPara="0" vertOverflow="overflow" horzOverflow="overflow" vert="horz" wrap="square" lIns="91440" tIns="45720" rIns="91440" bIns="45720" numCol="1" spcCol="0" rtlCol="0" fromWordArt="0" anchor="t" anchorCtr="0" forceAA="0" compatLnSpc="1">
+                        <a:prstTxWarp prst="textNoShape">
+                          <a:avLst/>
+                        </a:prstTxWarp>
+                        <a:noAutofit/>
+                      </wps:bodyPr>
+                    </wps:wsp>
+                  </a:graphicData>
+                </a:graphic>
+              </wp:anchor>
+            </w:drawing>
+          </mc:Choice>
+          <mc:Fallback>
+            <w:pict>
+              <v:shape id="Text Box 22" o:spid="_x0000_s1031" type="#_x0000_t202" style="position:absolute;margin-left:159pt;margin-top:250.5pt;width:28.15pt;height:15.75pt;z-index:251683840;visibility:visible;mso-wrap-style:square;mso-wrap-distance-left:9pt;mso-wrap-distance-top:0;mso-wrap-distance-right:9pt;mso-wrap-distance-bottom:0;mso-position-horizontal:absolute;mso-position-horizontal-relative:text;mso-position-vertical:absolute;mso-position-vertical-relative:text;v-text-anchor:top" o:gfxdata="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" fillcolor="white [3201]" strokeweight=".5pt">
+                <v:textbox>
+                  <w:txbxContent>
+                    <w:p/>
+                  </w:txbxContent>
+                </v:textbox>
+              </v:shape>
+            </w:pict>
+          </mc:Fallback>
+        </mc:AlternateContent>
+      </w:r>
+      <w:r>
+        <w:rPr>
+          <w:noProof/>
+        </w:rPr>
+        <mc:AlternateContent>
+          <mc:Choice Requires="wps">
+            <w:drawing>
+              <wp:anchor distT="0" distB="0" distL="114300" distR="114300" simplePos="0" relativeHeight="251682816" behindDoc="0" locked="0" layoutInCell="1" allowOverlap="1">
+                <wp:simplePos x="0" y="0"/>
+                <wp:positionH relativeFrom="column">
+                  <wp:posOffset>1924050</wp:posOffset>
+                </wp:positionH>
+                <wp:positionV relativeFrom="paragraph">
+                  <wp:posOffset>3109913</wp:posOffset>
+                </wp:positionV>
+                <wp:extent cx="1323975" cy="319087"/>
+                <wp:effectExtent l="0" t="0" r="28575" b="24130"/>
+                <wp:wrapNone/>
+                <wp:docPr id="21" name="Rectangle 21"/>
+                <wp:cNvGraphicFramePr/>
+                <a:graphic xmlns:a="http://schemas.openxmlformats.org/drawingml/2006/main">
+                  <a:graphicData uri="http://schemas.microsoft.com/office/word/2010/wordprocessingShape">
+                    <wps:wsp>
+                      <wps:cNvSpPr/>
+                      <wps:spPr>
+                        <a:xfrm>
+                          <a:off x="0" y="0"/>
+                          <a:ext cx="1323975" cy="319087"/>
+                        </a:xfrm>
+                        <a:prstGeom prst="rect">
+                          <a:avLst/>
+                        </a:prstGeom>
+                      </wps:spPr>
+                      <wps:style>
+                        <a:lnRef idx="2">
+                          <a:schemeClr val="accent1">
+                            <a:shade val="50000"/>
+                          </a:schemeClr>
+                        </a:lnRef>
+                        <a:fillRef idx="1">
+                          <a:schemeClr val="accent1"/>
+                        </a:fillRef>
+                        <a:effectRef idx="0">
+                          <a:schemeClr val="accent1"/>
+                        </a:effectRef>
+                        <a:fontRef idx="minor">
+                          <a:schemeClr val="lt1"/>
+                        </a:fontRef>
+                      </wps:style>
+                      <wps:bodyPr rot="0" spcFirstLastPara="0" vertOverflow="overflow" horzOverflow="overflow" vert="horz" wrap="square" lIns="91440" tIns="45720" rIns="91440" bIns="45720" numCol="1" spcCol="0" rtlCol="0" fromWordArt="0" anchor="ctr" anchorCtr="0" forceAA="0" compatLnSpc="1">
+                        <a:prstTxWarp prst="textNoShape">
+                          <a:avLst/>
+                        </a:prstTxWarp>
+                        <a:noAutofit/>
+                      </wps:bodyPr>
+                    </wps:wsp>
+                  </a:graphicData>
+                </a:graphic>
+              </wp:anchor>
+            </w:drawing>
+          </mc:Choice>
+          <mc:Fallback>
+            <w:pict>
+              <v:rect w14:anchorId="4BB6403C" id="Rectangle 21" o:spid="_x0000_s1026" style="position:absolute;margin-left:151.5pt;margin-top:244.9pt;width:104.25pt;height:25.1pt;z-index:251682816;visibility:visible;mso-wrap-style:square;mso-wrap-distance-left:9pt;mso-wrap-distance-top:0;mso-wrap-distance-right:9pt;mso-wrap-distance-bottom:0;mso-position-horizontal:absolute;mso-position-horizontal-relative:text;mso-position-vertical:absolute;mso-position-vertical-relative:text;v-text-anchor:middle" o:gfxdata="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" fillcolor="#5b9bd5 [3204]" strokecolor="#1f4d78 [1604]" strokeweight="1pt"/>
+            </w:pict>
+          </mc:Fallback>
+        </mc:AlternateContent>
+      </w:r>
+      <w:r>
+        <w:rPr>
+          <w:noProof/>
+        </w:rPr>
+        <mc:AlternateContent>
+          <mc:Choice Requires="wps">
+            <w:drawing>
+              <wp:anchor distT="0" distB="0" distL="114300" distR="114300" simplePos="0" relativeHeight="251681792" behindDoc="0" locked="0" layoutInCell="1" allowOverlap="1">
+                <wp:simplePos x="0" y="0"/>
+                <wp:positionH relativeFrom="column">
+                  <wp:posOffset>1466850</wp:posOffset>
+                </wp:positionH>
+                <wp:positionV relativeFrom="paragraph">
+                  <wp:posOffset>2962275</wp:posOffset>
+                </wp:positionV>
+                <wp:extent cx="3981450" cy="1895475"/>
+                <wp:effectExtent l="0" t="0" r="19050" b="28575"/>
+                <wp:wrapNone/>
+                <wp:docPr id="20" name="Rectangle 20"/>
+                <wp:cNvGraphicFramePr/>
+                <a:graphic xmlns:a="http://schemas.openxmlformats.org/drawingml/2006/main">
+                  <a:graphicData uri="http://schemas.microsoft.com/office/word/2010/wordprocessingShape">
+                    <wps:wsp>
+                      <wps:cNvSpPr/>
+                      <wps:spPr>
+                        <a:xfrm>
+                          <a:off x="0" y="0"/>
+                          <a:ext cx="3981450" cy="1895475"/>
+                        </a:xfrm>
+                        <a:prstGeom prst="rect">
+                          <a:avLst/>
+                        </a:prstGeom>
+                      </wps:spPr>
+                      <wps:style>
+                        <a:lnRef idx="2">
+                          <a:schemeClr val="accent1">
+                            <a:shade val="50000"/>
+                          </a:schemeClr>
+                        </a:lnRef>
+                        <a:fillRef idx="1">
+                          <a:schemeClr val="accent1"/>
+                        </a:fillRef>
+                        <a:effectRef idx="0">
+                          <a:schemeClr val="accent1"/>
+                        </a:effectRef>
+                        <a:fontRef idx="minor">
+                          <a:schemeClr val="lt1"/>
+                        </a:fontRef>
+                      </wps:style>
+                      <wps:bodyPr rot="0" spcFirstLastPara="0" vertOverflow="overflow" horzOverflow="overflow" vert="horz" wrap="square" lIns="91440" tIns="45720" rIns="91440" bIns="45720" numCol="1" spcCol="0" rtlCol="0" fromWordArt="0" anchor="ctr" anchorCtr="0" forceAA="0" compatLnSpc="1">
+                        <a:prstTxWarp prst="textNoShape">
+                          <a:avLst/>
+                        </a:prstTxWarp>
+                        <a:noAutofit/>
+                      </wps:bodyPr>
+                    </wps:wsp>
+                  </a:graphicData>
+                </a:graphic>
+              </wp:anchor>
+            </w:drawing>
+          </mc:Choice>
+          <mc:Fallback>
+            <w:pict>
+              <v:rect w14:anchorId="58C49C8B" id="Rectangle 20" o:spid="_x0000_s1026" style="position:absolute;margin-left:115.5pt;margin-top:233.25pt;width:313.5pt;height:149.25pt;z-index:251681792;visibility:visible;mso-wrap-style:square;mso-wrap-distance-left:9pt;mso-wrap-distance-top:0;mso-wrap-distance-right:9pt;mso-wrap-distance-bottom:0;mso-position-horizontal:absolute;mso-position-horizontal-relative:text;mso-position-vertical:absolute;mso-position-vertical-relative:text;v-text-anchor:middle" o:gfxdata="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" fillcolor="#5b9bd5 [3204]" strokecolor="#1f4d78 [1604]" strokeweight="1pt"/>
+            </w:pict>
+          </mc:Fallback>
+        </mc:AlternateContent>
+      </w:r>
+      <w:r>
+        <w:rPr>
+          <w:noProof/>
+        </w:rPr>
+        <mc:AlternateContent>
+          <mc:Choice Requires="wps">
+            <w:drawing>
+              <wp:anchor distT="0" distB="0" distL="114300" distR="114300" simplePos="0" relativeHeight="251680768" behindDoc="0" locked="0" layoutInCell="1" allowOverlap="1">
+                <wp:simplePos x="0" y="0"/>
+                <wp:positionH relativeFrom="column">
+                  <wp:posOffset>180975</wp:posOffset>
+                </wp:positionH>
+                <wp:positionV relativeFrom="paragraph">
+                  <wp:posOffset>2743200</wp:posOffset>
+                </wp:positionV>
+                <wp:extent cx="5619750" cy="2624138"/>
+                <wp:effectExtent l="0" t="0" r="19050" b="24130"/>
+                <wp:wrapNone/>
+                <wp:docPr id="19" name="Rounded Rectangle 19"/>
+                <wp:cNvGraphicFramePr/>
+                <a:graphic xmlns:a="http://schemas.openxmlformats.org/drawingml/2006/main">
+                  <a:graphicData uri="http://schemas.microsoft.com/office/word/2010/wordprocessingShape">
+                    <wps:wsp>
+                      <wps:cNvSpPr/>
+                      <wps:spPr>
+                        <a:xfrm>
+                          <a:off x="0" y="0"/>
+                          <a:ext cx="5619750" cy="2624138"/>
+                        </a:xfrm>
+                        <a:prstGeom prst="roundRect">
+                          <a:avLst/>
+                        </a:prstGeom>
+                      </wps:spPr>
+                      <wps:style>
+                        <a:lnRef idx="2">
+                          <a:schemeClr val="accent1">
+                            <a:shade val="50000"/>
+                          </a:schemeClr>
+                        </a:lnRef>
+                        <a:fillRef idx="1">
+                          <a:schemeClr val="accent1"/>
+                        </a:fillRef>
+                        <a:effectRef idx="0">
+                          <a:schemeClr val="accent1"/>
+                        </a:effectRef>
+                        <a:fontRef idx="minor">
+                          <a:schemeClr val="lt1"/>
+                        </a:fontRef>
+                      </wps:style>
+                      <wps:bodyPr rot="0" spcFirstLastPara="0" vertOverflow="overflow" horzOverflow="overflow" vert="horz" wrap="square" lIns="91440" tIns="45720" rIns="91440" bIns="45720" numCol="1" spcCol="0" rtlCol="0" fromWordArt="0" anchor="ctr" anchorCtr="0" forceAA="0" compatLnSpc="1">
+                        <a:prstTxWarp prst="textNoShape">
+                          <a:avLst/>
+                        </a:prstTxWarp>
+                        <a:noAutofit/>
+                      </wps:bodyPr>
+                    </wps:wsp>
+                  </a:graphicData>
+                </a:graphic>
+              </wp:anchor>
+            </w:drawing>
+          </mc:Choice>
+          <mc:Fallback>
+            <w:pict>
+              <v:roundrect w14:anchorId="61FCF67A" id="Rounded Rectangle 19" o:spid="_x0000_s1026" style="position:absolute;margin-left:14.25pt;margin-top:3in;width:442.5pt;height:206.65pt;z-index:251680768;visibility:visible;mso-wrap-style:square;mso-wrap-distance-left:9pt;mso-wrap-distance-top:0;mso-wrap-distance-right:9pt;mso-wrap-distance-bottom:0;mso-position-horizontal:absolute;mso-position-horizontal-relative:text;mso-position-vertical:absolute;mso-position-vertical-relative:text;v-text-anchor:middle" arcsize="10923f" o:gfxdata="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" fillcolor="#5b9bd5 [3204]" strokecolor="#1f4d78 [1604]" strokeweight="1pt">
+                <v:stroke joinstyle="miter"/>
+              </v:roundrect>
+            </w:pict>
+          </mc:Fallback>
+        </mc:AlternateContent>
+      </w:r>
+      <w:r>
+        <w:rPr>
+          <w:noProof/>
+        </w:rPr>
+        <mc:AlternateContent>
+          <mc:Choice Requires="wps">
+            <w:drawing>
+              <wp:anchor distT="0" distB="0" distL="114300" distR="114300" simplePos="0" relativeHeight="251679744" behindDoc="0" locked="0" layoutInCell="1" allowOverlap="1" wp14:anchorId="0E8987AC" wp14:editId="4D26894E">
+                <wp:simplePos x="0" y="0"/>
+                <wp:positionH relativeFrom="column">
+                  <wp:posOffset>828675</wp:posOffset>
+                </wp:positionH>
+                <wp:positionV relativeFrom="paragraph">
+                  <wp:posOffset>938212</wp:posOffset>
+                </wp:positionV>
+                <wp:extent cx="1285875" cy="142557"/>
+                <wp:effectExtent l="0" t="57150" r="9525" b="29210"/>
+                <wp:wrapNone/>
+                <wp:docPr id="18" name="Straight Arrow Connector 18"/>
+                <wp:cNvGraphicFramePr/>
+                <a:graphic xmlns:a="http://schemas.openxmlformats.org/drawingml/2006/main">
+                  <a:graphicData uri="http://schemas.microsoft.com/office/word/2010/wordprocessingShape">
+                    <wps:wsp>
+                      <wps:cNvCnPr/>
+                      <wps:spPr>
+                        <a:xfrm flipV="1">
+                          <a:off x="0" y="0"/>
+                          <a:ext cx="1285875" cy="142557"/>
+                        </a:xfrm>
+                        <a:prstGeom prst="straightConnector1">
+                          <a:avLst/>
+                        </a:prstGeom>
+                        <a:ln>
+                          <a:solidFill>
+                            <a:schemeClr val="tx1"/>
+                          </a:solidFill>
+                          <a:tailEnd type="triangle"/>
+                        </a:ln>
+                      </wps:spPr>
+                      <wps:style>
+                        <a:lnRef idx="1">
+                          <a:schemeClr val="accent1"/>
+                        </a:lnRef>
+                        <a:fillRef idx="0">
+                          <a:schemeClr val="accent1"/>
+                        </a:fillRef>
+                        <a:effectRef idx="0">
+                          <a:schemeClr val="accent1"/>
+                        </a:effectRef>
+                        <a:fontRef idx="minor">
+                          <a:schemeClr val="tx1"/>
+                        </a:fontRef>
+                      </wps:style>
+                      <wps:bodyPr/>
+                    </wps:wsp>
+                  </a:graphicData>
+                </a:graphic>
+                <wp14:sizeRelH relativeFrom="margin">
+                  <wp14:pctWidth>0</wp14:pctWidth>
+                </wp14:sizeRelH>
+                <wp14:sizeRelV relativeFrom="margin">
+                  <wp14:pctHeight>0</wp14:pctHeight>
+                </wp14:sizeRelV>
+              </wp:anchor>
+            </w:drawing>
+          </mc:Choice>
+          <mc:Fallback>
+            <w:pict>
+              <v:shape w14:anchorId="1229B129" id="Straight Arrow Connector 18" o:spid="_x0000_s1026" type="#_x0000_t32" style="position:absolute;margin-left:65.25pt;margin-top:73.85pt;width:101.25pt;height:11.2pt;flip:y;z-index:251679744;visibility:visible;mso-wrap-style:square;mso-width-percent:0;mso-height-percent:0;mso-wrap-distance-left:9pt;mso-wrap-distance-top:0;mso-wrap-distance-right:9pt;mso-wrap-distance-bottom:0;mso-position-horizontal:absolute;mso-position-horizontal-relative:text;mso-position-vertical:absolute;mso-position-vertical-relative:text;mso-width-percent:0;mso-height-percent:0;mso-width-relative:margin;mso-height-relative:margin" o:gfxdata="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" strokecolor="black [3213]" strokeweight=".5pt">
+                <v:stroke endarrow="block" joinstyle="miter"/>
+              </v:shape>
+            </w:pict>
+          </mc:Fallback>
+        </mc:AlternateContent>
+      </w:r>
+      <w:r>
+        <w:rPr>
+          <w:noProof/>
+        </w:rPr>
+        <mc:AlternateContent>
+          <mc:Choice Requires="wps">
+            <w:drawing>
+              <wp:anchor distT="0" distB="0" distL="114300" distR="114300" simplePos="0" relativeHeight="251677696" behindDoc="0" locked="0" layoutInCell="1" allowOverlap="1" wp14:anchorId="5F525794" wp14:editId="74F6A54D">
+                <wp:simplePos x="0" y="0"/>
+                <wp:positionH relativeFrom="column">
+                  <wp:posOffset>852170</wp:posOffset>
+                </wp:positionH>
+                <wp:positionV relativeFrom="paragraph">
+                  <wp:posOffset>133032</wp:posOffset>
+                </wp:positionV>
+                <wp:extent cx="1237932" cy="938212"/>
+                <wp:effectExtent l="0" t="38100" r="57785" b="33655"/>
+                <wp:wrapNone/>
+                <wp:docPr id="17" name="Straight Arrow Connector 17"/>
+                <wp:cNvGraphicFramePr/>
+                <a:graphic xmlns:a="http://schemas.openxmlformats.org/drawingml/2006/main">
+                  <a:graphicData uri="http://schemas.microsoft.com/office/word/2010/wordprocessingShape">
+                    <wps:wsp>
+                      <wps:cNvCnPr/>
+                      <wps:spPr>
+                        <a:xfrm flipV="1">
+                          <a:off x="0" y="0"/>
+                          <a:ext cx="1237932" cy="938212"/>
+                        </a:xfrm>
+                        <a:prstGeom prst="straightConnector1">
+                          <a:avLst/>
+                        </a:prstGeom>
+                        <a:ln>
+                          <a:solidFill>
+                            <a:schemeClr val="tx1"/>
+                          </a:solidFill>
+                          <a:tailEnd type="triangle"/>
+                        </a:ln>
+                      </wps:spPr>
+                      <wps:style>
+                        <a:lnRef idx="1">
+                          <a:schemeClr val="accent1"/>
+                        </a:lnRef>
+                        <a:fillRef idx="0">
+                          <a:schemeClr val="accent1"/>
+                        </a:fillRef>
+                        <a:effectRef idx="0">
+                          <a:schemeClr val="accent1"/>
+                        </a:effectRef>
+                        <a:fontRef idx="minor">
+                          <a:schemeClr val="tx1"/>
+                        </a:fontRef>
+                      </wps:style>
+                      <wps:bodyPr/>
+                    </wps:wsp>
+                  </a:graphicData>
+                </a:graphic>
+                <wp14:sizeRelH relativeFrom="margin">
+                  <wp14:pctWidth>0</wp14:pctWidth>
+                </wp14:sizeRelH>
+                <wp14:sizeRelV relativeFrom="margin">
+                  <wp14:pctHeight>0</wp14:pctHeight>
+                </wp14:sizeRelV>
+              </wp:anchor>
+            </w:drawing>
+          </mc:Choice>
+          <mc:Fallback>
+            <w:pict>
+              <v:shape w14:anchorId="386EDBDF" id="Straight Arrow Connector 17" o:spid="_x0000_s1026" type="#_x0000_t32" style="position:absolute;margin-left:67.1pt;margin-top:10.45pt;width:97.45pt;height:73.85pt;flip:y;z-index:251677696;visibility:visible;mso-wrap-style:square;mso-width-percent:0;mso-height-percent:0;mso-wrap-distance-left:9pt;mso-wrap-distance-top:0;mso-wrap-distance-right:9pt;mso-wrap-distance-bottom:0;mso-position-horizontal:absolute;mso-position-horizontal-relative:text;mso-position-vertical:absolute;mso-position-vertical-relative:text;mso-width-percent:0;mso-height-percent:0;mso-width-relative:margin;mso-height-relative:margin" o:gfxdata="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" strokecolor="black [3213]" strokeweight=".5pt">
+                <v:stroke endarrow="block" joinstyle="miter"/>
+              </v:shape>
+            </w:pict>
+          </mc:Fallback>
+        </mc:AlternateContent>
+      </w:r>
+      <w:r>
+        <w:rPr>
+          <w:noProof/>
+        </w:rPr>
+        <mc:AlternateContent>
+          <mc:Choice Requires="wps">
+            <w:drawing>
+              <wp:anchor distT="0" distB="0" distL="114300" distR="114300" simplePos="0" relativeHeight="251675648" behindDoc="0" locked="0" layoutInCell="1" allowOverlap="1" wp14:anchorId="1B9960F7" wp14:editId="6629B3E7">
+                <wp:simplePos x="0" y="0"/>
+                <wp:positionH relativeFrom="column">
+                  <wp:posOffset>290513</wp:posOffset>
+                </wp:positionH>
+                <wp:positionV relativeFrom="paragraph">
+                  <wp:posOffset>1019175</wp:posOffset>
+                </wp:positionV>
+                <wp:extent cx="680720" cy="628650"/>
+                <wp:effectExtent l="0" t="0" r="24130" b="19050"/>
+                <wp:wrapNone/>
+                <wp:docPr id="16" name="Text Box 16"/>
+                <wp:cNvGraphicFramePr/>
+                <a:graphic xmlns:a="http://schemas.openxmlformats.org/drawingml/2006/main">
+                  <a:graphicData uri="http://schemas.microsoft.com/office/word/2010/wordprocessingShape">
+                    <wps:wsp>
+                      <wps:cNvSpPr txBox="1"/>
+                      <wps:spPr>
+                        <a:xfrm>
+                          <a:off x="0" y="0"/>
+                          <a:ext cx="680720" cy="628650"/>
+                        </a:xfrm>
+                        <a:prstGeom prst="rect">
+                          <a:avLst/>
+                        </a:prstGeom>
+                        <a:solidFill>
+                          <a:schemeClr val="lt1"/>
+                        </a:solidFill>
+                        <a:ln w="6350">
+                          <a:solidFill>
+                            <a:prstClr val="black"/>
+                          </a:solidFill>
+                        </a:ln>
+                        <a:effectLst/>
+                      </wps:spPr>
+                      <wps:style>
+                        <a:lnRef idx="0">
+                          <a:schemeClr val="accent1"/>
+                        </a:lnRef>
+                        <a:fillRef idx="0">
+                          <a:schemeClr val="accent1"/>
+                        </a:fillRef>
+                        <a:effectRef idx="0">
+                          <a:schemeClr val="accent1"/>
+                        </a:effectRef>
+                        <a:fontRef idx="minor">
+                          <a:schemeClr val="dk1"/>
+                        </a:fontRef>
+                      </wps:style>
+                      <wps:txbx>
+                        <w:txbxContent>
+                          <w:p>
+                            <w:proofErr w:type="spellStart"/>
+                            <w:proofErr w:type="gramStart"/>
+                            <w:r>
+                              <w:t>actualChildVar</w:t>
+                            </w:r>
+                            <w:proofErr w:type="spellEnd"/>
+                            <w:proofErr w:type="gramEnd"/>
+                            <w:r>
+                              <w:t xml:space="preserve"> (</w:t>
+                            </w:r>
+                            <w:r>
+                              <w:t>Child</w:t>
+                            </w:r>
+                            <w:r>
+                              <w:t>)</w:t>
+                            </w:r>
+                          </w:p>
+                        </w:txbxContent>
+                      </wps:txbx>
+                      <wps:bodyPr rot="0" spcFirstLastPara="0" vertOverflow="overflow" horzOverflow="overflow" vert="horz" wrap="square" lIns="91440" tIns="45720" rIns="91440" bIns="45720" numCol="1" spcCol="0" rtlCol="0" fromWordArt="0" anchor="t" anchorCtr="0" forceAA="0" compatLnSpc="1">
+                        <a:prstTxWarp prst="textNoShape">
+                          <a:avLst/>
+                        </a:prstTxWarp>
+                        <a:noAutofit/>
+                      </wps:bodyPr>
+                    </wps:wsp>
+                  </a:graphicData>
+                </a:graphic>
+                <wp14:sizeRelV relativeFrom="margin">
+                  <wp14:pctHeight>0</wp14:pctHeight>
+                </wp14:sizeRelV>
+              </wp:anchor>
+            </w:drawing>
+          </mc:Choice>
+          <mc:Fallback>
+            <w:pict>
+              <v:shape w14:anchorId="1B9960F7" id="Text Box 16" o:spid="_x0000_s1032" type="#_x0000_t202" style="position:absolute;margin-left:22.9pt;margin-top:80.25pt;width:53.6pt;height:49.5pt;z-index:251675648;visibility:visible;mso-wrap-style:square;mso-height-percent:0;mso-wrap-distance-left:9pt;mso-wrap-distance-top:0;mso-wrap-distance-right:9pt;mso-wrap-distance-bottom:0;mso-position-horizontal:absolute;mso-position-horizontal-relative:text;mso-position-vertical:absolute;mso-position-vertical-relative:text;mso-height-percent:0;mso-height-relative:margin;v-text-anchor:top" o:gfxdata="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" fillcolor="white [3201]" strokeweight=".5pt">
+                <v:textbox>
+                  <w:txbxContent>
+                    <w:p>
+                      <w:proofErr w:type="spellStart"/>
+                      <w:proofErr w:type="gramStart"/>
+                      <w:r>
+                        <w:t>actualChildVar</w:t>
+                      </w:r>
+                      <w:proofErr w:type="spellEnd"/>
+                      <w:proofErr w:type="gramEnd"/>
+                      <w:r>
+                        <w:t xml:space="preserve"> (</w:t>
+                      </w:r>
+                      <w:r>
+                        <w:t>Child</w:t>
+                      </w:r>
+                      <w:r>
+                        <w:t>)</w:t>
+                      </w:r>
+                    </w:p>
+                  </w:txbxContent>
+                </v:textbox>
+              </v:shape>
+            </w:pict>
+          </mc:Fallback>
+        </mc:AlternateContent>
+      </w:r>
+      <w:bookmarkStart w:id="0" w:name="_GoBack"/>
       <w:r>
         <w:rPr>
           <w:noProof/>
@@ -71,12 +1720,11 @@
           </mc:Choice>
           <mc:Fallback>
             <w:pict>
-              <v:rect w14:anchorId="53A6C933" id="Rectangle 2" o:spid="_x0000_s1026" style="position:absolute;margin-left:117.75pt;margin-top:-17.25pt;width:315.75pt;height:184.5pt;z-index:251660288;visibility:visible;mso-wrap-style:square;mso-wrap-distance-left:9pt;mso-wrap-distance-top:0;mso-wrap-distance-right:9pt;mso-wrap-distance-bottom:0;mso-position-horizontal:absolute;mso-position-horizontal-relative:text;mso-position-vertical:absolute;mso-position-vertical-relative:text;v-text-anchor:middle" o:gfxdata="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" fillcolor="#d8d8d8 [2732]" strokecolor="#1f4d78 [1604]" strokeweight="1pt"/>
+              <v:rect w14:anchorId="790E890A" id="Rectangle 2" o:spid="_x0000_s1026" style="position:absolute;margin-left:117.75pt;margin-top:-17.25pt;width:315.75pt;height:184.5pt;z-index:251660288;visibility:visible;mso-wrap-style:square;mso-wrap-distance-left:9pt;mso-wrap-distance-top:0;mso-wrap-distance-right:9pt;mso-wrap-distance-bottom:0;mso-position-horizontal:absolute;mso-position-horizontal-relative:text;mso-position-vertical:absolute;mso-position-vertical-relative:text;v-text-anchor:middle" o:gfxdata="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" fillcolor="#d8d8d8 [2732]" strokecolor="#1f4d78 [1604]" strokeweight="1pt"/>
             </w:pict>
           </mc:Fallback>
         </mc:AlternateContent>
       </w:r>
-      <w:bookmarkStart w:id="0" w:name="_GoBack"/>
       <w:bookmarkEnd w:id="0"/>
       <w:r>
         <w:rPr>
@@ -174,11 +1822,7 @@
           </mc:Choice>
           <mc:Fallback>
             <w:pict>
-              <v:shapetype id="_x0000_t202" coordsize="21600,21600" o:spt="202" path="m,l,21600r21600,l21600,xe">
-                <v:stroke joinstyle="miter"/>
-                <v:path gradientshapeok="t" o:connecttype="rect"/>
-              </v:shapetype>
-              <v:shape id="Text Box 11" o:spid="_x0000_s1026" type="#_x0000_t202" style="position:absolute;margin-left:20.25pt;margin-top:2.25pt;width:53.6pt;height:49.5pt;z-index:251669504;visibility:visible;mso-wrap-style:square;mso-height-percent:0;mso-wrap-distance-left:9pt;mso-wrap-distance-top:0;mso-wrap-distance-right:9pt;mso-wrap-distance-bottom:0;mso-position-horizontal:absolute;mso-position-horizontal-relative:text;mso-position-vertical:absolute;mso-position-vertical-relative:text;mso-height-percent:0;mso-height-relative:margin;v-text-anchor:top" o:gfxdata="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" fillcolor="white [3201]" strokeweight=".5pt">
+              <v:shape id="Text Box 11" o:spid="_x0000_s1033" type="#_x0000_t202" style="position:absolute;margin-left:20.25pt;margin-top:2.25pt;width:53.6pt;height:49.5pt;z-index:251669504;visibility:visible;mso-wrap-style:square;mso-height-percent:0;mso-wrap-distance-left:9pt;mso-wrap-distance-top:0;mso-wrap-distance-right:9pt;mso-wrap-distance-bottom:0;mso-position-horizontal:absolute;mso-position-horizontal-relative:text;mso-position-vertical:absolute;mso-position-vertical-relative:text;mso-height-percent:0;mso-height-relative:margin;v-text-anchor:top" o:gfxdata="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" fillcolor="white [3201]" strokeweight=".5pt">
                 <v:textbox>
                   <w:txbxContent>
                     <w:p>
@@ -282,7 +1926,7 @@
           </mc:Choice>
           <mc:Fallback>
             <w:pict>
-              <v:rect w14:anchorId="562AF682" id="Rectangle 14" o:spid="_x0000_s1027" style="position:absolute;margin-left:263.25pt;margin-top:64.85pt;width:53.6pt;height:18pt;z-index:251673600;visibility:visible;mso-wrap-style:square;mso-wrap-distance-left:9pt;mso-wrap-distance-top:0;mso-wrap-distance-right:9pt;mso-wrap-distance-bottom:0;mso-position-horizontal:absolute;mso-position-horizontal-relative:text;mso-position-vertical:absolute;mso-position-vertical-relative:text;v-text-anchor:middle" o:gfxdata="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" fillcolor="#5b9bd5 [3204]" strokecolor="#1f4d78 [1604]" strokeweight="1pt">
+              <v:rect w14:anchorId="562AF682" id="Rectangle 14" o:spid="_x0000_s1034" style="position:absolute;margin-left:263.25pt;margin-top:64.85pt;width:53.6pt;height:18pt;z-index:251673600;visibility:visible;mso-wrap-style:square;mso-wrap-distance-left:9pt;mso-wrap-distance-top:0;mso-wrap-distance-right:9pt;mso-wrap-distance-bottom:0;mso-position-horizontal:absolute;mso-position-horizontal-relative:text;mso-position-vertical:absolute;mso-position-vertical-relative:text;v-text-anchor:middle" o:gfxdata="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" fillcolor="#5b9bd5 [3204]" strokecolor="#1f4d78 [1604]" strokeweight="1pt">
                 <v:textbox>
                   <w:txbxContent>
                     <w:p>
@@ -375,7 +2019,7 @@
           </mc:Choice>
           <mc:Fallback>
             <w:pict>
-              <v:rect id="Rectangle 13" o:spid="_x0000_s1028" style="position:absolute;margin-left:257.65pt;margin-top:13.5pt;width:53.6pt;height:18pt;z-index:251671552;visibility:visible;mso-wrap-style:square;mso-wrap-distance-left:9pt;mso-wrap-distance-top:0;mso-wrap-distance-right:9pt;mso-wrap-distance-bottom:0;mso-position-horizontal:absolute;mso-position-horizontal-relative:text;mso-position-vertical:absolute;mso-position-vertical-relative:text;v-text-anchor:middle" o:gfxdata="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" fillcolor="#5b9bd5 [3204]" strokecolor="#1f4d78 [1604]" strokeweight="1pt">
+              <v:rect id="Rectangle 13" o:spid="_x0000_s1035" style="position:absolute;margin-left:257.65pt;margin-top:13.5pt;width:53.6pt;height:18pt;z-index:251671552;visibility:visible;mso-wrap-style:square;mso-wrap-distance-left:9pt;mso-wrap-distance-top:0;mso-wrap-distance-right:9pt;mso-wrap-distance-bottom:0;mso-position-horizontal:absolute;mso-position-horizontal-relative:text;mso-position-vertical:absolute;mso-position-vertical-relative:text;v-text-anchor:middle" o:gfxdata="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" fillcolor="#5b9bd5 [3204]" strokecolor="#1f4d78 [1604]" strokeweight="1pt">
                 <v:textbox>
                   <w:txbxContent>
                     <w:p>
@@ -455,11 +2099,7 @@
           </mc:Choice>
           <mc:Fallback>
             <w:pict>
-              <v:shapetype w14:anchorId="3B7A9FF4" id="_x0000_t32" coordsize="21600,21600" o:spt="32" o:oned="t" path="m,l21600,21600e" filled="f">
-                <v:path arrowok="t" fillok="f" o:connecttype="none"/>
-                <o:lock v:ext="edit" shapetype="t"/>
-              </v:shapetype>
-              <v:shape id="Straight Arrow Connector 12" o:spid="_x0000_s1026" type="#_x0000_t32" style="position:absolute;margin-left:74.25pt;margin-top:4.9pt;width:88.15pt;height:10.85pt;flip:y;z-index:251670528;visibility:visible;mso-wrap-style:square;mso-wrap-distance-left:9pt;mso-wrap-distance-top:0;mso-wrap-distance-right:9pt;mso-wrap-distance-bottom:0;mso-position-horizontal:absolute;mso-position-horizontal-relative:text;mso-position-vertical:absolute;mso-position-vertical-relative:text" o:gfxdata="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" strokecolor="black [3213]" strokeweight=".5pt">
+              <v:shape w14:anchorId="33358F71" id="Straight Arrow Connector 12" o:spid="_x0000_s1026" type="#_x0000_t32" style="position:absolute;margin-left:74.25pt;margin-top:4.9pt;width:88.15pt;height:10.85pt;flip:y;z-index:251670528;visibility:visible;mso-wrap-style:square;mso-wrap-distance-left:9pt;mso-wrap-distance-top:0;mso-wrap-distance-right:9pt;mso-wrap-distance-bottom:0;mso-position-horizontal:absolute;mso-position-horizontal-relative:text;mso-position-vertical:absolute;mso-position-vertical-relative:text" o:gfxdata="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" strokecolor="black [3213]" strokeweight=".5pt">
                 <v:stroke endarrow="block" joinstyle="miter"/>
               </v:shape>
             </w:pict>
@@ -534,7 +2174,7 @@
           </mc:Choice>
           <mc:Fallback>
             <w:pict>
-              <v:rect w14:anchorId="7B8FD065" id="Rectangle 10" o:spid="_x0000_s1026" style="position:absolute;margin-left:15.4pt;margin-top:-8.25pt;width:1in;height:177.75pt;z-index:251668480;visibility:visible;mso-wrap-style:square;mso-wrap-distance-left:9pt;mso-wrap-distance-top:0;mso-wrap-distance-right:9pt;mso-wrap-distance-bottom:0;mso-position-horizontal:absolute;mso-position-horizontal-relative:text;mso-position-vertical:absolute;mso-position-vertical-relative:text;v-text-anchor:middle" o:gfxdata="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" fillcolor="#d8d8d8 [2732]" strokecolor="#1f4d78 [1604]" strokeweight="1pt"/>
+              <v:rect w14:anchorId="2791CDDA" id="Rectangle 10" o:spid="_x0000_s1026" style="position:absolute;margin-left:15.4pt;margin-top:-8.25pt;width:1in;height:177.75pt;z-index:251668480;visibility:visible;mso-wrap-style:square;mso-wrap-distance-left:9pt;mso-wrap-distance-top:0;mso-wrap-distance-right:9pt;mso-wrap-distance-bottom:0;mso-position-horizontal:absolute;mso-position-horizontal-relative:text;mso-position-vertical:absolute;mso-position-vertical-relative:text;v-text-anchor:middle" o:gfxdata="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" fillcolor="#d8d8d8 [2732]" strokecolor="#1f4d78 [1604]" strokeweight="1pt"/>
             </w:pict>
           </mc:Fallback>
         </mc:AlternateContent>
@@ -600,7 +2240,7 @@
           </mc:Choice>
           <mc:Fallback>
             <w:pict>
-              <v:line w14:anchorId="35AEA33A" id="Straight Connector 9" o:spid="_x0000_s1026" style="position:absolute;flip:y;z-index:251667456;visibility:visible;mso-wrap-style:square;mso-wrap-distance-left:9pt;mso-wrap-distance-top:0;mso-wrap-distance-right:9pt;mso-wrap-distance-bottom:0;mso-position-horizontal:absolute;mso-position-horizontal-relative:text;mso-position-vertical:absolute;mso-position-vertical-relative:text" from="154.85pt,50.65pt" to="251.95pt,51pt" o:gfxdata="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" strokecolor="black [3213]" strokeweight=".5pt">
+              <v:line w14:anchorId="604B764C" id="Straight Connector 9" o:spid="_x0000_s1026" style="position:absolute;flip:y;z-index:251667456;visibility:visible;mso-wrap-style:square;mso-wrap-distance-left:9pt;mso-wrap-distance-top:0;mso-wrap-distance-right:9pt;mso-wrap-distance-bottom:0;mso-position-horizontal:absolute;mso-position-horizontal-relative:text;mso-position-vertical:absolute;mso-position-vertical-relative:text" from="154.85pt,50.65pt" to="251.95pt,51pt" o:gfxdata="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" strokecolor="black [3213]" strokeweight=".5pt">
                 <v:stroke joinstyle="miter"/>
               </v:line>
             </w:pict>
@@ -673,7 +2313,7 @@
           </mc:Choice>
           <mc:Fallback>
             <w:pict>
-              <v:shapetype w14:anchorId="1192492C" id="_x0000_t88" coordsize="21600,21600" o:spt="88" adj="1800,10800" path="m,qx10800@0l10800@2qy21600@11,10800@3l10800@1qy,21600e" filled="f">
+              <v:shapetype w14:anchorId="4AD52909" id="_x0000_t88" coordsize="21600,21600" o:spt="88" adj="1800,10800" path="m,qx10800@0l10800@2qy21600@11,10800@3l10800@1qy,21600e" filled="f">
                 <v:formulas>
                   <v:f eqn="val #0"/>
                   <v:f eqn="sum 21600 0 #0"/>
@@ -767,7 +2407,7 @@
           </mc:Choice>
           <mc:Fallback>
             <w:pict>
-              <v:shape w14:anchorId="40486AB3" id="Right Brace 7" o:spid="_x0000_s1026" type="#_x0000_t88" style="position:absolute;margin-left:233.25pt;margin-top:3.4pt;width:9.75pt;height:39.35pt;z-index:251665408;visibility:visible;mso-wrap-style:square;mso-wrap-distance-left:9pt;mso-wrap-distance-top:0;mso-wrap-distance-right:9pt;mso-wrap-distance-bottom:0;mso-position-horizontal:absolute;mso-position-horizontal-relative:text;mso-position-vertical:absolute;mso-position-vertical-relative:text;v-text-anchor:middle" o:gfxdata="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" adj="446" strokecolor="black [3213]" strokeweight=".5pt">
+              <v:shape w14:anchorId="726A742B" id="Right Brace 7" o:spid="_x0000_s1026" type="#_x0000_t88" style="position:absolute;margin-left:233.25pt;margin-top:3.4pt;width:9.75pt;height:39.35pt;z-index:251665408;visibility:visible;mso-wrap-style:square;mso-wrap-distance-left:9pt;mso-wrap-distance-top:0;mso-wrap-distance-right:9pt;mso-wrap-distance-bottom:0;mso-position-horizontal:absolute;mso-position-horizontal-relative:text;mso-position-vertical:absolute;mso-position-vertical-relative:text;v-text-anchor:middle" o:gfxdata="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" adj="446" strokecolor="black [3213]" strokeweight=".5pt">
                 <v:stroke joinstyle="miter"/>
               </v:shape>
             </w:pict>
@@ -858,7 +2498,7 @@
           </mc:Choice>
           <mc:Fallback>
             <w:pict>
-              <v:shape id="Text Box 4" o:spid="_x0000_s1029" type="#_x0000_t202" style="position:absolute;margin-left:173.25pt;margin-top:2.65pt;width:45pt;height:19.1pt;z-index:251662336;visibility:visible;mso-wrap-style:square;mso-height-percent:0;mso-wrap-distance-left:9pt;mso-wrap-distance-top:0;mso-wrap-distance-right:9pt;mso-wrap-distance-bottom:0;mso-position-horizontal:absolute;mso-position-horizontal-relative:text;mso-position-vertical:absolute;mso-position-vertical-relative:text;mso-height-percent:0;mso-height-relative:margin;v-text-anchor:top" o:gfxdata="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" fillcolor="white [3201]" strokeweight=".5pt">
+              <v:shape id="Text Box 4" o:spid="_x0000_s1036" type="#_x0000_t202" style="position:absolute;margin-left:173.25pt;margin-top:2.65pt;width:45pt;height:19.1pt;z-index:251662336;visibility:visible;mso-wrap-style:square;mso-height-percent:0;mso-wrap-distance-left:9pt;mso-wrap-distance-top:0;mso-wrap-distance-right:9pt;mso-wrap-distance-bottom:0;mso-position-horizontal:absolute;mso-position-horizontal-relative:text;mso-position-vertical:absolute;mso-position-vertical-relative:text;mso-height-percent:0;mso-height-relative:margin;v-text-anchor:top" o:gfxdata="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" fillcolor="white [3201]" strokeweight=".5pt">
                 <v:textbox>
                   <w:txbxContent>
                     <w:p>
@@ -961,7 +2601,7 @@
           </mc:Choice>
           <mc:Fallback>
             <w:pict>
-              <v:shape id="Text Box 5" o:spid="_x0000_s1030" type="#_x0000_t202" style="position:absolute;margin-left:166.5pt;margin-top:27pt;width:60.75pt;height:18pt;z-index:251663360;visibility:visible;mso-wrap-style:square;mso-width-percent:0;mso-wrap-distance-left:9pt;mso-wrap-distance-top:0;mso-wrap-distance-right:9pt;mso-wrap-distance-bottom:0;mso-position-horizontal:absolute;mso-position-horizontal-relative:text;mso-position-vertical:absolute;mso-position-vertical-relative:text;mso-width-percent:0;mso-width-relative:margin;v-text-anchor:top" o:gfxdata="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" fillcolor="white [3201]" strokeweight=".5pt">
+              <v:shape id="Text Box 5" o:spid="_x0000_s1037" type="#_x0000_t202" style="position:absolute;margin-left:166.5pt;margin-top:27pt;width:60.75pt;height:18pt;z-index:251663360;visibility:visible;mso-wrap-style:square;mso-width-percent:0;mso-wrap-distance-left:9pt;mso-wrap-distance-top:0;mso-wrap-distance-right:9pt;mso-wrap-distance-bottom:0;mso-position-horizontal:absolute;mso-position-horizontal-relative:text;mso-position-vertical:absolute;mso-position-vertical-relative:text;mso-width-percent:0;mso-width-relative:margin;v-text-anchor:top" o:gfxdata="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" fillcolor="white [3201]" strokeweight=".5pt">
                 <v:textbox>
                   <w:txbxContent>
                     <w:p>
@@ -1063,7 +2703,7 @@
           </mc:Choice>
           <mc:Fallback>
             <w:pict>
-              <v:shape id="Text Box 6" o:spid="_x0000_s1031" type="#_x0000_t202" style="position:absolute;margin-left:174pt;margin-top:55.9pt;width:45.4pt;height:21pt;z-index:251664384;visibility:visible;mso-wrap-style:square;mso-wrap-distance-left:9pt;mso-wrap-distance-top:0;mso-wrap-distance-right:9pt;mso-wrap-distance-bottom:0;mso-position-horizontal:absolute;mso-position-horizontal-relative:text;mso-position-vertical:absolute;mso-position-vertical-relative:text;v-text-anchor:top" o:gfxdata="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" fillcolor="white [3201]" strokeweight=".5pt">
+              <v:shape id="Text Box 6" o:spid="_x0000_s1038" type="#_x0000_t202" style="position:absolute;margin-left:174pt;margin-top:55.9pt;width:45.4pt;height:21pt;z-index:251664384;visibility:visible;mso-wrap-style:square;mso-wrap-distance-left:9pt;mso-wrap-distance-top:0;mso-wrap-distance-right:9pt;mso-wrap-distance-bottom:0;mso-position-horizontal:absolute;mso-position-horizontal-relative:text;mso-position-vertical:absolute;mso-position-vertical-relative:text;v-text-anchor:top" o:gfxdata="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" fillcolor="white [3201]" strokeweight=".5pt">
                 <v:textbox>
                   <w:txbxContent>
                     <w:p>
@@ -1151,7 +2791,7 @@
           </mc:Choice>
           <mc:Fallback>
             <w:pict>
-              <v:roundrect w14:anchorId="0D5AEE9B" id="Rounded Rectangle 3" o:spid="_x0000_s1026" style="position:absolute;margin-left:165.4pt;margin-top:-1.5pt;width:58.5pt;height:102pt;z-index:251661312;visibility:visible;mso-wrap-style:square;mso-width-percent:0;mso-height-percent:0;mso-wrap-distance-left:9pt;mso-wrap-distance-top:0;mso-wrap-distance-right:9pt;mso-wrap-distance-bottom:0;mso-position-horizontal:absolute;mso-position-horizontal-relative:text;mso-position-vertical:absolute;mso-position-vertical-relative:text;mso-width-percent:0;mso-height-percent:0;mso-width-relative:margin;mso-height-relative:margin;v-text-anchor:middle" arcsize="10923f" o:gfxdata="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" fillcolor="#5b9bd5 [3204]" strokecolor="#1f4d78 [1604]" strokeweight="1pt">
+              <v:roundrect w14:anchorId="50CC15C5" id="Rounded Rectangle 3" o:spid="_x0000_s1026" style="position:absolute;margin-left:165.4pt;margin-top:-1.5pt;width:58.5pt;height:102pt;z-index:251661312;visibility:visible;mso-wrap-style:square;mso-width-percent:0;mso-height-percent:0;mso-wrap-distance-left:9pt;mso-wrap-distance-top:0;mso-wrap-distance-right:9pt;mso-wrap-distance-bottom:0;mso-position-horizontal:absolute;mso-position-horizontal-relative:text;mso-position-vertical:absolute;mso-position-vertical-relative:text;mso-width-percent:0;mso-height-percent:0;mso-width-relative:margin;mso-height-relative:margin;v-text-anchor:middle" arcsize="10923f" o:gfxdata="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" fillcolor="#5b9bd5 [3204]" strokecolor="#1f4d78 [1604]" strokeweight="1pt">
                 <v:stroke joinstyle="miter"/>
               </v:roundrect>
             </w:pict>
@@ -1221,7 +2861,7 @@
           </mc:Choice>
           <mc:Fallback>
             <w:pict>
-              <v:roundrect w14:anchorId="380C6692" id="Rounded Rectangle 1" o:spid="_x0000_s1026" style="position:absolute;margin-left:-2.25pt;margin-top:-31.85pt;width:462.75pt;height:221.25pt;z-index:251659264;visibility:visible;mso-wrap-style:square;mso-wrap-distance-left:9pt;mso-wrap-distance-top:0;mso-wrap-distance-right:9pt;mso-wrap-distance-bottom:0;mso-position-horizontal:absolute;mso-position-horizontal-relative:text;mso-position-vertical:absolute;mso-position-vertical-relative:text;v-text-anchor:middle" arcsize="10923f" o:gfxdata="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" fillcolor="#5b9bd5 [3204]" strokecolor="#1f4d78 [1604]" strokeweight="1pt">
+              <v:roundrect w14:anchorId="1567029E" id="Rounded Rectangle 1" o:spid="_x0000_s1026" style="position:absolute;margin-left:-2.25pt;margin-top:-31.85pt;width:462.75pt;height:221.25pt;z-index:251659264;visibility:visible;mso-wrap-style:square;mso-wrap-distance-left:9pt;mso-wrap-distance-top:0;mso-wrap-distance-right:9pt;mso-wrap-distance-bottom:0;mso-position-horizontal:absolute;mso-position-horizontal-relative:text;mso-position-vertical:absolute;mso-position-vertical-relative:text;v-text-anchor:middle" arcsize="10923f" o:gfxdata="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" fillcolor="#5b9bd5 [3204]" strokecolor="#1f4d78 [1604]" strokeweight="1pt">
                 <v:stroke joinstyle="miter"/>
               </v:roundrect>
             </w:pict>
@@ -1632,7 +3272,7 @@
   <w:style w:type="paragraph" w:default="1" w:styleId="Normal">
     <w:name w:val="Normal"/>
     <w:qFormat/>
-    <w:rsid w:val="001A360F"/>
+    <w:rsid w:val="00E852B3"/>
   </w:style>
   <w:style w:type="character" w:default="1" w:styleId="DefaultParagraphFont">
     <w:name w:val="Default Paragraph Font"/>

</xml_diff>

<commit_message>
quick update on DP
</commit_message>
<xml_diff>
--- a/notes/inheritance diagram.docx
+++ b/notes/inheritance diagram.docx
@@ -3,8 +3,99 @@
 <w:document xmlns:wpc="http://schemas.microsoft.com/office/word/2010/wordprocessingCanvas" xmlns:mc="http://schemas.openxmlformats.org/markup-compatibility/2006" xmlns:o="urn:schemas-microsoft-com:office:office" xmlns:r="http://schemas.openxmlformats.org/officeDocument/2006/relationships" xmlns:m="http://schemas.openxmlformats.org/officeDocument/2006/math" xmlns:v="urn:schemas-microsoft-com:vml" xmlns:wp14="http://schemas.microsoft.com/office/word/2010/wordprocessingDrawing" xmlns:wp="http://schemas.openxmlformats.org/drawingml/2006/wordprocessingDrawing" xmlns:w10="urn:schemas-microsoft-com:office:word" xmlns:w="http://schemas.openxmlformats.org/wordprocessingml/2006/main" xmlns:w14="http://schemas.microsoft.com/office/word/2010/wordml" xmlns:w15="http://schemas.microsoft.com/office/word/2012/wordml" xmlns:wpg="http://schemas.microsoft.com/office/word/2010/wordprocessingGroup" xmlns:wpi="http://schemas.microsoft.com/office/word/2010/wordprocessingInk" xmlns:wne="http://schemas.microsoft.com/office/word/2006/wordml" xmlns:wps="http://schemas.microsoft.com/office/word/2010/wordprocessingShape" mc:Ignorable="w14 w15 wp14">
   <w:body>
     <w:p>
-      <w:bookmarkStart w:id="0" w:name="_GoBack"/>
-      <w:bookmarkEnd w:id="0"/>
+      <w:r>
+        <w:rPr>
+          <w:noProof/>
+        </w:rPr>
+        <mc:AlternateContent>
+          <mc:Choice Requires="wps">
+            <w:drawing>
+              <wp:anchor distT="0" distB="0" distL="114300" distR="114300" simplePos="0" relativeHeight="251709440" behindDoc="0" locked="0" layoutInCell="1" allowOverlap="1">
+                <wp:simplePos x="0" y="0"/>
+                <wp:positionH relativeFrom="column">
+                  <wp:posOffset>2138363</wp:posOffset>
+                </wp:positionH>
+                <wp:positionV relativeFrom="paragraph">
+                  <wp:posOffset>6619875</wp:posOffset>
+                </wp:positionV>
+                <wp:extent cx="2009775" cy="323850"/>
+                <wp:effectExtent l="0" t="0" r="28575" b="19050"/>
+                <wp:wrapNone/>
+                <wp:docPr id="44" name="Rectangle 44"/>
+                <wp:cNvGraphicFramePr/>
+                <a:graphic xmlns:a="http://schemas.openxmlformats.org/drawingml/2006/main">
+                  <a:graphicData uri="http://schemas.microsoft.com/office/word/2010/wordprocessingShape">
+                    <wps:wsp>
+                      <wps:cNvSpPr/>
+                      <wps:spPr>
+                        <a:xfrm>
+                          <a:off x="0" y="0"/>
+                          <a:ext cx="2009775" cy="323850"/>
+                        </a:xfrm>
+                        <a:prstGeom prst="rect">
+                          <a:avLst/>
+                        </a:prstGeom>
+                      </wps:spPr>
+                      <wps:style>
+                        <a:lnRef idx="2">
+                          <a:schemeClr val="accent1">
+                            <a:shade val="50000"/>
+                          </a:schemeClr>
+                        </a:lnRef>
+                        <a:fillRef idx="1">
+                          <a:schemeClr val="accent1"/>
+                        </a:fillRef>
+                        <a:effectRef idx="0">
+                          <a:schemeClr val="accent1"/>
+                        </a:effectRef>
+                        <a:fontRef idx="minor">
+                          <a:schemeClr val="lt1"/>
+                        </a:fontRef>
+                      </wps:style>
+                      <wps:txbx>
+                        <w:txbxContent>
+                          <w:p>
+                            <w:pPr>
+                              <w:jc w:val="center"/>
+                            </w:pPr>
+                            <w:r>
+                              <w:t>A N I L G U P T A</w:t>
+                            </w:r>
+                          </w:p>
+                        </w:txbxContent>
+                      </wps:txbx>
+                      <wps:bodyPr rot="0" spcFirstLastPara="0" vertOverflow="overflow" horzOverflow="overflow" vert="horz" wrap="square" lIns="91440" tIns="45720" rIns="91440" bIns="45720" numCol="1" spcCol="0" rtlCol="0" fromWordArt="0" anchor="ctr" anchorCtr="0" forceAA="0" compatLnSpc="1">
+                        <a:prstTxWarp prst="textNoShape">
+                          <a:avLst/>
+                        </a:prstTxWarp>
+                        <a:noAutofit/>
+                      </wps:bodyPr>
+                    </wps:wsp>
+                  </a:graphicData>
+                </a:graphic>
+              </wp:anchor>
+            </w:drawing>
+          </mc:Choice>
+          <mc:Fallback>
+            <w:pict>
+              <v:rect id="Rectangle 44" o:spid="_x0000_s1026" style="position:absolute;margin-left:168.4pt;margin-top:521.25pt;width:158.25pt;height:25.5pt;z-index:251709440;visibility:visible;mso-wrap-style:square;mso-wrap-distance-left:9pt;mso-wrap-distance-top:0;mso-wrap-distance-right:9pt;mso-wrap-distance-bottom:0;mso-position-horizontal:absolute;mso-position-horizontal-relative:text;mso-position-vertical:absolute;mso-position-vertical-relative:text;v-text-anchor:middle" o:gfxdata="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" fillcolor="#5b9bd5 [3204]" strokecolor="#1f4d78 [1604]" strokeweight="1pt">
+                <v:textbox>
+                  <w:txbxContent>
+                    <w:p>
+                      <w:pPr>
+                        <w:jc w:val="center"/>
+                      </w:pPr>
+                      <w:r>
+                        <w:t>A N I L G U P T A</w:t>
+                      </w:r>
+                    </w:p>
+                  </w:txbxContent>
+                </v:textbox>
+              </v:rect>
+            </w:pict>
+          </mc:Fallback>
+        </mc:AlternateContent>
+      </w:r>
       <w:r>
         <mc:AlternateContent>
           <mc:Choice Requires="wps">
@@ -81,7 +172,7 @@
                 <v:stroke joinstyle="miter"/>
                 <v:path gradientshapeok="t" o:connecttype="rect"/>
               </v:shapetype>
-              <v:shape id="Text Box 42" o:spid="_x0000_s1026" type="#_x0000_t202" style="position:absolute;margin-left:61.5pt;margin-top:492pt;width:54pt;height:19.5pt;z-index:251707392;visibility:visible;mso-wrap-style:square;mso-wrap-distance-left:9pt;mso-wrap-distance-top:0;mso-wrap-distance-right:9pt;mso-wrap-distance-bottom:0;mso-position-horizontal:absolute;mso-position-horizontal-relative:text;mso-position-vertical:absolute;mso-position-vertical-relative:text;v-text-anchor:top" o:gfxdata="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" fillcolor="white [3201]" strokeweight=".5pt">
+              <v:shape id="Text Box 42" o:spid="_x0000_s1027" type="#_x0000_t202" style="position:absolute;margin-left:61.5pt;margin-top:492pt;width:54pt;height:19.5pt;z-index:251707392;visibility:visible;mso-wrap-style:square;mso-wrap-distance-left:9pt;mso-wrap-distance-top:0;mso-wrap-distance-right:9pt;mso-wrap-distance-bottom:0;mso-position-horizontal:absolute;mso-position-horizontal-relative:text;mso-position-vertical:absolute;mso-position-vertical-relative:text;v-text-anchor:top" o:gfxdata="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" fillcolor="white [3201]" strokeweight=".5pt">
                 <v:textbox>
                   <w:txbxContent>
                     <w:p/>
@@ -151,7 +242,7 @@
           </mc:Choice>
           <mc:Fallback>
             <w:pict>
-              <v:shapetype w14:anchorId="47EC95F1" id="_x0000_t32" coordsize="21600,21600" o:spt="32" o:oned="t" path="m,l21600,21600e" filled="f">
+              <v:shapetype w14:anchorId="71C40937" id="_x0000_t32" coordsize="21600,21600" o:spt="32" o:oned="t" path="m,l21600,21600e" filled="f">
                 <v:path arrowok="t" fillok="f" o:connecttype="none"/>
                 <o:lock v:ext="edit" shapetype="t"/>
               </v:shapetype>
@@ -224,7 +315,7 @@
           </mc:Choice>
           <mc:Fallback>
             <w:pict>
-              <v:shape w14:anchorId="416DEC7A" id="Straight Arrow Connector 41" o:spid="_x0000_s1026" type="#_x0000_t32" style="position:absolute;margin-left:111.4pt;margin-top:474.75pt;width:51.35pt;height:1.15pt;z-index:251705344;visibility:visible;mso-wrap-style:square;mso-wrap-distance-left:9pt;mso-wrap-distance-top:0;mso-wrap-distance-right:9pt;mso-wrap-distance-bottom:0;mso-position-horizontal:absolute;mso-position-horizontal-relative:text;mso-position-vertical:absolute;mso-position-vertical-relative:text" o:gfxdata="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" strokecolor="black [3213]" strokeweight=".5pt">
+              <v:shape w14:anchorId="5F89C9D4" id="Straight Arrow Connector 41" o:spid="_x0000_s1026" type="#_x0000_t32" style="position:absolute;margin-left:111.4pt;margin-top:474.75pt;width:51.35pt;height:1.15pt;z-index:251705344;visibility:visible;mso-wrap-style:square;mso-wrap-distance-left:9pt;mso-wrap-distance-top:0;mso-wrap-distance-right:9pt;mso-wrap-distance-bottom:0;mso-position-horizontal:absolute;mso-position-horizontal-relative:text;mso-position-vertical:absolute;mso-position-vertical-relative:text" o:gfxdata="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" strokecolor="black [3213]" strokeweight=".5pt">
                 <v:stroke endarrow="block" joinstyle="miter"/>
               </v:shape>
             </w:pict>
@@ -306,7 +397,7 @@
           </mc:Choice>
           <mc:Fallback>
             <w:pict>
-              <v:shape id="Text Box 40" o:spid="_x0000_s1027" type="#_x0000_t202" style="position:absolute;margin-left:58.9pt;margin-top:465.4pt;width:54pt;height:19.5pt;z-index:251704320;visibility:visible;mso-wrap-style:square;mso-wrap-distance-left:9pt;mso-wrap-distance-top:0;mso-wrap-distance-right:9pt;mso-wrap-distance-bottom:0;mso-position-horizontal:absolute;mso-position-horizontal-relative:text;mso-position-vertical:absolute;mso-position-vertical-relative:text;v-text-anchor:top" o:gfxdata="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" fillcolor="white [3201]" strokeweight=".5pt">
+              <v:shape id="Text Box 40" o:spid="_x0000_s1028" type="#_x0000_t202" style="position:absolute;margin-left:58.9pt;margin-top:465.4pt;width:54pt;height:19.5pt;z-index:251704320;visibility:visible;mso-wrap-style:square;mso-wrap-distance-left:9pt;mso-wrap-distance-top:0;mso-wrap-distance-right:9pt;mso-wrap-distance-bottom:0;mso-position-horizontal:absolute;mso-position-horizontal-relative:text;mso-position-vertical:absolute;mso-position-vertical-relative:text;v-text-anchor:top" o:gfxdata="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" fillcolor="white [3201]" strokeweight=".5pt">
                 <v:textbox>
                   <w:txbxContent>
                     <w:p/>
@@ -380,7 +471,7 @@
           </mc:Choice>
           <mc:Fallback>
             <w:pict>
-              <v:rect w14:anchorId="427DFD05" id="Rectangle 39" o:spid="_x0000_s1026" style="position:absolute;margin-left:52.5pt;margin-top:458.25pt;width:67.15pt;height:91.9pt;z-index:251703296;visibility:visible;mso-wrap-style:square;mso-wrap-distance-left:9pt;mso-wrap-distance-top:0;mso-wrap-distance-right:9pt;mso-wrap-distance-bottom:0;mso-position-horizontal:absolute;mso-position-horizontal-relative:text;mso-position-vertical:absolute;mso-position-vertical-relative:text;v-text-anchor:middle" o:gfxdata="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" fillcolor="#5b9bd5 [3204]" strokecolor="#1f4d78 [1604]" strokeweight="1pt"/>
+              <v:rect w14:anchorId="6BDA4450" id="Rectangle 39" o:spid="_x0000_s1026" style="position:absolute;margin-left:52.5pt;margin-top:458.25pt;width:67.15pt;height:91.9pt;z-index:251703296;visibility:visible;mso-wrap-style:square;mso-wrap-distance-left:9pt;mso-wrap-distance-top:0;mso-wrap-distance-right:9pt;mso-wrap-distance-bottom:0;mso-position-horizontal:absolute;mso-position-horizontal-relative:text;mso-position-vertical:absolute;mso-position-vertical-relative:text;v-text-anchor:middle" o:gfxdata="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" fillcolor="#5b9bd5 [3204]" strokecolor="#1f4d78 [1604]" strokeweight="1pt"/>
             </w:pict>
           </mc:Fallback>
         </mc:AlternateContent>
@@ -460,7 +551,7 @@
           </mc:Choice>
           <mc:Fallback>
             <w:pict>
-              <v:rect w14:anchorId="1BB4AC99" id="Rectangle 38" o:spid="_x0000_s1028" style="position:absolute;margin-left:167.6pt;margin-top:494.25pt;width:137.55pt;height:19.1pt;z-index:251702272;visibility:visible;mso-wrap-style:square;mso-wrap-distance-left:9pt;mso-wrap-distance-top:0;mso-wrap-distance-right:9pt;mso-wrap-distance-bottom:0;mso-position-horizontal:absolute;mso-position-horizontal-relative:text;mso-position-vertical:absolute;mso-position-vertical-relative:text;v-text-anchor:middle" o:gfxdata="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" fillcolor="#5b9bd5 [3204]" strokecolor="#1f4d78 [1604]" strokeweight="1pt">
+              <v:rect w14:anchorId="1BB4AC99" id="Rectangle 38" o:spid="_x0000_s1029" style="position:absolute;margin-left:167.6pt;margin-top:494.25pt;width:137.55pt;height:19.1pt;z-index:251702272;visibility:visible;mso-wrap-style:square;mso-wrap-distance-left:9pt;mso-wrap-distance-top:0;mso-wrap-distance-right:9pt;mso-wrap-distance-bottom:0;mso-position-horizontal:absolute;mso-position-horizontal-relative:text;mso-position-vertical:absolute;mso-position-vertical-relative:text;v-text-anchor:middle" o:gfxdata="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" fillcolor="#5b9bd5 [3204]" strokecolor="#1f4d78 [1604]" strokeweight="1pt">
                 <v:textbox>
                   <w:txbxContent>
                     <w:p>
@@ -553,7 +644,7 @@
           </mc:Choice>
           <mc:Fallback>
             <w:pict>
-              <v:rect id="Rectangle 37" o:spid="_x0000_s1029" style="position:absolute;margin-left:165.45pt;margin-top:466.9pt;width:137.55pt;height:19.1pt;z-index:251700224;visibility:visible;mso-wrap-style:square;mso-wrap-distance-left:9pt;mso-wrap-distance-top:0;mso-wrap-distance-right:9pt;mso-wrap-distance-bottom:0;mso-position-horizontal:absolute;mso-position-horizontal-relative:text;mso-position-vertical:absolute;mso-position-vertical-relative:text;v-text-anchor:middle" o:gfxdata="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" fillcolor="#5b9bd5 [3204]" strokecolor="#1f4d78 [1604]" strokeweight="1pt">
+              <v:rect id="Rectangle 37" o:spid="_x0000_s1030" style="position:absolute;margin-left:165.45pt;margin-top:466.9pt;width:137.55pt;height:19.1pt;z-index:251700224;visibility:visible;mso-wrap-style:square;mso-wrap-distance-left:9pt;mso-wrap-distance-top:0;mso-wrap-distance-right:9pt;mso-wrap-distance-bottom:0;mso-position-horizontal:absolute;mso-position-horizontal-relative:text;mso-position-vertical:absolute;mso-position-vertical-relative:text;v-text-anchor:middle" o:gfxdata="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" fillcolor="#5b9bd5 [3204]" strokecolor="#1f4d78 [1604]" strokeweight="1pt">
                 <v:textbox>
                   <w:txbxContent>
                     <w:p>
@@ -634,7 +725,7 @@
           </mc:Choice>
           <mc:Fallback>
             <w:pict>
-              <v:rect w14:anchorId="040F2E2F" id="Rectangle 36" o:spid="_x0000_s1026" style="position:absolute;margin-left:145.15pt;margin-top:458.25pt;width:191.25pt;height:94.5pt;z-index:251699200;visibility:visible;mso-wrap-style:square;mso-wrap-distance-left:9pt;mso-wrap-distance-top:0;mso-wrap-distance-right:9pt;mso-wrap-distance-bottom:0;mso-position-horizontal:absolute;mso-position-horizontal-relative:text;mso-position-vertical:absolute;mso-position-vertical-relative:text;v-text-anchor:middle" o:gfxdata="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" fillcolor="#5b9bd5 [3204]" strokecolor="#1f4d78 [1604]" strokeweight="1pt"/>
+              <v:rect w14:anchorId="4051BA52" id="Rectangle 36" o:spid="_x0000_s1026" style="position:absolute;margin-left:145.15pt;margin-top:458.25pt;width:191.25pt;height:94.5pt;z-index:251699200;visibility:visible;mso-wrap-style:square;mso-wrap-distance-left:9pt;mso-wrap-distance-top:0;mso-wrap-distance-right:9pt;mso-wrap-distance-bottom:0;mso-position-horizontal:absolute;mso-position-horizontal-relative:text;mso-position-vertical:absolute;mso-position-vertical-relative:text;v-text-anchor:middle" o:gfxdata="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" fillcolor="#5b9bd5 [3204]" strokecolor="#1f4d78 [1604]" strokeweight="1pt"/>
             </w:pict>
           </mc:Fallback>
         </mc:AlternateContent>
@@ -702,7 +793,7 @@
           </mc:Choice>
           <mc:Fallback>
             <w:pict>
-              <v:rect w14:anchorId="14EBD0A6" id="Rectangle 35" o:spid="_x0000_s1026" style="position:absolute;margin-left:34.5pt;margin-top:447.75pt;width:311.25pt;height:115.5pt;z-index:251698176;visibility:visible;mso-wrap-style:square;mso-wrap-distance-left:9pt;mso-wrap-distance-top:0;mso-wrap-distance-right:9pt;mso-wrap-distance-bottom:0;mso-position-horizontal:absolute;mso-position-horizontal-relative:text;mso-position-vertical:absolute;mso-position-vertical-relative:text;v-text-anchor:middle" o:gfxdata="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" fillcolor="#5b9bd5 [3204]" strokecolor="#1f4d78 [1604]" strokeweight="1pt"/>
+              <v:rect w14:anchorId="79F0FE22" id="Rectangle 35" o:spid="_x0000_s1026" style="position:absolute;margin-left:34.5pt;margin-top:447.75pt;width:311.25pt;height:115.5pt;z-index:251698176;visibility:visible;mso-wrap-style:square;mso-wrap-distance-left:9pt;mso-wrap-distance-top:0;mso-wrap-distance-right:9pt;mso-wrap-distance-bottom:0;mso-position-horizontal:absolute;mso-position-horizontal-relative:text;mso-position-vertical:absolute;mso-position-vertical-relative:text;v-text-anchor:middle" o:gfxdata="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" fillcolor="#5b9bd5 [3204]" strokecolor="#1f4d78 [1604]" strokeweight="1pt"/>
             </w:pict>
           </mc:Fallback>
         </mc:AlternateContent>
@@ -769,7 +860,7 @@
           </mc:Choice>
           <mc:Fallback>
             <w:pict>
-              <v:shape w14:anchorId="3684C205" id="Straight Arrow Connector 34" o:spid="_x0000_s1026" type="#_x0000_t32" style="position:absolute;margin-left:300.4pt;margin-top:32.25pt;width:3.35pt;height:26.25pt;flip:x y;z-index:251697152;visibility:visible;mso-wrap-style:square;mso-wrap-distance-left:9pt;mso-wrap-distance-top:0;mso-wrap-distance-right:9pt;mso-wrap-distance-bottom:0;mso-position-horizontal:absolute;mso-position-horizontal-relative:text;mso-position-vertical:absolute;mso-position-vertical-relative:text" o:gfxdata="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" strokecolor="black [3213]" strokeweight=".5pt">
+              <v:shape w14:anchorId="3AD61042" id="Straight Arrow Connector 34" o:spid="_x0000_s1026" type="#_x0000_t32" style="position:absolute;margin-left:300.4pt;margin-top:32.25pt;width:3.35pt;height:26.25pt;flip:x y;z-index:251697152;visibility:visible;mso-wrap-style:square;mso-wrap-distance-left:9pt;mso-wrap-distance-top:0;mso-wrap-distance-right:9pt;mso-wrap-distance-bottom:0;mso-position-horizontal:absolute;mso-position-horizontal-relative:text;mso-position-vertical:absolute;mso-position-vertical-relative:text" o:gfxdata="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" strokecolor="black [3213]" strokeweight=".5pt">
                 <v:stroke endarrow="block" joinstyle="miter"/>
               </v:shape>
             </w:pict>
@@ -838,7 +929,7 @@
           </mc:Choice>
           <mc:Fallback>
             <w:pict>
-              <v:shape w14:anchorId="7F4BD3F8" id="Straight Arrow Connector 33" o:spid="_x0000_s1026" type="#_x0000_t32" style="position:absolute;margin-left:68.6pt;margin-top:337.9pt;width:223.55pt;height:4.85pt;z-index:251696128;visibility:visible;mso-wrap-style:square;mso-wrap-distance-left:9pt;mso-wrap-distance-top:0;mso-wrap-distance-right:9pt;mso-wrap-distance-bottom:0;mso-position-horizontal:absolute;mso-position-horizontal-relative:text;mso-position-vertical:absolute;mso-position-vertical-relative:text" o:gfxdata="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" strokecolor="black [3213]" strokeweight=".5pt">
+              <v:shape w14:anchorId="4F93ED3C" id="Straight Arrow Connector 33" o:spid="_x0000_s1026" type="#_x0000_t32" style="position:absolute;margin-left:68.6pt;margin-top:337.9pt;width:223.55pt;height:4.85pt;z-index:251696128;visibility:visible;mso-wrap-style:square;mso-wrap-distance-left:9pt;mso-wrap-distance-top:0;mso-wrap-distance-right:9pt;mso-wrap-distance-bottom:0;mso-position-horizontal:absolute;mso-position-horizontal-relative:text;mso-position-vertical:absolute;mso-position-vertical-relative:text" o:gfxdata="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" strokecolor="black [3213]" strokeweight=".5pt">
                 <v:stroke endarrow="block" joinstyle="miter"/>
               </v:shape>
             </w:pict>
@@ -907,7 +998,7 @@
           </mc:Choice>
           <mc:Fallback>
             <w:pict>
-              <v:shape w14:anchorId="552E0D80" id="Straight Arrow Connector 32" o:spid="_x0000_s1026" type="#_x0000_t32" style="position:absolute;margin-left:67.9pt;margin-top:325.5pt;width:56.25pt;height:10.15pt;flip:y;z-index:251695104;visibility:visible;mso-wrap-style:square;mso-wrap-distance-left:9pt;mso-wrap-distance-top:0;mso-wrap-distance-right:9pt;mso-wrap-distance-bottom:0;mso-position-horizontal:absolute;mso-position-horizontal-relative:text;mso-position-vertical:absolute;mso-position-vertical-relative:text" o:gfxdata="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" strokecolor="black [3213]" strokeweight=".5pt">
+              <v:shape w14:anchorId="174A755C" id="Straight Arrow Connector 32" o:spid="_x0000_s1026" type="#_x0000_t32" style="position:absolute;margin-left:67.9pt;margin-top:325.5pt;width:56.25pt;height:10.15pt;flip:y;z-index:251695104;visibility:visible;mso-wrap-style:square;mso-wrap-distance-left:9pt;mso-wrap-distance-top:0;mso-wrap-distance-right:9pt;mso-wrap-distance-bottom:0;mso-position-horizontal:absolute;mso-position-horizontal-relative:text;mso-position-vertical:absolute;mso-position-vertical-relative:text" o:gfxdata="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" strokecolor="black [3213]" strokeweight=".5pt">
                 <v:stroke endarrow="block" joinstyle="miter"/>
               </v:shape>
             </w:pict>
@@ -991,7 +1082,7 @@
           </mc:Choice>
           <mc:Fallback>
             <w:pict>
-              <v:rect id="Rectangle 31" o:spid="_x0000_s1030" style="position:absolute;margin-left:45pt;margin-top:313.5pt;width:23.65pt;height:48.75pt;z-index:251694080;visibility:visible;mso-wrap-style:square;mso-wrap-distance-left:9pt;mso-wrap-distance-top:0;mso-wrap-distance-right:9pt;mso-wrap-distance-bottom:0;mso-position-horizontal:absolute;mso-position-horizontal-relative:text;mso-position-vertical:absolute;mso-position-vertical-relative:text;v-text-anchor:middle" o:gfxdata="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" fillcolor="#5b9bd5 [3204]" strokecolor="#1f4d78 [1604]" strokeweight="1pt">
+              <v:rect id="Rectangle 31" o:spid="_x0000_s1031" style="position:absolute;margin-left:45pt;margin-top:313.5pt;width:23.65pt;height:48.75pt;z-index:251694080;visibility:visible;mso-wrap-style:square;mso-wrap-distance-left:9pt;mso-wrap-distance-top:0;mso-wrap-distance-right:9pt;mso-wrap-distance-bottom:0;mso-position-horizontal:absolute;mso-position-horizontal-relative:text;mso-position-vertical:absolute;mso-position-vertical-relative:text;v-text-anchor:middle" o:gfxdata="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" fillcolor="#5b9bd5 [3204]" strokecolor="#1f4d78 [1604]" strokeweight="1pt">
                 <v:textbox>
                   <w:txbxContent>
                     <w:p>
@@ -1073,7 +1164,7 @@
           </mc:Choice>
           <mc:Fallback>
             <w:pict>
-              <v:shape w14:anchorId="153636B6" id="Straight Arrow Connector 30" o:spid="_x0000_s1026" type="#_x0000_t32" style="position:absolute;margin-left:82.15pt;margin-top:255.75pt;width:67.85pt;height:13.15pt;flip:y;z-index:251693056;visibility:visible;mso-wrap-style:square;mso-wrap-distance-left:9pt;mso-wrap-distance-top:0;mso-wrap-distance-right:9pt;mso-wrap-distance-bottom:0;mso-position-horizontal:absolute;mso-position-horizontal-relative:text;mso-position-vertical:absolute;mso-position-vertical-relative:text" o:gfxdata="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" strokecolor="black [3213]" strokeweight=".5pt">
+              <v:shape w14:anchorId="2D837AD7" id="Straight Arrow Connector 30" o:spid="_x0000_s1026" type="#_x0000_t32" style="position:absolute;margin-left:82.15pt;margin-top:255.75pt;width:67.85pt;height:13.15pt;flip:y;z-index:251693056;visibility:visible;mso-wrap-style:square;mso-wrap-distance-left:9pt;mso-wrap-distance-top:0;mso-wrap-distance-right:9pt;mso-wrap-distance-bottom:0;mso-position-horizontal:absolute;mso-position-horizontal-relative:text;mso-position-vertical:absolute;mso-position-vertical-relative:text" o:gfxdata="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" strokecolor="black [3213]" strokeweight=".5pt">
                 <v:stroke endarrow="block" joinstyle="miter"/>
               </v:shape>
             </w:pict>
@@ -1161,7 +1252,7 @@
           </mc:Choice>
           <mc:Fallback>
             <w:pict>
-              <v:shape id="Text Box 29" o:spid="_x0000_s1031" type="#_x0000_t202" style="position:absolute;margin-left:40.15pt;margin-top:244.9pt;width:39.35pt;height:46.85pt;z-index:251692032;visibility:visible;mso-wrap-style:square;mso-wrap-distance-left:9pt;mso-wrap-distance-top:0;mso-wrap-distance-right:9pt;mso-wrap-distance-bottom:0;mso-position-horizontal:absolute;mso-position-horizontal-relative:text;mso-position-vertical:absolute;mso-position-vertical-relative:text;v-text-anchor:top" o:gfxdata="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" fillcolor="white [3201]" strokeweight=".5pt">
+              <v:shape id="Text Box 29" o:spid="_x0000_s1032" type="#_x0000_t202" style="position:absolute;margin-left:40.15pt;margin-top:244.9pt;width:39.35pt;height:46.85pt;z-index:251692032;visibility:visible;mso-wrap-style:square;mso-wrap-distance-left:9pt;mso-wrap-distance-top:0;mso-wrap-distance-right:9pt;mso-wrap-distance-bottom:0;mso-position-horizontal:absolute;mso-position-horizontal-relative:text;mso-position-vertical:absolute;mso-position-vertical-relative:text;v-text-anchor:top" o:gfxdata="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" fillcolor="white [3201]" strokeweight=".5pt">
                 <v:textbox>
                   <w:txbxContent>
                     <w:p>
@@ -1241,7 +1332,7 @@
           </mc:Choice>
           <mc:Fallback>
             <w:pict>
-              <v:rect w14:anchorId="2EDBD8D3" id="Rectangle 28" o:spid="_x0000_s1026" style="position:absolute;margin-left:35.25pt;margin-top:235.9pt;width:51.4pt;height:139.85pt;z-index:251691008;visibility:visible;mso-wrap-style:square;mso-wrap-distance-left:9pt;mso-wrap-distance-top:0;mso-wrap-distance-right:9pt;mso-wrap-distance-bottom:0;mso-position-horizontal:absolute;mso-position-horizontal-relative:text;mso-position-vertical:absolute;mso-position-vertical-relative:text;v-text-anchor:middle" o:gfxdata="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" fillcolor="#5b9bd5 [3204]" strokecolor="#1f4d78 [1604]" strokeweight="1pt"/>
+              <v:rect w14:anchorId="02C6EB15" id="Rectangle 28" o:spid="_x0000_s1026" style="position:absolute;margin-left:35.25pt;margin-top:235.9pt;width:51.4pt;height:139.85pt;z-index:251691008;visibility:visible;mso-wrap-style:square;mso-wrap-distance-left:9pt;mso-wrap-distance-top:0;mso-wrap-distance-right:9pt;mso-wrap-distance-bottom:0;mso-position-horizontal:absolute;mso-position-horizontal-relative:text;mso-position-vertical:absolute;mso-position-vertical-relative:text;v-text-anchor:middle" o:gfxdata="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" fillcolor="#5b9bd5 [3204]" strokecolor="#1f4d78 [1604]" strokeweight="1pt"/>
             </w:pict>
           </mc:Fallback>
         </mc:AlternateContent>
@@ -1308,7 +1399,7 @@
           </mc:Choice>
           <mc:Fallback>
             <w:pict>
-              <v:shape w14:anchorId="6D4790DB" id="Straight Arrow Connector 27" o:spid="_x0000_s1026" type="#_x0000_t32" style="position:absolute;margin-left:232.15pt;margin-top:260.65pt;width:78.35pt;height:44.6pt;z-index:251689984;visibility:visible;mso-wrap-style:square;mso-wrap-distance-left:9pt;mso-wrap-distance-top:0;mso-wrap-distance-right:9pt;mso-wrap-distance-bottom:0;mso-position-horizontal:absolute;mso-position-horizontal-relative:text;mso-position-vertical:absolute;mso-position-vertical-relative:text" o:gfxdata="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" strokecolor="black [3213]" strokeweight=".5pt">
+              <v:shape w14:anchorId="122B0891" id="Straight Arrow Connector 27" o:spid="_x0000_s1026" type="#_x0000_t32" style="position:absolute;margin-left:232.15pt;margin-top:260.65pt;width:78.35pt;height:44.6pt;z-index:251689984;visibility:visible;mso-wrap-style:square;mso-wrap-distance-left:9pt;mso-wrap-distance-top:0;mso-wrap-distance-right:9pt;mso-wrap-distance-bottom:0;mso-position-horizontal:absolute;mso-position-horizontal-relative:text;mso-position-vertical:absolute;mso-position-vertical-relative:text" o:gfxdata="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" strokecolor="black [3213]" strokeweight=".5pt">
                 <v:stroke endarrow="block" joinstyle="miter"/>
               </v:shape>
             </w:pict>
@@ -1377,7 +1468,7 @@
           </mc:Choice>
           <mc:Fallback>
             <w:pict>
-              <v:shape w14:anchorId="5EF14C0D" id="Straight Arrow Connector 26" o:spid="_x0000_s1026" type="#_x0000_t32" style="position:absolute;margin-left:164.6pt;margin-top:259.9pt;width:.8pt;height:49.85pt;z-index:251688960;visibility:visible;mso-wrap-style:square;mso-wrap-distance-left:9pt;mso-wrap-distance-top:0;mso-wrap-distance-right:9pt;mso-wrap-distance-bottom:0;mso-position-horizontal:absolute;mso-position-horizontal-relative:text;mso-position-vertical:absolute;mso-position-vertical-relative:text" o:gfxdata="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" strokecolor="black [3213]" strokeweight=".5pt">
+              <v:shape w14:anchorId="3024BC56" id="Straight Arrow Connector 26" o:spid="_x0000_s1026" type="#_x0000_t32" style="position:absolute;margin-left:164.6pt;margin-top:259.9pt;width:.8pt;height:49.85pt;z-index:251688960;visibility:visible;mso-wrap-style:square;mso-wrap-distance-left:9pt;mso-wrap-distance-top:0;mso-wrap-distance-right:9pt;mso-wrap-distance-bottom:0;mso-position-horizontal:absolute;mso-position-horizontal-relative:text;mso-position-vertical:absolute;mso-position-vertical-relative:text" o:gfxdata="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" strokecolor="black [3213]" strokeweight=".5pt">
                 <v:stroke endarrow="block" joinstyle="miter"/>
               </v:shape>
             </w:pict>
@@ -1497,7 +1588,7 @@
           </mc:Choice>
           <mc:Fallback>
             <w:pict>
-              <v:oval w14:anchorId="5008DD52" id="Oval 25" o:spid="_x0000_s1032" style="position:absolute;margin-left:271.85pt;margin-top:273.75pt;width:113.6pt;height:98.25pt;z-index:251687936;visibility:visible;mso-wrap-style:square;mso-width-percent:0;mso-height-percent:0;mso-wrap-distance-left:9pt;mso-wrap-distance-top:0;mso-wrap-distance-right:9pt;mso-wrap-distance-bottom:0;mso-position-horizontal:absolute;mso-position-horizontal-relative:text;mso-position-vertical:absolute;mso-position-vertical-relative:text;mso-width-percent:0;mso-height-percent:0;mso-width-relative:margin;mso-height-relative:margin;v-text-anchor:middle" o:gfxdata="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" fillcolor="#5b9bd5 [3204]" strokecolor="#1f4d78 [1604]" strokeweight="1pt">
+              <v:oval w14:anchorId="5008DD52" id="Oval 25" o:spid="_x0000_s1033" style="position:absolute;margin-left:271.85pt;margin-top:273.75pt;width:113.6pt;height:98.25pt;z-index:251687936;visibility:visible;mso-wrap-style:square;mso-width-percent:0;mso-height-percent:0;mso-wrap-distance-left:9pt;mso-wrap-distance-top:0;mso-wrap-distance-right:9pt;mso-wrap-distance-bottom:0;mso-position-horizontal:absolute;mso-position-horizontal-relative:text;mso-position-vertical:absolute;mso-position-vertical-relative:text;mso-width-percent:0;mso-height-percent:0;mso-width-relative:margin;mso-height-relative:margin;v-text-anchor:middle" o:gfxdata="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" fillcolor="#5b9bd5 [3204]" strokecolor="#1f4d78 [1604]" strokeweight="1pt">
                 <v:stroke joinstyle="miter"/>
                 <v:textbox>
                   <w:txbxContent>
@@ -1653,7 +1744,7 @@
           </mc:Choice>
           <mc:Fallback>
             <w:pict>
-              <v:oval id="Oval 24" o:spid="_x0000_s1033" style="position:absolute;margin-left:127.15pt;margin-top:281.65pt;width:113.6pt;height:98.25pt;z-index:251685888;visibility:visible;mso-wrap-style:square;mso-width-percent:0;mso-height-percent:0;mso-wrap-distance-left:9pt;mso-wrap-distance-top:0;mso-wrap-distance-right:9pt;mso-wrap-distance-bottom:0;mso-position-horizontal:absolute;mso-position-horizontal-relative:text;mso-position-vertical:absolute;mso-position-vertical-relative:text;mso-width-percent:0;mso-height-percent:0;mso-width-relative:margin;mso-height-relative:margin;v-text-anchor:middle" o:gfxdata="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" fillcolor="#5b9bd5 [3204]" strokecolor="#1f4d78 [1604]" strokeweight="1pt">
+              <v:oval id="Oval 24" o:spid="_x0000_s1034" style="position:absolute;margin-left:127.15pt;margin-top:281.65pt;width:113.6pt;height:98.25pt;z-index:251685888;visibility:visible;mso-wrap-style:square;mso-width-percent:0;mso-height-percent:0;mso-wrap-distance-left:9pt;mso-wrap-distance-top:0;mso-wrap-distance-right:9pt;mso-wrap-distance-bottom:0;mso-position-horizontal:absolute;mso-position-horizontal-relative:text;mso-position-vertical:absolute;mso-position-vertical-relative:text;mso-width-percent:0;mso-height-percent:0;mso-width-relative:margin;mso-height-relative:margin;v-text-anchor:middle" o:gfxdata="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" fillcolor="#5b9bd5 [3204]" strokecolor="#1f4d78 [1604]" strokeweight="1pt">
                 <v:stroke joinstyle="miter"/>
                 <v:textbox>
                   <w:txbxContent>
@@ -1771,7 +1862,7 @@
           </mc:Choice>
           <mc:Fallback>
             <w:pict>
-              <v:shape id="Text Box 23" o:spid="_x0000_s1034" type="#_x0000_t202" style="position:absolute;margin-left:211.9pt;margin-top:252.75pt;width:33pt;height:13.5pt;z-index:251684864;visibility:visible;mso-wrap-style:square;mso-wrap-distance-left:9pt;mso-wrap-distance-top:0;mso-wrap-distance-right:9pt;mso-wrap-distance-bottom:0;mso-position-horizontal:absolute;mso-position-horizontal-relative:text;mso-position-vertical:absolute;mso-position-vertical-relative:text;v-text-anchor:top" o:gfxdata="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" fillcolor="white [3201]" strokeweight=".5pt">
+              <v:shape id="Text Box 23" o:spid="_x0000_s1035" type="#_x0000_t202" style="position:absolute;margin-left:211.9pt;margin-top:252.75pt;width:33pt;height:13.5pt;z-index:251684864;visibility:visible;mso-wrap-style:square;mso-wrap-distance-left:9pt;mso-wrap-distance-top:0;mso-wrap-distance-right:9pt;mso-wrap-distance-bottom:0;mso-position-horizontal:absolute;mso-position-horizontal-relative:text;mso-position-vertical:absolute;mso-position-vertical-relative:text;v-text-anchor:top" o:gfxdata="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" fillcolor="white [3201]" strokeweight=".5pt">
                 <v:textbox>
                   <w:txbxContent>
                     <w:p/>
@@ -1857,7 +1948,7 @@
           </mc:Choice>
           <mc:Fallback>
             <w:pict>
-              <v:shape id="Text Box 22" o:spid="_x0000_s1035" type="#_x0000_t202" style="position:absolute;margin-left:159pt;margin-top:250.5pt;width:28.15pt;height:15.75pt;z-index:251683840;visibility:visible;mso-wrap-style:square;mso-wrap-distance-left:9pt;mso-wrap-distance-top:0;mso-wrap-distance-right:9pt;mso-wrap-distance-bottom:0;mso-position-horizontal:absolute;mso-position-horizontal-relative:text;mso-position-vertical:absolute;mso-position-vertical-relative:text;v-text-anchor:top" o:gfxdata="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" fillcolor="white [3201]" strokeweight=".5pt">
+              <v:shape id="Text Box 22" o:spid="_x0000_s1036" type="#_x0000_t202" style="position:absolute;margin-left:159pt;margin-top:250.5pt;width:28.15pt;height:15.75pt;z-index:251683840;visibility:visible;mso-wrap-style:square;mso-wrap-distance-left:9pt;mso-wrap-distance-top:0;mso-wrap-distance-right:9pt;mso-wrap-distance-bottom:0;mso-position-horizontal:absolute;mso-position-horizontal-relative:text;mso-position-vertical:absolute;mso-position-vertical-relative:text;v-text-anchor:top" o:gfxdata="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" fillcolor="white [3201]" strokeweight=".5pt">
                 <v:textbox>
                   <w:txbxContent>
                     <w:p/>
@@ -1931,7 +2022,7 @@
           </mc:Choice>
           <mc:Fallback>
             <w:pict>
-              <v:rect w14:anchorId="03ACA181" id="Rectangle 21" o:spid="_x0000_s1026" style="position:absolute;margin-left:151.5pt;margin-top:244.9pt;width:104.25pt;height:25.1pt;z-index:251682816;visibility:visible;mso-wrap-style:square;mso-wrap-distance-left:9pt;mso-wrap-distance-top:0;mso-wrap-distance-right:9pt;mso-wrap-distance-bottom:0;mso-position-horizontal:absolute;mso-position-horizontal-relative:text;mso-position-vertical:absolute;mso-position-vertical-relative:text;v-text-anchor:middle" o:gfxdata="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" fillcolor="#5b9bd5 [3204]" strokecolor="#1f4d78 [1604]" strokeweight="1pt"/>
+              <v:rect w14:anchorId="0966252F" id="Rectangle 21" o:spid="_x0000_s1026" style="position:absolute;margin-left:151.5pt;margin-top:244.9pt;width:104.25pt;height:25.1pt;z-index:251682816;visibility:visible;mso-wrap-style:square;mso-wrap-distance-left:9pt;mso-wrap-distance-top:0;mso-wrap-distance-right:9pt;mso-wrap-distance-bottom:0;mso-position-horizontal:absolute;mso-position-horizontal-relative:text;mso-position-vertical:absolute;mso-position-vertical-relative:text;v-text-anchor:middle" o:gfxdata="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" fillcolor="#5b9bd5 [3204]" strokecolor="#1f4d78 [1604]" strokeweight="1pt"/>
             </w:pict>
           </mc:Fallback>
         </mc:AlternateContent>
@@ -1999,7 +2090,7 @@
           </mc:Choice>
           <mc:Fallback>
             <w:pict>
-              <v:rect w14:anchorId="2EAF04C0" id="Rectangle 20" o:spid="_x0000_s1026" style="position:absolute;margin-left:115.5pt;margin-top:233.25pt;width:313.5pt;height:149.25pt;z-index:251681792;visibility:visible;mso-wrap-style:square;mso-wrap-distance-left:9pt;mso-wrap-distance-top:0;mso-wrap-distance-right:9pt;mso-wrap-distance-bottom:0;mso-position-horizontal:absolute;mso-position-horizontal-relative:text;mso-position-vertical:absolute;mso-position-vertical-relative:text;v-text-anchor:middle" o:gfxdata="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" fillcolor="#5b9bd5 [3204]" strokecolor="#1f4d78 [1604]" strokeweight="1pt"/>
+              <v:rect w14:anchorId="15AD778D" id="Rectangle 20" o:spid="_x0000_s1026" style="position:absolute;margin-left:115.5pt;margin-top:233.25pt;width:313.5pt;height:149.25pt;z-index:251681792;visibility:visible;mso-wrap-style:square;mso-wrap-distance-left:9pt;mso-wrap-distance-top:0;mso-wrap-distance-right:9pt;mso-wrap-distance-bottom:0;mso-position-horizontal:absolute;mso-position-horizontal-relative:text;mso-position-vertical:absolute;mso-position-vertical-relative:text;v-text-anchor:middle" o:gfxdata="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" fillcolor="#5b9bd5 [3204]" strokecolor="#1f4d78 [1604]" strokeweight="1pt"/>
             </w:pict>
           </mc:Fallback>
         </mc:AlternateContent>
@@ -2067,7 +2158,7 @@
           </mc:Choice>
           <mc:Fallback>
             <w:pict>
-              <v:roundrect w14:anchorId="336D100A" id="Rounded Rectangle 19" o:spid="_x0000_s1026" style="position:absolute;margin-left:14.25pt;margin-top:3in;width:442.5pt;height:206.65pt;z-index:251680768;visibility:visible;mso-wrap-style:square;mso-wrap-distance-left:9pt;mso-wrap-distance-top:0;mso-wrap-distance-right:9pt;mso-wrap-distance-bottom:0;mso-position-horizontal:absolute;mso-position-horizontal-relative:text;mso-position-vertical:absolute;mso-position-vertical-relative:text;v-text-anchor:middle" arcsize="10923f" o:gfxdata="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" fillcolor="#5b9bd5 [3204]" strokecolor="#1f4d78 [1604]" strokeweight="1pt">
+              <v:roundrect w14:anchorId="1A39D33F" id="Rounded Rectangle 19" o:spid="_x0000_s1026" style="position:absolute;margin-left:14.25pt;margin-top:3in;width:442.5pt;height:206.65pt;z-index:251680768;visibility:visible;mso-wrap-style:square;mso-wrap-distance-left:9pt;mso-wrap-distance-top:0;mso-wrap-distance-right:9pt;mso-wrap-distance-bottom:0;mso-position-horizontal:absolute;mso-position-horizontal-relative:text;mso-position-vertical:absolute;mso-position-vertical-relative:text;v-text-anchor:middle" arcsize="10923f" o:gfxdata="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" fillcolor="#5b9bd5 [3204]" strokecolor="#1f4d78 [1604]" strokeweight="1pt">
                 <v:stroke joinstyle="miter"/>
               </v:roundrect>
             </w:pict>
@@ -2142,7 +2233,7 @@
           </mc:Choice>
           <mc:Fallback>
             <w:pict>
-              <v:shape w14:anchorId="576FD475" id="Straight Arrow Connector 18" o:spid="_x0000_s1026" type="#_x0000_t32" style="position:absolute;margin-left:65.25pt;margin-top:73.85pt;width:101.25pt;height:11.2pt;flip:y;z-index:251679744;visibility:visible;mso-wrap-style:square;mso-width-percent:0;mso-height-percent:0;mso-wrap-distance-left:9pt;mso-wrap-distance-top:0;mso-wrap-distance-right:9pt;mso-wrap-distance-bottom:0;mso-position-horizontal:absolute;mso-position-horizontal-relative:text;mso-position-vertical:absolute;mso-position-vertical-relative:text;mso-width-percent:0;mso-height-percent:0;mso-width-relative:margin;mso-height-relative:margin" o:gfxdata="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" strokecolor="black [3213]" strokeweight=".5pt">
+              <v:shape w14:anchorId="6B5E2C0B" id="Straight Arrow Connector 18" o:spid="_x0000_s1026" type="#_x0000_t32" style="position:absolute;margin-left:65.25pt;margin-top:73.85pt;width:101.25pt;height:11.2pt;flip:y;z-index:251679744;visibility:visible;mso-wrap-style:square;mso-width-percent:0;mso-height-percent:0;mso-wrap-distance-left:9pt;mso-wrap-distance-top:0;mso-wrap-distance-right:9pt;mso-wrap-distance-bottom:0;mso-position-horizontal:absolute;mso-position-horizontal-relative:text;mso-position-vertical:absolute;mso-position-vertical-relative:text;mso-width-percent:0;mso-height-percent:0;mso-width-relative:margin;mso-height-relative:margin" o:gfxdata="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" strokecolor="black [3213]" strokeweight=".5pt">
                 <v:stroke endarrow="block" joinstyle="miter"/>
               </v:shape>
             </w:pict>
@@ -2217,7 +2308,7 @@
           </mc:Choice>
           <mc:Fallback>
             <w:pict>
-              <v:shape w14:anchorId="7BF99000" id="Straight Arrow Connector 17" o:spid="_x0000_s1026" type="#_x0000_t32" style="position:absolute;margin-left:67.1pt;margin-top:10.45pt;width:97.45pt;height:73.85pt;flip:y;z-index:251677696;visibility:visible;mso-wrap-style:square;mso-width-percent:0;mso-height-percent:0;mso-wrap-distance-left:9pt;mso-wrap-distance-top:0;mso-wrap-distance-right:9pt;mso-wrap-distance-bottom:0;mso-position-horizontal:absolute;mso-position-horizontal-relative:text;mso-position-vertical:absolute;mso-position-vertical-relative:text;mso-width-percent:0;mso-height-percent:0;mso-width-relative:margin;mso-height-relative:margin" o:gfxdata="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" strokecolor="black [3213]" strokeweight=".5pt">
+              <v:shape w14:anchorId="27155337" id="Straight Arrow Connector 17" o:spid="_x0000_s1026" type="#_x0000_t32" style="position:absolute;margin-left:67.1pt;margin-top:10.45pt;width:97.45pt;height:73.85pt;flip:y;z-index:251677696;visibility:visible;mso-wrap-style:square;mso-width-percent:0;mso-height-percent:0;mso-wrap-distance-left:9pt;mso-wrap-distance-top:0;mso-wrap-distance-right:9pt;mso-wrap-distance-bottom:0;mso-position-horizontal:absolute;mso-position-horizontal-relative:text;mso-position-vertical:absolute;mso-position-vertical-relative:text;mso-width-percent:0;mso-height-percent:0;mso-width-relative:margin;mso-height-relative:margin" o:gfxdata="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" strokecolor="black [3213]" strokeweight=".5pt">
                 <v:stroke endarrow="block" joinstyle="miter"/>
               </v:shape>
             </w:pict>
@@ -2319,7 +2410,7 @@
           </mc:Choice>
           <mc:Fallback>
             <w:pict>
-              <v:shape w14:anchorId="1B9960F7" id="Text Box 16" o:spid="_x0000_s1036" type="#_x0000_t202" style="position:absolute;margin-left:22.9pt;margin-top:80.25pt;width:53.6pt;height:49.5pt;z-index:251675648;visibility:visible;mso-wrap-style:square;mso-height-percent:0;mso-wrap-distance-left:9pt;mso-wrap-distance-top:0;mso-wrap-distance-right:9pt;mso-wrap-distance-bottom:0;mso-position-horizontal:absolute;mso-position-horizontal-relative:text;mso-position-vertical:absolute;mso-position-vertical-relative:text;mso-height-percent:0;mso-height-relative:margin;v-text-anchor:top" o:gfxdata="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" fillcolor="white [3201]" strokeweight=".5pt">
+              <v:shape w14:anchorId="1B9960F7" id="Text Box 16" o:spid="_x0000_s1037" type="#_x0000_t202" style="position:absolute;margin-left:22.9pt;margin-top:80.25pt;width:53.6pt;height:49.5pt;z-index:251675648;visibility:visible;mso-wrap-style:square;mso-height-percent:0;mso-wrap-distance-left:9pt;mso-wrap-distance-top:0;mso-wrap-distance-right:9pt;mso-wrap-distance-bottom:0;mso-position-horizontal:absolute;mso-position-horizontal-relative:text;mso-position-vertical:absolute;mso-position-vertical-relative:text;mso-height-percent:0;mso-height-relative:margin;v-text-anchor:top" o:gfxdata="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" fillcolor="white [3201]" strokeweight=".5pt">
                 <v:textbox>
                   <w:txbxContent>
                     <w:p>
@@ -2415,7 +2506,7 @@
           </mc:Choice>
           <mc:Fallback>
             <w:pict>
-              <v:rect w14:anchorId="67821A82" id="Rectangle 2" o:spid="_x0000_s1026" style="position:absolute;margin-left:117.75pt;margin-top:-17.25pt;width:315.75pt;height:184.5pt;z-index:251660288;visibility:visible;mso-wrap-style:square;mso-wrap-distance-left:9pt;mso-wrap-distance-top:0;mso-wrap-distance-right:9pt;mso-wrap-distance-bottom:0;mso-position-horizontal:absolute;mso-position-horizontal-relative:text;mso-position-vertical:absolute;mso-position-vertical-relative:text;v-text-anchor:middle" o:gfxdata="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" fillcolor="#d8d8d8 [2732]" strokecolor="#1f4d78 [1604]" strokeweight="1pt"/>
+              <v:rect w14:anchorId="2155E902" id="Rectangle 2" o:spid="_x0000_s1026" style="position:absolute;margin-left:117.75pt;margin-top:-17.25pt;width:315.75pt;height:184.5pt;z-index:251660288;visibility:visible;mso-wrap-style:square;mso-wrap-distance-left:9pt;mso-wrap-distance-top:0;mso-wrap-distance-right:9pt;mso-wrap-distance-bottom:0;mso-position-horizontal:absolute;mso-position-horizontal-relative:text;mso-position-vertical:absolute;mso-position-vertical-relative:text;v-text-anchor:middle" o:gfxdata="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" fillcolor="#d8d8d8 [2732]" strokecolor="#1f4d78 [1604]" strokeweight="1pt"/>
             </w:pict>
           </mc:Fallback>
         </mc:AlternateContent>
@@ -2516,7 +2607,7 @@
           </mc:Choice>
           <mc:Fallback>
             <w:pict>
-              <v:shape id="Text Box 11" o:spid="_x0000_s1037" type="#_x0000_t202" style="position:absolute;margin-left:20.25pt;margin-top:2.25pt;width:53.6pt;height:49.5pt;z-index:251669504;visibility:visible;mso-wrap-style:square;mso-height-percent:0;mso-wrap-distance-left:9pt;mso-wrap-distance-top:0;mso-wrap-distance-right:9pt;mso-wrap-distance-bottom:0;mso-position-horizontal:absolute;mso-position-horizontal-relative:text;mso-position-vertical:absolute;mso-position-vertical-relative:text;mso-height-percent:0;mso-height-relative:margin;v-text-anchor:top" o:gfxdata="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" fillcolor="white [3201]" strokeweight=".5pt">
+              <v:shape id="Text Box 11" o:spid="_x0000_s1038" type="#_x0000_t202" style="position:absolute;margin-left:20.25pt;margin-top:2.25pt;width:53.6pt;height:49.5pt;z-index:251669504;visibility:visible;mso-wrap-style:square;mso-height-percent:0;mso-wrap-distance-left:9pt;mso-wrap-distance-top:0;mso-wrap-distance-right:9pt;mso-wrap-distance-bottom:0;mso-position-horizontal:absolute;mso-position-horizontal-relative:text;mso-position-vertical:absolute;mso-position-vertical-relative:text;mso-height-percent:0;mso-height-relative:margin;v-text-anchor:top" o:gfxdata="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" fillcolor="white [3201]" strokeweight=".5pt">
                 <v:textbox>
                   <w:txbxContent>
                     <w:p>
@@ -2620,7 +2711,7 @@
           </mc:Choice>
           <mc:Fallback>
             <w:pict>
-              <v:rect w14:anchorId="562AF682" id="Rectangle 14" o:spid="_x0000_s1038" style="position:absolute;margin-left:263.25pt;margin-top:64.85pt;width:53.6pt;height:18pt;z-index:251673600;visibility:visible;mso-wrap-style:square;mso-wrap-distance-left:9pt;mso-wrap-distance-top:0;mso-wrap-distance-right:9pt;mso-wrap-distance-bottom:0;mso-position-horizontal:absolute;mso-position-horizontal-relative:text;mso-position-vertical:absolute;mso-position-vertical-relative:text;v-text-anchor:middle" o:gfxdata="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" fillcolor="#5b9bd5 [3204]" strokecolor="#1f4d78 [1604]" strokeweight="1pt">
+              <v:rect w14:anchorId="562AF682" id="Rectangle 14" o:spid="_x0000_s1039" style="position:absolute;margin-left:263.25pt;margin-top:64.85pt;width:53.6pt;height:18pt;z-index:251673600;visibility:visible;mso-wrap-style:square;mso-wrap-distance-left:9pt;mso-wrap-distance-top:0;mso-wrap-distance-right:9pt;mso-wrap-distance-bottom:0;mso-position-horizontal:absolute;mso-position-horizontal-relative:text;mso-position-vertical:absolute;mso-position-vertical-relative:text;v-text-anchor:middle" o:gfxdata="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" fillcolor="#5b9bd5 [3204]" strokecolor="#1f4d78 [1604]" strokeweight="1pt">
                 <v:textbox>
                   <w:txbxContent>
                     <w:p>
@@ -2713,7 +2804,7 @@
           </mc:Choice>
           <mc:Fallback>
             <w:pict>
-              <v:rect id="Rectangle 13" o:spid="_x0000_s1039" style="position:absolute;margin-left:257.65pt;margin-top:13.5pt;width:53.6pt;height:18pt;z-index:251671552;visibility:visible;mso-wrap-style:square;mso-wrap-distance-left:9pt;mso-wrap-distance-top:0;mso-wrap-distance-right:9pt;mso-wrap-distance-bottom:0;mso-position-horizontal:absolute;mso-position-horizontal-relative:text;mso-position-vertical:absolute;mso-position-vertical-relative:text;v-text-anchor:middle" o:gfxdata="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" fillcolor="#5b9bd5 [3204]" strokecolor="#1f4d78 [1604]" strokeweight="1pt">
+              <v:rect id="Rectangle 13" o:spid="_x0000_s1040" style="position:absolute;margin-left:257.65pt;margin-top:13.5pt;width:53.6pt;height:18pt;z-index:251671552;visibility:visible;mso-wrap-style:square;mso-wrap-distance-left:9pt;mso-wrap-distance-top:0;mso-wrap-distance-right:9pt;mso-wrap-distance-bottom:0;mso-position-horizontal:absolute;mso-position-horizontal-relative:text;mso-position-vertical:absolute;mso-position-vertical-relative:text;v-text-anchor:middle" o:gfxdata="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" fillcolor="#5b9bd5 [3204]" strokecolor="#1f4d78 [1604]" strokeweight="1pt">
                 <v:textbox>
                   <w:txbxContent>
                     <w:p>
@@ -2793,7 +2884,7 @@
           </mc:Choice>
           <mc:Fallback>
             <w:pict>
-              <v:shape w14:anchorId="68841F65" id="Straight Arrow Connector 12" o:spid="_x0000_s1026" type="#_x0000_t32" style="position:absolute;margin-left:74.25pt;margin-top:4.9pt;width:88.15pt;height:10.85pt;flip:y;z-index:251670528;visibility:visible;mso-wrap-style:square;mso-wrap-distance-left:9pt;mso-wrap-distance-top:0;mso-wrap-distance-right:9pt;mso-wrap-distance-bottom:0;mso-position-horizontal:absolute;mso-position-horizontal-relative:text;mso-position-vertical:absolute;mso-position-vertical-relative:text" o:gfxdata="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" strokecolor="black [3213]" strokeweight=".5pt">
+              <v:shape w14:anchorId="22C5D9C9" id="Straight Arrow Connector 12" o:spid="_x0000_s1026" type="#_x0000_t32" style="position:absolute;margin-left:74.25pt;margin-top:4.9pt;width:88.15pt;height:10.85pt;flip:y;z-index:251670528;visibility:visible;mso-wrap-style:square;mso-wrap-distance-left:9pt;mso-wrap-distance-top:0;mso-wrap-distance-right:9pt;mso-wrap-distance-bottom:0;mso-position-horizontal:absolute;mso-position-horizontal-relative:text;mso-position-vertical:absolute;mso-position-vertical-relative:text" o:gfxdata="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" strokecolor="black [3213]" strokeweight=".5pt">
                 <v:stroke endarrow="block" joinstyle="miter"/>
               </v:shape>
             </w:pict>
@@ -2868,7 +2959,7 @@
           </mc:Choice>
           <mc:Fallback>
             <w:pict>
-              <v:rect w14:anchorId="2ED51461" id="Rectangle 10" o:spid="_x0000_s1026" style="position:absolute;margin-left:15.4pt;margin-top:-8.25pt;width:1in;height:177.75pt;z-index:251668480;visibility:visible;mso-wrap-style:square;mso-wrap-distance-left:9pt;mso-wrap-distance-top:0;mso-wrap-distance-right:9pt;mso-wrap-distance-bottom:0;mso-position-horizontal:absolute;mso-position-horizontal-relative:text;mso-position-vertical:absolute;mso-position-vertical-relative:text;v-text-anchor:middle" o:gfxdata="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" fillcolor="#d8d8d8 [2732]" strokecolor="#1f4d78 [1604]" strokeweight="1pt"/>
+              <v:rect w14:anchorId="3DB1199F" id="Rectangle 10" o:spid="_x0000_s1026" style="position:absolute;margin-left:15.4pt;margin-top:-8.25pt;width:1in;height:177.75pt;z-index:251668480;visibility:visible;mso-wrap-style:square;mso-wrap-distance-left:9pt;mso-wrap-distance-top:0;mso-wrap-distance-right:9pt;mso-wrap-distance-bottom:0;mso-position-horizontal:absolute;mso-position-horizontal-relative:text;mso-position-vertical:absolute;mso-position-vertical-relative:text;v-text-anchor:middle" o:gfxdata="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" fillcolor="#d8d8d8 [2732]" strokecolor="#1f4d78 [1604]" strokeweight="1pt"/>
             </w:pict>
           </mc:Fallback>
         </mc:AlternateContent>
@@ -2934,7 +3025,7 @@
           </mc:Choice>
           <mc:Fallback>
             <w:pict>
-              <v:line w14:anchorId="0FD4D565" id="Straight Connector 9" o:spid="_x0000_s1026" style="position:absolute;flip:y;z-index:251667456;visibility:visible;mso-wrap-style:square;mso-wrap-distance-left:9pt;mso-wrap-distance-top:0;mso-wrap-distance-right:9pt;mso-wrap-distance-bottom:0;mso-position-horizontal:absolute;mso-position-horizontal-relative:text;mso-position-vertical:absolute;mso-position-vertical-relative:text" from="154.85pt,50.65pt" to="251.95pt,51pt" o:gfxdata="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" strokecolor="black [3213]" strokeweight=".5pt">
+              <v:line w14:anchorId="73842BA7" id="Straight Connector 9" o:spid="_x0000_s1026" style="position:absolute;flip:y;z-index:251667456;visibility:visible;mso-wrap-style:square;mso-wrap-distance-left:9pt;mso-wrap-distance-top:0;mso-wrap-distance-right:9pt;mso-wrap-distance-bottom:0;mso-position-horizontal:absolute;mso-position-horizontal-relative:text;mso-position-vertical:absolute;mso-position-vertical-relative:text" from="154.85pt,50.65pt" to="251.95pt,51pt" o:gfxdata="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" strokecolor="black [3213]" strokeweight=".5pt">
                 <v:stroke joinstyle="miter"/>
               </v:line>
             </w:pict>
@@ -3007,7 +3098,7 @@
           </mc:Choice>
           <mc:Fallback>
             <w:pict>
-              <v:shapetype w14:anchorId="75FFF227" id="_x0000_t88" coordsize="21600,21600" o:spt="88" adj="1800,10800" path="m,qx10800@0l10800@2qy21600@11,10800@3l10800@1qy,21600e" filled="f">
+              <v:shapetype w14:anchorId="72208249" id="_x0000_t88" coordsize="21600,21600" o:spt="88" adj="1800,10800" path="m,qx10800@0l10800@2qy21600@11,10800@3l10800@1qy,21600e" filled="f">
                 <v:formulas>
                   <v:f eqn="val #0"/>
                   <v:f eqn="sum 21600 0 #0"/>
@@ -3101,7 +3192,7 @@
           </mc:Choice>
           <mc:Fallback>
             <w:pict>
-              <v:shape w14:anchorId="5CAB5152" id="Right Brace 7" o:spid="_x0000_s1026" type="#_x0000_t88" style="position:absolute;margin-left:233.25pt;margin-top:3.4pt;width:9.75pt;height:39.35pt;z-index:251665408;visibility:visible;mso-wrap-style:square;mso-wrap-distance-left:9pt;mso-wrap-distance-top:0;mso-wrap-distance-right:9pt;mso-wrap-distance-bottom:0;mso-position-horizontal:absolute;mso-position-horizontal-relative:text;mso-position-vertical:absolute;mso-position-vertical-relative:text;v-text-anchor:middle" o:gfxdata="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" adj="446" strokecolor="black [3213]" strokeweight=".5pt">
+              <v:shape w14:anchorId="679B49C3" id="Right Brace 7" o:spid="_x0000_s1026" type="#_x0000_t88" style="position:absolute;margin-left:233.25pt;margin-top:3.4pt;width:9.75pt;height:39.35pt;z-index:251665408;visibility:visible;mso-wrap-style:square;mso-wrap-distance-left:9pt;mso-wrap-distance-top:0;mso-wrap-distance-right:9pt;mso-wrap-distance-bottom:0;mso-position-horizontal:absolute;mso-position-horizontal-relative:text;mso-position-vertical:absolute;mso-position-vertical-relative:text;v-text-anchor:middle" o:gfxdata="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" adj="446" strokecolor="black [3213]" strokeweight=".5pt">
                 <v:stroke joinstyle="miter"/>
               </v:shape>
             </w:pict>
@@ -3169,7 +3260,12 @@
                           <w:p>
                             <w:proofErr w:type="gramStart"/>
                             <w:r>
-                              <w:t>data</w:t>
+                              <w:t>d</w:t>
+                            </w:r>
+                            <w:bookmarkStart w:id="0" w:name="_GoBack"/>
+                            <w:bookmarkEnd w:id="0"/>
+                            <w:r>
+                              <w:t>ata</w:t>
                             </w:r>
                             <w:proofErr w:type="gramEnd"/>
                           </w:p>
@@ -3192,13 +3288,18 @@
           </mc:Choice>
           <mc:Fallback>
             <w:pict>
-              <v:shape id="Text Box 4" o:spid="_x0000_s1040" type="#_x0000_t202" style="position:absolute;margin-left:173.25pt;margin-top:2.65pt;width:45pt;height:19.1pt;z-index:251662336;visibility:visible;mso-wrap-style:square;mso-height-percent:0;mso-wrap-distance-left:9pt;mso-wrap-distance-top:0;mso-wrap-distance-right:9pt;mso-wrap-distance-bottom:0;mso-position-horizontal:absolute;mso-position-horizontal-relative:text;mso-position-vertical:absolute;mso-position-vertical-relative:text;mso-height-percent:0;mso-height-relative:margin;v-text-anchor:top" o:gfxdata="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" fillcolor="white [3201]" strokeweight=".5pt">
+              <v:shape id="Text Box 4" o:spid="_x0000_s1041" type="#_x0000_t202" style="position:absolute;margin-left:173.25pt;margin-top:2.65pt;width:45pt;height:19.1pt;z-index:251662336;visibility:visible;mso-wrap-style:square;mso-height-percent:0;mso-wrap-distance-left:9pt;mso-wrap-distance-top:0;mso-wrap-distance-right:9pt;mso-wrap-distance-bottom:0;mso-position-horizontal:absolute;mso-position-horizontal-relative:text;mso-position-vertical:absolute;mso-position-vertical-relative:text;mso-height-percent:0;mso-height-relative:margin;v-text-anchor:top" o:gfxdata="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" fillcolor="white [3201]" strokeweight=".5pt">
                 <v:textbox>
                   <w:txbxContent>
                     <w:p>
                       <w:proofErr w:type="gramStart"/>
                       <w:r>
-                        <w:t>data</w:t>
+                        <w:t>d</w:t>
+                      </w:r>
+                      <w:bookmarkStart w:id="1" w:name="_GoBack"/>
+                      <w:bookmarkEnd w:id="1"/>
+                      <w:r>
+                        <w:t>ata</w:t>
                       </w:r>
                       <w:proofErr w:type="gramEnd"/>
                     </w:p>
@@ -3295,7 +3396,7 @@
           </mc:Choice>
           <mc:Fallback>
             <w:pict>
-              <v:shape id="Text Box 5" o:spid="_x0000_s1041" type="#_x0000_t202" style="position:absolute;margin-left:166.5pt;margin-top:27pt;width:60.75pt;height:18pt;z-index:251663360;visibility:visible;mso-wrap-style:square;mso-width-percent:0;mso-wrap-distance-left:9pt;mso-wrap-distance-top:0;mso-wrap-distance-right:9pt;mso-wrap-distance-bottom:0;mso-position-horizontal:absolute;mso-position-horizontal-relative:text;mso-position-vertical:absolute;mso-position-vertical-relative:text;mso-width-percent:0;mso-width-relative:margin;v-text-anchor:top" o:gfxdata="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" fillcolor="white [3201]" strokeweight=".5pt">
+              <v:shape id="Text Box 5" o:spid="_x0000_s1042" type="#_x0000_t202" style="position:absolute;margin-left:166.5pt;margin-top:27pt;width:60.75pt;height:18pt;z-index:251663360;visibility:visible;mso-wrap-style:square;mso-width-percent:0;mso-wrap-distance-left:9pt;mso-wrap-distance-top:0;mso-wrap-distance-right:9pt;mso-wrap-distance-bottom:0;mso-position-horizontal:absolute;mso-position-horizontal-relative:text;mso-position-vertical:absolute;mso-position-vertical-relative:text;mso-width-percent:0;mso-width-relative:margin;v-text-anchor:top" o:gfxdata="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" fillcolor="white [3201]" strokeweight=".5pt">
                 <v:textbox>
                   <w:txbxContent>
                     <w:p>
@@ -3397,7 +3498,7 @@
           </mc:Choice>
           <mc:Fallback>
             <w:pict>
-              <v:shape id="Text Box 6" o:spid="_x0000_s1042" type="#_x0000_t202" style="position:absolute;margin-left:174pt;margin-top:55.9pt;width:45.4pt;height:21pt;z-index:251664384;visibility:visible;mso-wrap-style:square;mso-wrap-distance-left:9pt;mso-wrap-distance-top:0;mso-wrap-distance-right:9pt;mso-wrap-distance-bottom:0;mso-position-horizontal:absolute;mso-position-horizontal-relative:text;mso-position-vertical:absolute;mso-position-vertical-relative:text;v-text-anchor:top" o:gfxdata="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" fillcolor="white [3201]" strokeweight=".5pt">
+              <v:shape id="Text Box 6" o:spid="_x0000_s1043" type="#_x0000_t202" style="position:absolute;margin-left:174pt;margin-top:55.9pt;width:45.4pt;height:21pt;z-index:251664384;visibility:visible;mso-wrap-style:square;mso-wrap-distance-left:9pt;mso-wrap-distance-top:0;mso-wrap-distance-right:9pt;mso-wrap-distance-bottom:0;mso-position-horizontal:absolute;mso-position-horizontal-relative:text;mso-position-vertical:absolute;mso-position-vertical-relative:text;v-text-anchor:top" o:gfxdata="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" fillcolor="white [3201]" strokeweight=".5pt">
                 <v:textbox>
                   <w:txbxContent>
                     <w:p>
@@ -3485,7 +3586,7 @@
           </mc:Choice>
           <mc:Fallback>
             <w:pict>
-              <v:roundrect w14:anchorId="50BA6C09" id="Rounded Rectangle 3" o:spid="_x0000_s1026" style="position:absolute;margin-left:165.4pt;margin-top:-1.5pt;width:58.5pt;height:102pt;z-index:251661312;visibility:visible;mso-wrap-style:square;mso-width-percent:0;mso-height-percent:0;mso-wrap-distance-left:9pt;mso-wrap-distance-top:0;mso-wrap-distance-right:9pt;mso-wrap-distance-bottom:0;mso-position-horizontal:absolute;mso-position-horizontal-relative:text;mso-position-vertical:absolute;mso-position-vertical-relative:text;mso-width-percent:0;mso-height-percent:0;mso-width-relative:margin;mso-height-relative:margin;v-text-anchor:middle" arcsize="10923f" o:gfxdata="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" fillcolor="#5b9bd5 [3204]" strokecolor="#1f4d78 [1604]" strokeweight="1pt">
+              <v:roundrect w14:anchorId="24CE70EA" id="Rounded Rectangle 3" o:spid="_x0000_s1026" style="position:absolute;margin-left:165.4pt;margin-top:-1.5pt;width:58.5pt;height:102pt;z-index:251661312;visibility:visible;mso-wrap-style:square;mso-width-percent:0;mso-height-percent:0;mso-wrap-distance-left:9pt;mso-wrap-distance-top:0;mso-wrap-distance-right:9pt;mso-wrap-distance-bottom:0;mso-position-horizontal:absolute;mso-position-horizontal-relative:text;mso-position-vertical:absolute;mso-position-vertical-relative:text;mso-width-percent:0;mso-height-percent:0;mso-width-relative:margin;mso-height-relative:margin;v-text-anchor:middle" arcsize="10923f" o:gfxdata="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" fillcolor="#5b9bd5 [3204]" strokecolor="#1f4d78 [1604]" strokeweight="1pt">
                 <v:stroke joinstyle="miter"/>
               </v:roundrect>
             </w:pict>
@@ -3555,7 +3656,7 @@
           </mc:Choice>
           <mc:Fallback>
             <w:pict>
-              <v:roundrect w14:anchorId="3B8C5B68" id="Rounded Rectangle 1" o:spid="_x0000_s1026" style="position:absolute;margin-left:-2.25pt;margin-top:-31.85pt;width:462.75pt;height:221.25pt;z-index:251659264;visibility:visible;mso-wrap-style:square;mso-wrap-distance-left:9pt;mso-wrap-distance-top:0;mso-wrap-distance-right:9pt;mso-wrap-distance-bottom:0;mso-position-horizontal:absolute;mso-position-horizontal-relative:text;mso-position-vertical:absolute;mso-position-vertical-relative:text;v-text-anchor:middle" arcsize="10923f" o:gfxdata="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" fillcolor="#5b9bd5 [3204]" strokecolor="#1f4d78 [1604]" strokeweight="1pt">
+              <v:roundrect w14:anchorId="5DF83DD7" id="Rounded Rectangle 1" o:spid="_x0000_s1026" style="position:absolute;margin-left:-2.25pt;margin-top:-31.85pt;width:462.75pt;height:221.25pt;z-index:251659264;visibility:visible;mso-wrap-style:square;mso-wrap-distance-left:9pt;mso-wrap-distance-top:0;mso-wrap-distance-right:9pt;mso-wrap-distance-bottom:0;mso-position-horizontal:absolute;mso-position-horizontal-relative:text;mso-position-vertical:absolute;mso-position-vertical-relative:text;v-text-anchor:middle" arcsize="10923f" o:gfxdata="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" fillcolor="#5b9bd5 [3204]" strokecolor="#1f4d78 [1604]" strokeweight="1pt">
                 <v:stroke joinstyle="miter"/>
               </v:roundrect>
             </w:pict>

</xml_diff>